<commit_message>
fixing links to data
</commit_message>
<xml_diff>
--- a/manuscript/manuscript.docx
+++ b/manuscript/manuscript.docx
@@ -1021,7 +1021,7 @@
                 <w:right w:val="none" w:sz="0" w:space="0" w:color="000000"/>
               </w:pBdr>
               <w:spacing w:after="100" w:before="100" w:line="240"/>
-              <w:ind w:firstLine="0" w:left="100" w:right="100"/>
+              <w:ind w:left="100" w:right="100" w:firstLine="0" w:firstLineChars="0"/>
             </w:pPr>
             <w:r xmlns:w="http://schemas.openxmlformats.org/wordprocessingml/2006/main" xmlns:wp="http://schemas.openxmlformats.org/drawingml/2006/wordprocessingDrawing" xmlns:r="http://schemas.openxmlformats.org/officeDocument/2006/relationships" xmlns:w14="http://schemas.microsoft.com/office/word/2010/wordml">
               <w:rPr>
@@ -1065,7 +1065,7 @@
                 <w:right w:val="none" w:sz="0" w:space="0" w:color="000000"/>
               </w:pBdr>
               <w:spacing w:after="100" w:before="100" w:line="240"/>
-              <w:ind w:firstLine="0" w:left="100" w:right="100"/>
+              <w:ind w:left="100" w:right="100" w:firstLine="0" w:firstLineChars="0"/>
             </w:pPr>
             <w:r xmlns:w="http://schemas.openxmlformats.org/wordprocessingml/2006/main" xmlns:wp="http://schemas.openxmlformats.org/drawingml/2006/wordprocessingDrawing" xmlns:r="http://schemas.openxmlformats.org/officeDocument/2006/relationships" xmlns:w14="http://schemas.microsoft.com/office/word/2010/wordml">
               <w:rPr>
@@ -1109,7 +1109,7 @@
                 <w:right w:val="none" w:sz="0" w:space="0" w:color="000000"/>
               </w:pBdr>
               <w:spacing w:after="100" w:before="100" w:line="240"/>
-              <w:ind w:firstLine="0" w:left="100" w:right="100"/>
+              <w:ind w:left="100" w:right="100" w:firstLine="0" w:firstLineChars="0"/>
             </w:pPr>
             <w:r xmlns:w="http://schemas.openxmlformats.org/wordprocessingml/2006/main" xmlns:wp="http://schemas.openxmlformats.org/drawingml/2006/wordprocessingDrawing" xmlns:r="http://schemas.openxmlformats.org/officeDocument/2006/relationships" xmlns:w14="http://schemas.microsoft.com/office/word/2010/wordml">
               <w:rPr>
@@ -1153,7 +1153,7 @@
                 <w:right w:val="none" w:sz="0" w:space="0" w:color="000000"/>
               </w:pBdr>
               <w:spacing w:after="100" w:before="100" w:line="240"/>
-              <w:ind w:firstLine="0" w:left="100" w:right="100"/>
+              <w:ind w:left="100" w:right="100" w:firstLine="0" w:firstLineChars="0"/>
             </w:pPr>
             <w:r xmlns:w="http://schemas.openxmlformats.org/wordprocessingml/2006/main" xmlns:wp="http://schemas.openxmlformats.org/drawingml/2006/wordprocessingDrawing" xmlns:r="http://schemas.openxmlformats.org/officeDocument/2006/relationships" xmlns:w14="http://schemas.microsoft.com/office/word/2010/wordml">
               <w:rPr>
@@ -1197,7 +1197,7 @@
                 <w:right w:val="none" w:sz="0" w:space="0" w:color="000000"/>
               </w:pBdr>
               <w:spacing w:after="100" w:before="100" w:line="240"/>
-              <w:ind w:firstLine="0" w:left="100" w:right="100"/>
+              <w:ind w:left="100" w:right="100" w:firstLine="0" w:firstLineChars="0"/>
             </w:pPr>
             <w:r xmlns:w="http://schemas.openxmlformats.org/wordprocessingml/2006/main" xmlns:wp="http://schemas.openxmlformats.org/drawingml/2006/wordprocessingDrawing" xmlns:r="http://schemas.openxmlformats.org/officeDocument/2006/relationships" xmlns:w14="http://schemas.microsoft.com/office/word/2010/wordml">
               <w:rPr>
@@ -1241,7 +1241,7 @@
                 <w:right w:val="none" w:sz="0" w:space="0" w:color="000000"/>
               </w:pBdr>
               <w:spacing w:after="100" w:before="100" w:line="240"/>
-              <w:ind w:firstLine="0" w:left="100" w:right="100"/>
+              <w:ind w:left="100" w:right="100" w:firstLine="0" w:firstLineChars="0"/>
             </w:pPr>
             <w:r xmlns:w="http://schemas.openxmlformats.org/wordprocessingml/2006/main" xmlns:wp="http://schemas.openxmlformats.org/drawingml/2006/wordprocessingDrawing" xmlns:r="http://schemas.openxmlformats.org/officeDocument/2006/relationships" xmlns:w14="http://schemas.microsoft.com/office/word/2010/wordml">
               <w:rPr>
@@ -1291,7 +1291,7 @@
                 <w:right w:val="none" w:sz="0" w:space="0" w:color="000000"/>
               </w:pBdr>
               <w:spacing w:after="100" w:before="100" w:line="240"/>
-              <w:ind w:firstLine="0" w:left="100" w:right="100"/>
+              <w:ind w:left="100" w:right="100" w:firstLine="0" w:firstLineChars="0"/>
             </w:pPr>
             <w:r xmlns:w="http://schemas.openxmlformats.org/wordprocessingml/2006/main" xmlns:wp="http://schemas.openxmlformats.org/drawingml/2006/wordprocessingDrawing" xmlns:r="http://schemas.openxmlformats.org/officeDocument/2006/relationships" xmlns:w14="http://schemas.microsoft.com/office/word/2010/wordml">
               <w:rPr>
@@ -1335,7 +1335,7 @@
                 <w:right w:val="none" w:sz="0" w:space="0" w:color="000000"/>
               </w:pBdr>
               <w:spacing w:after="100" w:before="100" w:line="240"/>
-              <w:ind w:firstLine="0" w:left="100" w:right="100"/>
+              <w:ind w:left="100" w:right="100" w:firstLine="0" w:firstLineChars="0"/>
             </w:pPr>
             <w:r xmlns:w="http://schemas.openxmlformats.org/wordprocessingml/2006/main" xmlns:wp="http://schemas.openxmlformats.org/drawingml/2006/wordprocessingDrawing" xmlns:r="http://schemas.openxmlformats.org/officeDocument/2006/relationships" xmlns:w14="http://schemas.microsoft.com/office/word/2010/wordml">
               <w:rPr>
@@ -1379,7 +1379,7 @@
                 <w:right w:val="none" w:sz="0" w:space="0" w:color="000000"/>
               </w:pBdr>
               <w:spacing w:after="100" w:before="100" w:line="240"/>
-              <w:ind w:firstLine="0" w:left="100" w:right="100"/>
+              <w:ind w:left="100" w:right="100" w:firstLine="0" w:firstLineChars="0"/>
             </w:pPr>
             <w:r xmlns:w="http://schemas.openxmlformats.org/wordprocessingml/2006/main" xmlns:wp="http://schemas.openxmlformats.org/drawingml/2006/wordprocessingDrawing" xmlns:r="http://schemas.openxmlformats.org/officeDocument/2006/relationships" xmlns:w14="http://schemas.microsoft.com/office/word/2010/wordml">
               <w:rPr>
@@ -1423,7 +1423,7 @@
                 <w:right w:val="none" w:sz="0" w:space="0" w:color="000000"/>
               </w:pBdr>
               <w:spacing w:after="100" w:before="100" w:line="240"/>
-              <w:ind w:firstLine="0" w:left="100" w:right="100"/>
+              <w:ind w:left="100" w:right="100" w:firstLine="0" w:firstLineChars="0"/>
             </w:pPr>
             <w:r xmlns:w="http://schemas.openxmlformats.org/wordprocessingml/2006/main" xmlns:wp="http://schemas.openxmlformats.org/drawingml/2006/wordprocessingDrawing" xmlns:r="http://schemas.openxmlformats.org/officeDocument/2006/relationships" xmlns:w14="http://schemas.microsoft.com/office/word/2010/wordml">
               <w:rPr>
@@ -1467,7 +1467,7 @@
                 <w:right w:val="none" w:sz="0" w:space="0" w:color="000000"/>
               </w:pBdr>
               <w:spacing w:after="100" w:before="100" w:line="240"/>
-              <w:ind w:firstLine="0" w:left="100" w:right="100"/>
+              <w:ind w:left="100" w:right="100" w:firstLine="0" w:firstLineChars="0"/>
             </w:pPr>
             <w:r xmlns:w="http://schemas.openxmlformats.org/wordprocessingml/2006/main" xmlns:wp="http://schemas.openxmlformats.org/drawingml/2006/wordprocessingDrawing" xmlns:r="http://schemas.openxmlformats.org/officeDocument/2006/relationships" xmlns:w14="http://schemas.microsoft.com/office/word/2010/wordml">
               <w:rPr>
@@ -1511,7 +1511,7 @@
                 <w:right w:val="none" w:sz="0" w:space="0" w:color="000000"/>
               </w:pBdr>
               <w:spacing w:after="100" w:before="100" w:line="240"/>
-              <w:ind w:firstLine="0" w:left="100" w:right="100"/>
+              <w:ind w:left="100" w:right="100" w:firstLine="0" w:firstLineChars="0"/>
             </w:pPr>
             <w:r xmlns:w="http://schemas.openxmlformats.org/wordprocessingml/2006/main" xmlns:wp="http://schemas.openxmlformats.org/drawingml/2006/wordprocessingDrawing" xmlns:r="http://schemas.openxmlformats.org/officeDocument/2006/relationships" xmlns:w14="http://schemas.microsoft.com/office/word/2010/wordml">
               <w:rPr>
@@ -1561,7 +1561,7 @@
                 <w:right w:val="none" w:sz="0" w:space="0" w:color="000000"/>
               </w:pBdr>
               <w:spacing w:after="100" w:before="100" w:line="240"/>
-              <w:ind w:firstLine="0" w:left="100" w:right="100"/>
+              <w:ind w:left="100" w:right="100" w:firstLine="0" w:firstLineChars="0"/>
             </w:pPr>
             <w:r xmlns:w="http://schemas.openxmlformats.org/wordprocessingml/2006/main" xmlns:wp="http://schemas.openxmlformats.org/drawingml/2006/wordprocessingDrawing" xmlns:r="http://schemas.openxmlformats.org/officeDocument/2006/relationships" xmlns:w14="http://schemas.microsoft.com/office/word/2010/wordml">
               <w:rPr>
@@ -1605,7 +1605,7 @@
                 <w:right w:val="none" w:sz="0" w:space="0" w:color="000000"/>
               </w:pBdr>
               <w:spacing w:after="100" w:before="100" w:line="240"/>
-              <w:ind w:firstLine="0" w:left="100" w:right="100"/>
+              <w:ind w:left="100" w:right="100" w:firstLine="0" w:firstLineChars="0"/>
             </w:pPr>
             <w:r xmlns:w="http://schemas.openxmlformats.org/wordprocessingml/2006/main" xmlns:wp="http://schemas.openxmlformats.org/drawingml/2006/wordprocessingDrawing" xmlns:r="http://schemas.openxmlformats.org/officeDocument/2006/relationships" xmlns:w14="http://schemas.microsoft.com/office/word/2010/wordml">
               <w:rPr>
@@ -1649,7 +1649,7 @@
                 <w:right w:val="none" w:sz="0" w:space="0" w:color="000000"/>
               </w:pBdr>
               <w:spacing w:after="100" w:before="100" w:line="240"/>
-              <w:ind w:firstLine="0" w:left="100" w:right="100"/>
+              <w:ind w:left="100" w:right="100" w:firstLine="0" w:firstLineChars="0"/>
             </w:pPr>
             <w:r xmlns:w="http://schemas.openxmlformats.org/wordprocessingml/2006/main" xmlns:wp="http://schemas.openxmlformats.org/drawingml/2006/wordprocessingDrawing" xmlns:r="http://schemas.openxmlformats.org/officeDocument/2006/relationships" xmlns:w14="http://schemas.microsoft.com/office/word/2010/wordml">
               <w:rPr>
@@ -1693,7 +1693,7 @@
                 <w:right w:val="none" w:sz="0" w:space="0" w:color="000000"/>
               </w:pBdr>
               <w:spacing w:after="100" w:before="100" w:line="240"/>
-              <w:ind w:firstLine="0" w:left="100" w:right="100"/>
+              <w:ind w:left="100" w:right="100" w:firstLine="0" w:firstLineChars="0"/>
             </w:pPr>
             <w:r xmlns:w="http://schemas.openxmlformats.org/wordprocessingml/2006/main" xmlns:wp="http://schemas.openxmlformats.org/drawingml/2006/wordprocessingDrawing" xmlns:r="http://schemas.openxmlformats.org/officeDocument/2006/relationships" xmlns:w14="http://schemas.microsoft.com/office/word/2010/wordml">
               <w:rPr>
@@ -1737,7 +1737,7 @@
                 <w:right w:val="none" w:sz="0" w:space="0" w:color="000000"/>
               </w:pBdr>
               <w:spacing w:after="100" w:before="100" w:line="240"/>
-              <w:ind w:firstLine="0" w:left="100" w:right="100"/>
+              <w:ind w:left="100" w:right="100" w:firstLine="0" w:firstLineChars="0"/>
             </w:pPr>
             <w:r xmlns:w="http://schemas.openxmlformats.org/wordprocessingml/2006/main" xmlns:wp="http://schemas.openxmlformats.org/drawingml/2006/wordprocessingDrawing" xmlns:r="http://schemas.openxmlformats.org/officeDocument/2006/relationships" xmlns:w14="http://schemas.microsoft.com/office/word/2010/wordml">
               <w:rPr>
@@ -1781,7 +1781,7 @@
                 <w:right w:val="none" w:sz="0" w:space="0" w:color="000000"/>
               </w:pBdr>
               <w:spacing w:after="100" w:before="100" w:line="240"/>
-              <w:ind w:firstLine="0" w:left="100" w:right="100"/>
+              <w:ind w:left="100" w:right="100" w:firstLine="0" w:firstLineChars="0"/>
             </w:pPr>
             <w:r xmlns:w="http://schemas.openxmlformats.org/wordprocessingml/2006/main" xmlns:wp="http://schemas.openxmlformats.org/drawingml/2006/wordprocessingDrawing" xmlns:r="http://schemas.openxmlformats.org/officeDocument/2006/relationships" xmlns:w14="http://schemas.microsoft.com/office/word/2010/wordml">
               <w:rPr>
@@ -1831,7 +1831,7 @@
                 <w:right w:val="none" w:sz="0" w:space="0" w:color="000000"/>
               </w:pBdr>
               <w:spacing w:after="100" w:before="100" w:line="240"/>
-              <w:ind w:firstLine="0" w:left="100" w:right="100"/>
+              <w:ind w:left="100" w:right="100" w:firstLine="0" w:firstLineChars="0"/>
             </w:pPr>
             <w:r xmlns:w="http://schemas.openxmlformats.org/wordprocessingml/2006/main" xmlns:wp="http://schemas.openxmlformats.org/drawingml/2006/wordprocessingDrawing" xmlns:r="http://schemas.openxmlformats.org/officeDocument/2006/relationships" xmlns:w14="http://schemas.microsoft.com/office/word/2010/wordml">
               <w:rPr>
@@ -1875,7 +1875,7 @@
                 <w:right w:val="none" w:sz="0" w:space="0" w:color="000000"/>
               </w:pBdr>
               <w:spacing w:after="100" w:before="100" w:line="240"/>
-              <w:ind w:firstLine="0" w:left="100" w:right="100"/>
+              <w:ind w:left="100" w:right="100" w:firstLine="0" w:firstLineChars="0"/>
             </w:pPr>
             <w:r xmlns:w="http://schemas.openxmlformats.org/wordprocessingml/2006/main" xmlns:wp="http://schemas.openxmlformats.org/drawingml/2006/wordprocessingDrawing" xmlns:r="http://schemas.openxmlformats.org/officeDocument/2006/relationships" xmlns:w14="http://schemas.microsoft.com/office/word/2010/wordml">
               <w:rPr>
@@ -1919,7 +1919,7 @@
                 <w:right w:val="none" w:sz="0" w:space="0" w:color="000000"/>
               </w:pBdr>
               <w:spacing w:after="100" w:before="100" w:line="240"/>
-              <w:ind w:firstLine="0" w:left="100" w:right="100"/>
+              <w:ind w:left="100" w:right="100" w:firstLine="0" w:firstLineChars="0"/>
             </w:pPr>
             <w:r xmlns:w="http://schemas.openxmlformats.org/wordprocessingml/2006/main" xmlns:wp="http://schemas.openxmlformats.org/drawingml/2006/wordprocessingDrawing" xmlns:r="http://schemas.openxmlformats.org/officeDocument/2006/relationships" xmlns:w14="http://schemas.microsoft.com/office/word/2010/wordml">
               <w:rPr>
@@ -1963,7 +1963,7 @@
                 <w:right w:val="none" w:sz="0" w:space="0" w:color="000000"/>
               </w:pBdr>
               <w:spacing w:after="100" w:before="100" w:line="240"/>
-              <w:ind w:firstLine="0" w:left="100" w:right="100"/>
+              <w:ind w:left="100" w:right="100" w:firstLine="0" w:firstLineChars="0"/>
             </w:pPr>
             <w:r xmlns:w="http://schemas.openxmlformats.org/wordprocessingml/2006/main" xmlns:wp="http://schemas.openxmlformats.org/drawingml/2006/wordprocessingDrawing" xmlns:r="http://schemas.openxmlformats.org/officeDocument/2006/relationships" xmlns:w14="http://schemas.microsoft.com/office/word/2010/wordml">
               <w:rPr>
@@ -2007,7 +2007,7 @@
                 <w:right w:val="none" w:sz="0" w:space="0" w:color="000000"/>
               </w:pBdr>
               <w:spacing w:after="100" w:before="100" w:line="240"/>
-              <w:ind w:firstLine="0" w:left="100" w:right="100"/>
+              <w:ind w:left="100" w:right="100" w:firstLine="0" w:firstLineChars="0"/>
             </w:pPr>
             <w:r xmlns:w="http://schemas.openxmlformats.org/wordprocessingml/2006/main" xmlns:wp="http://schemas.openxmlformats.org/drawingml/2006/wordprocessingDrawing" xmlns:r="http://schemas.openxmlformats.org/officeDocument/2006/relationships" xmlns:w14="http://schemas.microsoft.com/office/word/2010/wordml">
               <w:rPr>
@@ -2051,7 +2051,7 @@
                 <w:right w:val="none" w:sz="0" w:space="0" w:color="000000"/>
               </w:pBdr>
               <w:spacing w:after="100" w:before="100" w:line="240"/>
-              <w:ind w:firstLine="0" w:left="100" w:right="100"/>
+              <w:ind w:left="100" w:right="100" w:firstLine="0" w:firstLineChars="0"/>
             </w:pPr>
             <w:r xmlns:w="http://schemas.openxmlformats.org/wordprocessingml/2006/main" xmlns:wp="http://schemas.openxmlformats.org/drawingml/2006/wordprocessingDrawing" xmlns:r="http://schemas.openxmlformats.org/officeDocument/2006/relationships" xmlns:w14="http://schemas.microsoft.com/office/word/2010/wordml">
               <w:rPr>
@@ -2101,7 +2101,7 @@
                 <w:right w:val="none" w:sz="0" w:space="0" w:color="000000"/>
               </w:pBdr>
               <w:spacing w:after="100" w:before="100" w:line="240"/>
-              <w:ind w:firstLine="0" w:left="100" w:right="100"/>
+              <w:ind w:left="100" w:right="100" w:firstLine="0" w:firstLineChars="0"/>
             </w:pPr>
             <w:r xmlns:w="http://schemas.openxmlformats.org/wordprocessingml/2006/main" xmlns:wp="http://schemas.openxmlformats.org/drawingml/2006/wordprocessingDrawing" xmlns:r="http://schemas.openxmlformats.org/officeDocument/2006/relationships" xmlns:w14="http://schemas.microsoft.com/office/word/2010/wordml">
               <w:rPr>
@@ -2145,7 +2145,7 @@
                 <w:right w:val="none" w:sz="0" w:space="0" w:color="000000"/>
               </w:pBdr>
               <w:spacing w:after="100" w:before="100" w:line="240"/>
-              <w:ind w:firstLine="0" w:left="100" w:right="100"/>
+              <w:ind w:left="100" w:right="100" w:firstLine="0" w:firstLineChars="0"/>
             </w:pPr>
             <w:r xmlns:w="http://schemas.openxmlformats.org/wordprocessingml/2006/main" xmlns:wp="http://schemas.openxmlformats.org/drawingml/2006/wordprocessingDrawing" xmlns:r="http://schemas.openxmlformats.org/officeDocument/2006/relationships" xmlns:w14="http://schemas.microsoft.com/office/word/2010/wordml">
               <w:rPr>
@@ -2189,7 +2189,7 @@
                 <w:right w:val="none" w:sz="0" w:space="0" w:color="000000"/>
               </w:pBdr>
               <w:spacing w:after="100" w:before="100" w:line="240"/>
-              <w:ind w:firstLine="0" w:left="100" w:right="100"/>
+              <w:ind w:left="100" w:right="100" w:firstLine="0" w:firstLineChars="0"/>
             </w:pPr>
             <w:r xmlns:w="http://schemas.openxmlformats.org/wordprocessingml/2006/main" xmlns:wp="http://schemas.openxmlformats.org/drawingml/2006/wordprocessingDrawing" xmlns:r="http://schemas.openxmlformats.org/officeDocument/2006/relationships" xmlns:w14="http://schemas.microsoft.com/office/word/2010/wordml">
               <w:rPr>
@@ -2233,7 +2233,7 @@
                 <w:right w:val="none" w:sz="0" w:space="0" w:color="000000"/>
               </w:pBdr>
               <w:spacing w:after="100" w:before="100" w:line="240"/>
-              <w:ind w:firstLine="0" w:left="100" w:right="100"/>
+              <w:ind w:left="100" w:right="100" w:firstLine="0" w:firstLineChars="0"/>
             </w:pPr>
             <w:r xmlns:w="http://schemas.openxmlformats.org/wordprocessingml/2006/main" xmlns:wp="http://schemas.openxmlformats.org/drawingml/2006/wordprocessingDrawing" xmlns:r="http://schemas.openxmlformats.org/officeDocument/2006/relationships" xmlns:w14="http://schemas.microsoft.com/office/word/2010/wordml">
               <w:rPr>
@@ -2277,7 +2277,7 @@
                 <w:right w:val="none" w:sz="0" w:space="0" w:color="000000"/>
               </w:pBdr>
               <w:spacing w:after="100" w:before="100" w:line="240"/>
-              <w:ind w:firstLine="0" w:left="100" w:right="100"/>
+              <w:ind w:left="100" w:right="100" w:firstLine="0" w:firstLineChars="0"/>
             </w:pPr>
             <w:r xmlns:w="http://schemas.openxmlformats.org/wordprocessingml/2006/main" xmlns:wp="http://schemas.openxmlformats.org/drawingml/2006/wordprocessingDrawing" xmlns:r="http://schemas.openxmlformats.org/officeDocument/2006/relationships" xmlns:w14="http://schemas.microsoft.com/office/word/2010/wordml">
               <w:rPr>
@@ -2321,7 +2321,7 @@
                 <w:right w:val="none" w:sz="0" w:space="0" w:color="000000"/>
               </w:pBdr>
               <w:spacing w:after="100" w:before="100" w:line="240"/>
-              <w:ind w:firstLine="0" w:left="100" w:right="100"/>
+              <w:ind w:left="100" w:right="100" w:firstLine="0" w:firstLineChars="0"/>
             </w:pPr>
             <w:r xmlns:w="http://schemas.openxmlformats.org/wordprocessingml/2006/main" xmlns:wp="http://schemas.openxmlformats.org/drawingml/2006/wordprocessingDrawing" xmlns:r="http://schemas.openxmlformats.org/officeDocument/2006/relationships" xmlns:w14="http://schemas.microsoft.com/office/word/2010/wordml">
               <w:rPr>
@@ -2371,7 +2371,7 @@
                 <w:right w:val="none" w:sz="0" w:space="0" w:color="000000"/>
               </w:pBdr>
               <w:spacing w:after="100" w:before="100" w:line="240"/>
-              <w:ind w:firstLine="0" w:left="100" w:right="100"/>
+              <w:ind w:left="100" w:right="100" w:firstLine="0" w:firstLineChars="0"/>
             </w:pPr>
             <w:r xmlns:w="http://schemas.openxmlformats.org/wordprocessingml/2006/main" xmlns:wp="http://schemas.openxmlformats.org/drawingml/2006/wordprocessingDrawing" xmlns:r="http://schemas.openxmlformats.org/officeDocument/2006/relationships" xmlns:w14="http://schemas.microsoft.com/office/word/2010/wordml">
               <w:rPr>
@@ -2415,7 +2415,7 @@
                 <w:right w:val="none" w:sz="0" w:space="0" w:color="000000"/>
               </w:pBdr>
               <w:spacing w:after="100" w:before="100" w:line="240"/>
-              <w:ind w:firstLine="0" w:left="100" w:right="100"/>
+              <w:ind w:left="100" w:right="100" w:firstLine="0" w:firstLineChars="0"/>
             </w:pPr>
             <w:r xmlns:w="http://schemas.openxmlformats.org/wordprocessingml/2006/main" xmlns:wp="http://schemas.openxmlformats.org/drawingml/2006/wordprocessingDrawing" xmlns:r="http://schemas.openxmlformats.org/officeDocument/2006/relationships" xmlns:w14="http://schemas.microsoft.com/office/word/2010/wordml">
               <w:rPr>
@@ -2459,7 +2459,7 @@
                 <w:right w:val="none" w:sz="0" w:space="0" w:color="000000"/>
               </w:pBdr>
               <w:spacing w:after="100" w:before="100" w:line="240"/>
-              <w:ind w:firstLine="0" w:left="100" w:right="100"/>
+              <w:ind w:left="100" w:right="100" w:firstLine="0" w:firstLineChars="0"/>
             </w:pPr>
             <w:r xmlns:w="http://schemas.openxmlformats.org/wordprocessingml/2006/main" xmlns:wp="http://schemas.openxmlformats.org/drawingml/2006/wordprocessingDrawing" xmlns:r="http://schemas.openxmlformats.org/officeDocument/2006/relationships" xmlns:w14="http://schemas.microsoft.com/office/word/2010/wordml">
               <w:rPr>
@@ -2503,7 +2503,7 @@
                 <w:right w:val="none" w:sz="0" w:space="0" w:color="000000"/>
               </w:pBdr>
               <w:spacing w:after="100" w:before="100" w:line="240"/>
-              <w:ind w:firstLine="0" w:left="100" w:right="100"/>
+              <w:ind w:left="100" w:right="100" w:firstLine="0" w:firstLineChars="0"/>
             </w:pPr>
             <w:r xmlns:w="http://schemas.openxmlformats.org/wordprocessingml/2006/main" xmlns:wp="http://schemas.openxmlformats.org/drawingml/2006/wordprocessingDrawing" xmlns:r="http://schemas.openxmlformats.org/officeDocument/2006/relationships" xmlns:w14="http://schemas.microsoft.com/office/word/2010/wordml">
               <w:rPr>
@@ -2547,7 +2547,7 @@
                 <w:right w:val="none" w:sz="0" w:space="0" w:color="000000"/>
               </w:pBdr>
               <w:spacing w:after="100" w:before="100" w:line="240"/>
-              <w:ind w:firstLine="0" w:left="100" w:right="100"/>
+              <w:ind w:left="100" w:right="100" w:firstLine="0" w:firstLineChars="0"/>
             </w:pPr>
             <w:r xmlns:w="http://schemas.openxmlformats.org/wordprocessingml/2006/main" xmlns:wp="http://schemas.openxmlformats.org/drawingml/2006/wordprocessingDrawing" xmlns:r="http://schemas.openxmlformats.org/officeDocument/2006/relationships" xmlns:w14="http://schemas.microsoft.com/office/word/2010/wordml">
               <w:rPr>
@@ -2591,7 +2591,7 @@
                 <w:right w:val="none" w:sz="0" w:space="0" w:color="000000"/>
               </w:pBdr>
               <w:spacing w:after="100" w:before="100" w:line="240"/>
-              <w:ind w:firstLine="0" w:left="100" w:right="100"/>
+              <w:ind w:left="100" w:right="100" w:firstLine="0" w:firstLineChars="0"/>
             </w:pPr>
             <w:r xmlns:w="http://schemas.openxmlformats.org/wordprocessingml/2006/main" xmlns:wp="http://schemas.openxmlformats.org/drawingml/2006/wordprocessingDrawing" xmlns:r="http://schemas.openxmlformats.org/officeDocument/2006/relationships" xmlns:w14="http://schemas.microsoft.com/office/word/2010/wordml">
               <w:rPr>
@@ -2641,7 +2641,7 @@
                 <w:right w:val="none" w:sz="0" w:space="0" w:color="000000"/>
               </w:pBdr>
               <w:spacing w:after="100" w:before="100" w:line="240"/>
-              <w:ind w:firstLine="0" w:left="100" w:right="100"/>
+              <w:ind w:left="100" w:right="100" w:firstLine="0" w:firstLineChars="0"/>
             </w:pPr>
             <w:r xmlns:w="http://schemas.openxmlformats.org/wordprocessingml/2006/main" xmlns:wp="http://schemas.openxmlformats.org/drawingml/2006/wordprocessingDrawing" xmlns:r="http://schemas.openxmlformats.org/officeDocument/2006/relationships" xmlns:w14="http://schemas.microsoft.com/office/word/2010/wordml">
               <w:rPr>
@@ -2685,7 +2685,7 @@
                 <w:right w:val="none" w:sz="0" w:space="0" w:color="000000"/>
               </w:pBdr>
               <w:spacing w:after="100" w:before="100" w:line="240"/>
-              <w:ind w:firstLine="0" w:left="100" w:right="100"/>
+              <w:ind w:left="100" w:right="100" w:firstLine="0" w:firstLineChars="0"/>
             </w:pPr>
             <w:r xmlns:w="http://schemas.openxmlformats.org/wordprocessingml/2006/main" xmlns:wp="http://schemas.openxmlformats.org/drawingml/2006/wordprocessingDrawing" xmlns:r="http://schemas.openxmlformats.org/officeDocument/2006/relationships" xmlns:w14="http://schemas.microsoft.com/office/word/2010/wordml">
               <w:rPr>
@@ -2729,7 +2729,7 @@
                 <w:right w:val="none" w:sz="0" w:space="0" w:color="000000"/>
               </w:pBdr>
               <w:spacing w:after="100" w:before="100" w:line="240"/>
-              <w:ind w:firstLine="0" w:left="100" w:right="100"/>
+              <w:ind w:left="100" w:right="100" w:firstLine="0" w:firstLineChars="0"/>
             </w:pPr>
             <w:r xmlns:w="http://schemas.openxmlformats.org/wordprocessingml/2006/main" xmlns:wp="http://schemas.openxmlformats.org/drawingml/2006/wordprocessingDrawing" xmlns:r="http://schemas.openxmlformats.org/officeDocument/2006/relationships" xmlns:w14="http://schemas.microsoft.com/office/word/2010/wordml">
               <w:rPr>
@@ -2773,7 +2773,7 @@
                 <w:right w:val="none" w:sz="0" w:space="0" w:color="000000"/>
               </w:pBdr>
               <w:spacing w:after="100" w:before="100" w:line="240"/>
-              <w:ind w:firstLine="0" w:left="100" w:right="100"/>
+              <w:ind w:left="100" w:right="100" w:firstLine="0" w:firstLineChars="0"/>
             </w:pPr>
             <w:r xmlns:w="http://schemas.openxmlformats.org/wordprocessingml/2006/main" xmlns:wp="http://schemas.openxmlformats.org/drawingml/2006/wordprocessingDrawing" xmlns:r="http://schemas.openxmlformats.org/officeDocument/2006/relationships" xmlns:w14="http://schemas.microsoft.com/office/word/2010/wordml">
               <w:rPr>
@@ -2817,7 +2817,7 @@
                 <w:right w:val="none" w:sz="0" w:space="0" w:color="000000"/>
               </w:pBdr>
               <w:spacing w:after="100" w:before="100" w:line="240"/>
-              <w:ind w:firstLine="0" w:left="100" w:right="100"/>
+              <w:ind w:left="100" w:right="100" w:firstLine="0" w:firstLineChars="0"/>
             </w:pPr>
             <w:r xmlns:w="http://schemas.openxmlformats.org/wordprocessingml/2006/main" xmlns:wp="http://schemas.openxmlformats.org/drawingml/2006/wordprocessingDrawing" xmlns:r="http://schemas.openxmlformats.org/officeDocument/2006/relationships" xmlns:w14="http://schemas.microsoft.com/office/word/2010/wordml">
               <w:rPr>
@@ -2861,7 +2861,7 @@
                 <w:right w:val="none" w:sz="0" w:space="0" w:color="000000"/>
               </w:pBdr>
               <w:spacing w:after="100" w:before="100" w:line="240"/>
-              <w:ind w:firstLine="0" w:left="100" w:right="100"/>
+              <w:ind w:left="100" w:right="100" w:firstLine="0" w:firstLineChars="0"/>
             </w:pPr>
             <w:r xmlns:w="http://schemas.openxmlformats.org/wordprocessingml/2006/main" xmlns:wp="http://schemas.openxmlformats.org/drawingml/2006/wordprocessingDrawing" xmlns:r="http://schemas.openxmlformats.org/officeDocument/2006/relationships" xmlns:w14="http://schemas.microsoft.com/office/word/2010/wordml">
               <w:rPr>
@@ -2911,7 +2911,7 @@
                 <w:right w:val="none" w:sz="0" w:space="0" w:color="000000"/>
               </w:pBdr>
               <w:spacing w:after="100" w:before="100" w:line="240"/>
-              <w:ind w:firstLine="0" w:left="100" w:right="100"/>
+              <w:ind w:left="100" w:right="100" w:firstLine="0" w:firstLineChars="0"/>
             </w:pPr>
             <w:r xmlns:w="http://schemas.openxmlformats.org/wordprocessingml/2006/main" xmlns:wp="http://schemas.openxmlformats.org/drawingml/2006/wordprocessingDrawing" xmlns:r="http://schemas.openxmlformats.org/officeDocument/2006/relationships" xmlns:w14="http://schemas.microsoft.com/office/word/2010/wordml">
               <w:rPr>
@@ -2955,7 +2955,7 @@
                 <w:right w:val="none" w:sz="0" w:space="0" w:color="000000"/>
               </w:pBdr>
               <w:spacing w:after="100" w:before="100" w:line="240"/>
-              <w:ind w:firstLine="0" w:left="100" w:right="100"/>
+              <w:ind w:left="100" w:right="100" w:firstLine="0" w:firstLineChars="0"/>
             </w:pPr>
             <w:r xmlns:w="http://schemas.openxmlformats.org/wordprocessingml/2006/main" xmlns:wp="http://schemas.openxmlformats.org/drawingml/2006/wordprocessingDrawing" xmlns:r="http://schemas.openxmlformats.org/officeDocument/2006/relationships" xmlns:w14="http://schemas.microsoft.com/office/word/2010/wordml">
               <w:rPr>
@@ -2999,7 +2999,7 @@
                 <w:right w:val="none" w:sz="0" w:space="0" w:color="000000"/>
               </w:pBdr>
               <w:spacing w:after="100" w:before="100" w:line="240"/>
-              <w:ind w:firstLine="0" w:left="100" w:right="100"/>
+              <w:ind w:left="100" w:right="100" w:firstLine="0" w:firstLineChars="0"/>
             </w:pPr>
             <w:r xmlns:w="http://schemas.openxmlformats.org/wordprocessingml/2006/main" xmlns:wp="http://schemas.openxmlformats.org/drawingml/2006/wordprocessingDrawing" xmlns:r="http://schemas.openxmlformats.org/officeDocument/2006/relationships" xmlns:w14="http://schemas.microsoft.com/office/word/2010/wordml">
               <w:rPr>
@@ -3043,7 +3043,7 @@
                 <w:right w:val="none" w:sz="0" w:space="0" w:color="000000"/>
               </w:pBdr>
               <w:spacing w:after="100" w:before="100" w:line="240"/>
-              <w:ind w:firstLine="0" w:left="100" w:right="100"/>
+              <w:ind w:left="100" w:right="100" w:firstLine="0" w:firstLineChars="0"/>
             </w:pPr>
             <w:r xmlns:w="http://schemas.openxmlformats.org/wordprocessingml/2006/main" xmlns:wp="http://schemas.openxmlformats.org/drawingml/2006/wordprocessingDrawing" xmlns:r="http://schemas.openxmlformats.org/officeDocument/2006/relationships" xmlns:w14="http://schemas.microsoft.com/office/word/2010/wordml">
               <w:rPr>
@@ -3087,7 +3087,7 @@
                 <w:right w:val="none" w:sz="0" w:space="0" w:color="000000"/>
               </w:pBdr>
               <w:spacing w:after="100" w:before="100" w:line="240"/>
-              <w:ind w:firstLine="0" w:left="100" w:right="100"/>
+              <w:ind w:left="100" w:right="100" w:firstLine="0" w:firstLineChars="0"/>
             </w:pPr>
             <w:r xmlns:w="http://schemas.openxmlformats.org/wordprocessingml/2006/main" xmlns:wp="http://schemas.openxmlformats.org/drawingml/2006/wordprocessingDrawing" xmlns:r="http://schemas.openxmlformats.org/officeDocument/2006/relationships" xmlns:w14="http://schemas.microsoft.com/office/word/2010/wordml">
               <w:rPr>
@@ -3131,7 +3131,7 @@
                 <w:right w:val="none" w:sz="0" w:space="0" w:color="000000"/>
               </w:pBdr>
               <w:spacing w:after="100" w:before="100" w:line="240"/>
-              <w:ind w:firstLine="0" w:left="100" w:right="100"/>
+              <w:ind w:left="100" w:right="100" w:firstLine="0" w:firstLineChars="0"/>
             </w:pPr>
             <w:r xmlns:w="http://schemas.openxmlformats.org/wordprocessingml/2006/main" xmlns:wp="http://schemas.openxmlformats.org/drawingml/2006/wordprocessingDrawing" xmlns:r="http://schemas.openxmlformats.org/officeDocument/2006/relationships" xmlns:w14="http://schemas.microsoft.com/office/word/2010/wordml">
               <w:rPr>
@@ -3181,7 +3181,7 @@
                 <w:right w:val="none" w:sz="0" w:space="0" w:color="000000"/>
               </w:pBdr>
               <w:spacing w:after="100" w:before="100" w:line="240"/>
-              <w:ind w:firstLine="0" w:left="100" w:right="100"/>
+              <w:ind w:left="100" w:right="100" w:firstLine="0" w:firstLineChars="0"/>
             </w:pPr>
             <w:r xmlns:w="http://schemas.openxmlformats.org/wordprocessingml/2006/main" xmlns:wp="http://schemas.openxmlformats.org/drawingml/2006/wordprocessingDrawing" xmlns:r="http://schemas.openxmlformats.org/officeDocument/2006/relationships" xmlns:w14="http://schemas.microsoft.com/office/word/2010/wordml">
               <w:rPr>
@@ -3225,7 +3225,7 @@
                 <w:right w:val="none" w:sz="0" w:space="0" w:color="000000"/>
               </w:pBdr>
               <w:spacing w:after="100" w:before="100" w:line="240"/>
-              <w:ind w:firstLine="0" w:left="100" w:right="100"/>
+              <w:ind w:left="100" w:right="100" w:firstLine="0" w:firstLineChars="0"/>
             </w:pPr>
             <w:r xmlns:w="http://schemas.openxmlformats.org/wordprocessingml/2006/main" xmlns:wp="http://schemas.openxmlformats.org/drawingml/2006/wordprocessingDrawing" xmlns:r="http://schemas.openxmlformats.org/officeDocument/2006/relationships" xmlns:w14="http://schemas.microsoft.com/office/word/2010/wordml">
               <w:rPr>
@@ -3269,7 +3269,7 @@
                 <w:right w:val="none" w:sz="0" w:space="0" w:color="000000"/>
               </w:pBdr>
               <w:spacing w:after="100" w:before="100" w:line="240"/>
-              <w:ind w:firstLine="0" w:left="100" w:right="100"/>
+              <w:ind w:left="100" w:right="100" w:firstLine="0" w:firstLineChars="0"/>
             </w:pPr>
             <w:r xmlns:w="http://schemas.openxmlformats.org/wordprocessingml/2006/main" xmlns:wp="http://schemas.openxmlformats.org/drawingml/2006/wordprocessingDrawing" xmlns:r="http://schemas.openxmlformats.org/officeDocument/2006/relationships" xmlns:w14="http://schemas.microsoft.com/office/word/2010/wordml">
               <w:rPr>
@@ -3313,7 +3313,7 @@
                 <w:right w:val="none" w:sz="0" w:space="0" w:color="000000"/>
               </w:pBdr>
               <w:spacing w:after="100" w:before="100" w:line="240"/>
-              <w:ind w:firstLine="0" w:left="100" w:right="100"/>
+              <w:ind w:left="100" w:right="100" w:firstLine="0" w:firstLineChars="0"/>
             </w:pPr>
             <w:r xmlns:w="http://schemas.openxmlformats.org/wordprocessingml/2006/main" xmlns:wp="http://schemas.openxmlformats.org/drawingml/2006/wordprocessingDrawing" xmlns:r="http://schemas.openxmlformats.org/officeDocument/2006/relationships" xmlns:w14="http://schemas.microsoft.com/office/word/2010/wordml">
               <w:rPr>
@@ -3357,7 +3357,7 @@
                 <w:right w:val="none" w:sz="0" w:space="0" w:color="000000"/>
               </w:pBdr>
               <w:spacing w:after="100" w:before="100" w:line="240"/>
-              <w:ind w:firstLine="0" w:left="100" w:right="100"/>
+              <w:ind w:left="100" w:right="100" w:firstLine="0" w:firstLineChars="0"/>
             </w:pPr>
             <w:r xmlns:w="http://schemas.openxmlformats.org/wordprocessingml/2006/main" xmlns:wp="http://schemas.openxmlformats.org/drawingml/2006/wordprocessingDrawing" xmlns:r="http://schemas.openxmlformats.org/officeDocument/2006/relationships" xmlns:w14="http://schemas.microsoft.com/office/word/2010/wordml">
               <w:rPr>
@@ -3401,7 +3401,7 @@
                 <w:right w:val="none" w:sz="0" w:space="0" w:color="000000"/>
               </w:pBdr>
               <w:spacing w:after="100" w:before="100" w:line="240"/>
-              <w:ind w:firstLine="0" w:left="100" w:right="100"/>
+              <w:ind w:left="100" w:right="100" w:firstLine="0" w:firstLineChars="0"/>
             </w:pPr>
             <w:r xmlns:w="http://schemas.openxmlformats.org/wordprocessingml/2006/main" xmlns:wp="http://schemas.openxmlformats.org/drawingml/2006/wordprocessingDrawing" xmlns:r="http://schemas.openxmlformats.org/officeDocument/2006/relationships" xmlns:w14="http://schemas.microsoft.com/office/word/2010/wordml">
               <w:rPr>
@@ -3471,34 +3471,7 @@
         <w:pStyle w:val="ImageCaption"/>
       </w:pPr>
       <w:r>
-        <w:rPr>
-          <w:iCs/>
-          <w:i/>
-        </w:rPr>
-        <w:t xml:space="preserve">Figure</w:t>
-      </w:r>
-      <w:r>
-        <w:t xml:space="preserve"> </w:t>
-      </w:r>
-      <w:r>
-        <w:rPr>
-          <w:iCs/>
-          <w:i/>
-        </w:rPr>
-        <w:t xml:space="preserve">1.</w:t>
-      </w:r>
-      <w:r>
-        <w:rPr>
-          <w:iCs/>
-          <w:i/>
-        </w:rPr>
-        <w:t xml:space="preserve"> </w:t>
-      </w:r>
-      <w:r>
-        <w:t xml:space="preserve"> </w:t>
-      </w:r>
-      <w:r>
-        <w:t xml:space="preserve">Average visual analog scores for the rating of Believes (0) to Knows (100) for each condition and expertise grouping.</w:t>
+        <w:t xml:space="preserve">Figure 1: Average visual analog scores for the rating of Believes (0) to Knows (100) for each condition and expertise grouping.</w:t>
       </w:r>
     </w:p>
     <w:bookmarkEnd w:id="29"/>
@@ -3621,7 +3594,7 @@
                 <w:right w:val="none" w:sz="0" w:space="0" w:color="000000"/>
               </w:pBdr>
               <w:spacing w:after="100" w:before="100" w:line="240"/>
-              <w:ind w:firstLine="0" w:left="100" w:right="100"/>
+              <w:ind w:left="100" w:right="100" w:firstLine="0" w:firstLineChars="0"/>
             </w:pPr>
             <w:r xmlns:w="http://schemas.openxmlformats.org/wordprocessingml/2006/main" xmlns:wp="http://schemas.openxmlformats.org/drawingml/2006/wordprocessingDrawing" xmlns:r="http://schemas.openxmlformats.org/officeDocument/2006/relationships" xmlns:w14="http://schemas.microsoft.com/office/word/2010/wordml">
               <w:rPr>
@@ -3665,7 +3638,7 @@
                 <w:right w:val="none" w:sz="0" w:space="0" w:color="000000"/>
               </w:pBdr>
               <w:spacing w:after="100" w:before="100" w:line="240"/>
-              <w:ind w:firstLine="0" w:left="100" w:right="100"/>
+              <w:ind w:left="100" w:right="100" w:firstLine="0" w:firstLineChars="0"/>
             </w:pPr>
             <w:r xmlns:w="http://schemas.openxmlformats.org/wordprocessingml/2006/main" xmlns:wp="http://schemas.openxmlformats.org/drawingml/2006/wordprocessingDrawing" xmlns:r="http://schemas.openxmlformats.org/officeDocument/2006/relationships" xmlns:w14="http://schemas.microsoft.com/office/word/2010/wordml">
               <w:rPr>
@@ -3709,7 +3682,7 @@
                 <w:right w:val="none" w:sz="0" w:space="0" w:color="000000"/>
               </w:pBdr>
               <w:spacing w:after="100" w:before="100" w:line="240"/>
-              <w:ind w:firstLine="0" w:left="100" w:right="100"/>
+              <w:ind w:left="100" w:right="100" w:firstLine="0" w:firstLineChars="0"/>
             </w:pPr>
             <w:r xmlns:w="http://schemas.openxmlformats.org/wordprocessingml/2006/main" xmlns:wp="http://schemas.openxmlformats.org/drawingml/2006/wordprocessingDrawing" xmlns:r="http://schemas.openxmlformats.org/officeDocument/2006/relationships" xmlns:w14="http://schemas.microsoft.com/office/word/2010/wordml">
               <w:rPr>
@@ -3753,7 +3726,7 @@
                 <w:right w:val="none" w:sz="0" w:space="0" w:color="000000"/>
               </w:pBdr>
               <w:spacing w:after="100" w:before="100" w:line="240"/>
-              <w:ind w:firstLine="0" w:left="100" w:right="100"/>
+              <w:ind w:left="100" w:right="100" w:firstLine="0" w:firstLineChars="0"/>
             </w:pPr>
             <w:r xmlns:w="http://schemas.openxmlformats.org/wordprocessingml/2006/main" xmlns:wp="http://schemas.openxmlformats.org/drawingml/2006/wordprocessingDrawing" xmlns:r="http://schemas.openxmlformats.org/officeDocument/2006/relationships" xmlns:w14="http://schemas.microsoft.com/office/word/2010/wordml">
               <w:rPr>
@@ -3797,7 +3770,7 @@
                 <w:right w:val="none" w:sz="0" w:space="0" w:color="000000"/>
               </w:pBdr>
               <w:spacing w:after="100" w:before="100" w:line="240"/>
-              <w:ind w:firstLine="0" w:left="100" w:right="100"/>
+              <w:ind w:left="100" w:right="100" w:firstLine="0" w:firstLineChars="0"/>
             </w:pPr>
             <w:r xmlns:w="http://schemas.openxmlformats.org/wordprocessingml/2006/main" xmlns:wp="http://schemas.openxmlformats.org/drawingml/2006/wordprocessingDrawing" xmlns:r="http://schemas.openxmlformats.org/officeDocument/2006/relationships" xmlns:w14="http://schemas.microsoft.com/office/word/2010/wordml">
               <w:rPr>
@@ -3841,7 +3814,7 @@
                 <w:right w:val="none" w:sz="0" w:space="0" w:color="000000"/>
               </w:pBdr>
               <w:spacing w:after="100" w:before="100" w:line="240"/>
-              <w:ind w:firstLine="0" w:left="100" w:right="100"/>
+              <w:ind w:left="100" w:right="100" w:firstLine="0" w:firstLineChars="0"/>
             </w:pPr>
             <w:r xmlns:w="http://schemas.openxmlformats.org/wordprocessingml/2006/main" xmlns:wp="http://schemas.openxmlformats.org/drawingml/2006/wordprocessingDrawing" xmlns:r="http://schemas.openxmlformats.org/officeDocument/2006/relationships" xmlns:w14="http://schemas.microsoft.com/office/word/2010/wordml">
               <w:rPr>
@@ -3891,7 +3864,7 @@
                 <w:right w:val="none" w:sz="0" w:space="0" w:color="000000"/>
               </w:pBdr>
               <w:spacing w:after="100" w:before="100" w:line="240"/>
-              <w:ind w:firstLine="0" w:left="100" w:right="100"/>
+              <w:ind w:left="100" w:right="100" w:firstLine="0" w:firstLineChars="0"/>
             </w:pPr>
             <w:r xmlns:w="http://schemas.openxmlformats.org/wordprocessingml/2006/main" xmlns:wp="http://schemas.openxmlformats.org/drawingml/2006/wordprocessingDrawing" xmlns:r="http://schemas.openxmlformats.org/officeDocument/2006/relationships" xmlns:w14="http://schemas.microsoft.com/office/word/2010/wordml">
               <w:rPr>
@@ -3935,7 +3908,7 @@
                 <w:right w:val="none" w:sz="0" w:space="0" w:color="000000"/>
               </w:pBdr>
               <w:spacing w:after="100" w:before="100" w:line="240"/>
-              <w:ind w:firstLine="0" w:left="100" w:right="100"/>
+              <w:ind w:left="100" w:right="100" w:firstLine="0" w:firstLineChars="0"/>
             </w:pPr>
             <w:r xmlns:w="http://schemas.openxmlformats.org/wordprocessingml/2006/main" xmlns:wp="http://schemas.openxmlformats.org/drawingml/2006/wordprocessingDrawing" xmlns:r="http://schemas.openxmlformats.org/officeDocument/2006/relationships" xmlns:w14="http://schemas.microsoft.com/office/word/2010/wordml">
               <w:rPr>
@@ -3979,7 +3952,7 @@
                 <w:right w:val="none" w:sz="0" w:space="0" w:color="000000"/>
               </w:pBdr>
               <w:spacing w:after="100" w:before="100" w:line="240"/>
-              <w:ind w:firstLine="0" w:left="100" w:right="100"/>
+              <w:ind w:left="100" w:right="100" w:firstLine="0" w:firstLineChars="0"/>
             </w:pPr>
             <w:r xmlns:w="http://schemas.openxmlformats.org/wordprocessingml/2006/main" xmlns:wp="http://schemas.openxmlformats.org/drawingml/2006/wordprocessingDrawing" xmlns:r="http://schemas.openxmlformats.org/officeDocument/2006/relationships" xmlns:w14="http://schemas.microsoft.com/office/word/2010/wordml">
               <w:rPr>
@@ -4023,7 +3996,7 @@
                 <w:right w:val="none" w:sz="0" w:space="0" w:color="000000"/>
               </w:pBdr>
               <w:spacing w:after="100" w:before="100" w:line="240"/>
-              <w:ind w:firstLine="0" w:left="100" w:right="100"/>
+              <w:ind w:left="100" w:right="100" w:firstLine="0" w:firstLineChars="0"/>
             </w:pPr>
             <w:r xmlns:w="http://schemas.openxmlformats.org/wordprocessingml/2006/main" xmlns:wp="http://schemas.openxmlformats.org/drawingml/2006/wordprocessingDrawing" xmlns:r="http://schemas.openxmlformats.org/officeDocument/2006/relationships" xmlns:w14="http://schemas.microsoft.com/office/word/2010/wordml">
               <w:rPr>
@@ -4067,7 +4040,7 @@
                 <w:right w:val="none" w:sz="0" w:space="0" w:color="000000"/>
               </w:pBdr>
               <w:spacing w:after="100" w:before="100" w:line="240"/>
-              <w:ind w:firstLine="0" w:left="100" w:right="100"/>
+              <w:ind w:left="100" w:right="100" w:firstLine="0" w:firstLineChars="0"/>
             </w:pPr>
             <w:r xmlns:w="http://schemas.openxmlformats.org/wordprocessingml/2006/main" xmlns:wp="http://schemas.openxmlformats.org/drawingml/2006/wordprocessingDrawing" xmlns:r="http://schemas.openxmlformats.org/officeDocument/2006/relationships" xmlns:w14="http://schemas.microsoft.com/office/word/2010/wordml">
               <w:rPr>
@@ -4111,7 +4084,7 @@
                 <w:right w:val="none" w:sz="0" w:space="0" w:color="000000"/>
               </w:pBdr>
               <w:spacing w:after="100" w:before="100" w:line="240"/>
-              <w:ind w:firstLine="0" w:left="100" w:right="100"/>
+              <w:ind w:left="100" w:right="100" w:firstLine="0" w:firstLineChars="0"/>
             </w:pPr>
             <w:r xmlns:w="http://schemas.openxmlformats.org/wordprocessingml/2006/main" xmlns:wp="http://schemas.openxmlformats.org/drawingml/2006/wordprocessingDrawing" xmlns:r="http://schemas.openxmlformats.org/officeDocument/2006/relationships" xmlns:w14="http://schemas.microsoft.com/office/word/2010/wordml">
               <w:rPr>
@@ -4161,7 +4134,7 @@
                 <w:right w:val="none" w:sz="0" w:space="0" w:color="000000"/>
               </w:pBdr>
               <w:spacing w:after="100" w:before="100" w:line="240"/>
-              <w:ind w:firstLine="0" w:left="100" w:right="100"/>
+              <w:ind w:left="100" w:right="100" w:firstLine="0" w:firstLineChars="0"/>
             </w:pPr>
             <w:r xmlns:w="http://schemas.openxmlformats.org/wordprocessingml/2006/main" xmlns:wp="http://schemas.openxmlformats.org/drawingml/2006/wordprocessingDrawing" xmlns:r="http://schemas.openxmlformats.org/officeDocument/2006/relationships" xmlns:w14="http://schemas.microsoft.com/office/word/2010/wordml">
               <w:rPr>
@@ -4205,7 +4178,7 @@
                 <w:right w:val="none" w:sz="0" w:space="0" w:color="000000"/>
               </w:pBdr>
               <w:spacing w:after="100" w:before="100" w:line="240"/>
-              <w:ind w:firstLine="0" w:left="100" w:right="100"/>
+              <w:ind w:left="100" w:right="100" w:firstLine="0" w:firstLineChars="0"/>
             </w:pPr>
             <w:r xmlns:w="http://schemas.openxmlformats.org/wordprocessingml/2006/main" xmlns:wp="http://schemas.openxmlformats.org/drawingml/2006/wordprocessingDrawing" xmlns:r="http://schemas.openxmlformats.org/officeDocument/2006/relationships" xmlns:w14="http://schemas.microsoft.com/office/word/2010/wordml">
               <w:rPr>
@@ -4249,7 +4222,7 @@
                 <w:right w:val="none" w:sz="0" w:space="0" w:color="000000"/>
               </w:pBdr>
               <w:spacing w:after="100" w:before="100" w:line="240"/>
-              <w:ind w:firstLine="0" w:left="100" w:right="100"/>
+              <w:ind w:left="100" w:right="100" w:firstLine="0" w:firstLineChars="0"/>
             </w:pPr>
             <w:r xmlns:w="http://schemas.openxmlformats.org/wordprocessingml/2006/main" xmlns:wp="http://schemas.openxmlformats.org/drawingml/2006/wordprocessingDrawing" xmlns:r="http://schemas.openxmlformats.org/officeDocument/2006/relationships" xmlns:w14="http://schemas.microsoft.com/office/word/2010/wordml">
               <w:rPr>
@@ -4293,7 +4266,7 @@
                 <w:right w:val="none" w:sz="0" w:space="0" w:color="000000"/>
               </w:pBdr>
               <w:spacing w:after="100" w:before="100" w:line="240"/>
-              <w:ind w:firstLine="0" w:left="100" w:right="100"/>
+              <w:ind w:left="100" w:right="100" w:firstLine="0" w:firstLineChars="0"/>
             </w:pPr>
             <w:r xmlns:w="http://schemas.openxmlformats.org/wordprocessingml/2006/main" xmlns:wp="http://schemas.openxmlformats.org/drawingml/2006/wordprocessingDrawing" xmlns:r="http://schemas.openxmlformats.org/officeDocument/2006/relationships" xmlns:w14="http://schemas.microsoft.com/office/word/2010/wordml">
               <w:rPr>
@@ -4337,7 +4310,7 @@
                 <w:right w:val="none" w:sz="0" w:space="0" w:color="000000"/>
               </w:pBdr>
               <w:spacing w:after="100" w:before="100" w:line="240"/>
-              <w:ind w:firstLine="0" w:left="100" w:right="100"/>
+              <w:ind w:left="100" w:right="100" w:firstLine="0" w:firstLineChars="0"/>
             </w:pPr>
             <w:r xmlns:w="http://schemas.openxmlformats.org/wordprocessingml/2006/main" xmlns:wp="http://schemas.openxmlformats.org/drawingml/2006/wordprocessingDrawing" xmlns:r="http://schemas.openxmlformats.org/officeDocument/2006/relationships" xmlns:w14="http://schemas.microsoft.com/office/word/2010/wordml">
               <w:rPr>
@@ -4381,7 +4354,7 @@
                 <w:right w:val="none" w:sz="0" w:space="0" w:color="000000"/>
               </w:pBdr>
               <w:spacing w:after="100" w:before="100" w:line="240"/>
-              <w:ind w:firstLine="0" w:left="100" w:right="100"/>
+              <w:ind w:left="100" w:right="100" w:firstLine="0" w:firstLineChars="0"/>
             </w:pPr>
             <w:r xmlns:w="http://schemas.openxmlformats.org/wordprocessingml/2006/main" xmlns:wp="http://schemas.openxmlformats.org/drawingml/2006/wordprocessingDrawing" xmlns:r="http://schemas.openxmlformats.org/officeDocument/2006/relationships" xmlns:w14="http://schemas.microsoft.com/office/word/2010/wordml">
               <w:rPr>
@@ -4431,7 +4404,7 @@
                 <w:right w:val="none" w:sz="0" w:space="0" w:color="000000"/>
               </w:pBdr>
               <w:spacing w:after="100" w:before="100" w:line="240"/>
-              <w:ind w:firstLine="0" w:left="100" w:right="100"/>
+              <w:ind w:left="100" w:right="100" w:firstLine="0" w:firstLineChars="0"/>
             </w:pPr>
             <w:r xmlns:w="http://schemas.openxmlformats.org/wordprocessingml/2006/main" xmlns:wp="http://schemas.openxmlformats.org/drawingml/2006/wordprocessingDrawing" xmlns:r="http://schemas.openxmlformats.org/officeDocument/2006/relationships" xmlns:w14="http://schemas.microsoft.com/office/word/2010/wordml">
               <w:rPr>
@@ -4475,7 +4448,7 @@
                 <w:right w:val="none" w:sz="0" w:space="0" w:color="000000"/>
               </w:pBdr>
               <w:spacing w:after="100" w:before="100" w:line="240"/>
-              <w:ind w:firstLine="0" w:left="100" w:right="100"/>
+              <w:ind w:left="100" w:right="100" w:firstLine="0" w:firstLineChars="0"/>
             </w:pPr>
             <w:r xmlns:w="http://schemas.openxmlformats.org/wordprocessingml/2006/main" xmlns:wp="http://schemas.openxmlformats.org/drawingml/2006/wordprocessingDrawing" xmlns:r="http://schemas.openxmlformats.org/officeDocument/2006/relationships" xmlns:w14="http://schemas.microsoft.com/office/word/2010/wordml">
               <w:rPr>
@@ -4519,7 +4492,7 @@
                 <w:right w:val="none" w:sz="0" w:space="0" w:color="000000"/>
               </w:pBdr>
               <w:spacing w:after="100" w:before="100" w:line="240"/>
-              <w:ind w:firstLine="0" w:left="100" w:right="100"/>
+              <w:ind w:left="100" w:right="100" w:firstLine="0" w:firstLineChars="0"/>
             </w:pPr>
             <w:r xmlns:w="http://schemas.openxmlformats.org/wordprocessingml/2006/main" xmlns:wp="http://schemas.openxmlformats.org/drawingml/2006/wordprocessingDrawing" xmlns:r="http://schemas.openxmlformats.org/officeDocument/2006/relationships" xmlns:w14="http://schemas.microsoft.com/office/word/2010/wordml">
               <w:rPr>
@@ -4563,7 +4536,7 @@
                 <w:right w:val="none" w:sz="0" w:space="0" w:color="000000"/>
               </w:pBdr>
               <w:spacing w:after="100" w:before="100" w:line="240"/>
-              <w:ind w:firstLine="0" w:left="100" w:right="100"/>
+              <w:ind w:left="100" w:right="100" w:firstLine="0" w:firstLineChars="0"/>
             </w:pPr>
             <w:r xmlns:w="http://schemas.openxmlformats.org/wordprocessingml/2006/main" xmlns:wp="http://schemas.openxmlformats.org/drawingml/2006/wordprocessingDrawing" xmlns:r="http://schemas.openxmlformats.org/officeDocument/2006/relationships" xmlns:w14="http://schemas.microsoft.com/office/word/2010/wordml">
               <w:rPr>
@@ -4607,7 +4580,7 @@
                 <w:right w:val="none" w:sz="0" w:space="0" w:color="000000"/>
               </w:pBdr>
               <w:spacing w:after="100" w:before="100" w:line="240"/>
-              <w:ind w:firstLine="0" w:left="100" w:right="100"/>
+              <w:ind w:left="100" w:right="100" w:firstLine="0" w:firstLineChars="0"/>
             </w:pPr>
             <w:r xmlns:w="http://schemas.openxmlformats.org/wordprocessingml/2006/main" xmlns:wp="http://schemas.openxmlformats.org/drawingml/2006/wordprocessingDrawing" xmlns:r="http://schemas.openxmlformats.org/officeDocument/2006/relationships" xmlns:w14="http://schemas.microsoft.com/office/word/2010/wordml">
               <w:rPr>
@@ -4651,7 +4624,7 @@
                 <w:right w:val="none" w:sz="0" w:space="0" w:color="000000"/>
               </w:pBdr>
               <w:spacing w:after="100" w:before="100" w:line="240"/>
-              <w:ind w:firstLine="0" w:left="100" w:right="100"/>
+              <w:ind w:left="100" w:right="100" w:firstLine="0" w:firstLineChars="0"/>
             </w:pPr>
             <w:r xmlns:w="http://schemas.openxmlformats.org/wordprocessingml/2006/main" xmlns:wp="http://schemas.openxmlformats.org/drawingml/2006/wordprocessingDrawing" xmlns:r="http://schemas.openxmlformats.org/officeDocument/2006/relationships" xmlns:w14="http://schemas.microsoft.com/office/word/2010/wordml">
               <w:rPr>
@@ -4701,7 +4674,7 @@
                 <w:right w:val="none" w:sz="0" w:space="0" w:color="000000"/>
               </w:pBdr>
               <w:spacing w:after="100" w:before="100" w:line="240"/>
-              <w:ind w:firstLine="0" w:left="100" w:right="100"/>
+              <w:ind w:left="100" w:right="100" w:firstLine="0" w:firstLineChars="0"/>
             </w:pPr>
             <w:r xmlns:w="http://schemas.openxmlformats.org/wordprocessingml/2006/main" xmlns:wp="http://schemas.openxmlformats.org/drawingml/2006/wordprocessingDrawing" xmlns:r="http://schemas.openxmlformats.org/officeDocument/2006/relationships" xmlns:w14="http://schemas.microsoft.com/office/word/2010/wordml">
               <w:rPr>
@@ -4745,7 +4718,7 @@
                 <w:right w:val="none" w:sz="0" w:space="0" w:color="000000"/>
               </w:pBdr>
               <w:spacing w:after="100" w:before="100" w:line="240"/>
-              <w:ind w:firstLine="0" w:left="100" w:right="100"/>
+              <w:ind w:left="100" w:right="100" w:firstLine="0" w:firstLineChars="0"/>
             </w:pPr>
             <w:r xmlns:w="http://schemas.openxmlformats.org/wordprocessingml/2006/main" xmlns:wp="http://schemas.openxmlformats.org/drawingml/2006/wordprocessingDrawing" xmlns:r="http://schemas.openxmlformats.org/officeDocument/2006/relationships" xmlns:w14="http://schemas.microsoft.com/office/word/2010/wordml">
               <w:rPr>
@@ -4789,7 +4762,7 @@
                 <w:right w:val="none" w:sz="0" w:space="0" w:color="000000"/>
               </w:pBdr>
               <w:spacing w:after="100" w:before="100" w:line="240"/>
-              <w:ind w:firstLine="0" w:left="100" w:right="100"/>
+              <w:ind w:left="100" w:right="100" w:firstLine="0" w:firstLineChars="0"/>
             </w:pPr>
             <w:r xmlns:w="http://schemas.openxmlformats.org/wordprocessingml/2006/main" xmlns:wp="http://schemas.openxmlformats.org/drawingml/2006/wordprocessingDrawing" xmlns:r="http://schemas.openxmlformats.org/officeDocument/2006/relationships" xmlns:w14="http://schemas.microsoft.com/office/word/2010/wordml">
               <w:rPr>
@@ -4833,7 +4806,7 @@
                 <w:right w:val="none" w:sz="0" w:space="0" w:color="000000"/>
               </w:pBdr>
               <w:spacing w:after="100" w:before="100" w:line="240"/>
-              <w:ind w:firstLine="0" w:left="100" w:right="100"/>
+              <w:ind w:left="100" w:right="100" w:firstLine="0" w:firstLineChars="0"/>
             </w:pPr>
             <w:r xmlns:w="http://schemas.openxmlformats.org/wordprocessingml/2006/main" xmlns:wp="http://schemas.openxmlformats.org/drawingml/2006/wordprocessingDrawing" xmlns:r="http://schemas.openxmlformats.org/officeDocument/2006/relationships" xmlns:w14="http://schemas.microsoft.com/office/word/2010/wordml">
               <w:rPr>
@@ -4877,7 +4850,7 @@
                 <w:right w:val="none" w:sz="0" w:space="0" w:color="000000"/>
               </w:pBdr>
               <w:spacing w:after="100" w:before="100" w:line="240"/>
-              <w:ind w:firstLine="0" w:left="100" w:right="100"/>
+              <w:ind w:left="100" w:right="100" w:firstLine="0" w:firstLineChars="0"/>
             </w:pPr>
             <w:r xmlns:w="http://schemas.openxmlformats.org/wordprocessingml/2006/main" xmlns:wp="http://schemas.openxmlformats.org/drawingml/2006/wordprocessingDrawing" xmlns:r="http://schemas.openxmlformats.org/officeDocument/2006/relationships" xmlns:w14="http://schemas.microsoft.com/office/word/2010/wordml">
               <w:rPr>
@@ -4921,7 +4894,7 @@
                 <w:right w:val="none" w:sz="0" w:space="0" w:color="000000"/>
               </w:pBdr>
               <w:spacing w:after="100" w:before="100" w:line="240"/>
-              <w:ind w:firstLine="0" w:left="100" w:right="100"/>
+              <w:ind w:left="100" w:right="100" w:firstLine="0" w:firstLineChars="0"/>
             </w:pPr>
             <w:r xmlns:w="http://schemas.openxmlformats.org/wordprocessingml/2006/main" xmlns:wp="http://schemas.openxmlformats.org/drawingml/2006/wordprocessingDrawing" xmlns:r="http://schemas.openxmlformats.org/officeDocument/2006/relationships" xmlns:w14="http://schemas.microsoft.com/office/word/2010/wordml">
               <w:rPr>
@@ -4971,7 +4944,7 @@
                 <w:right w:val="none" w:sz="0" w:space="0" w:color="000000"/>
               </w:pBdr>
               <w:spacing w:after="100" w:before="100" w:line="240"/>
-              <w:ind w:firstLine="0" w:left="100" w:right="100"/>
+              <w:ind w:left="100" w:right="100" w:firstLine="0" w:firstLineChars="0"/>
             </w:pPr>
             <w:r xmlns:w="http://schemas.openxmlformats.org/wordprocessingml/2006/main" xmlns:wp="http://schemas.openxmlformats.org/drawingml/2006/wordprocessingDrawing" xmlns:r="http://schemas.openxmlformats.org/officeDocument/2006/relationships" xmlns:w14="http://schemas.microsoft.com/office/word/2010/wordml">
               <w:rPr>
@@ -5015,7 +4988,7 @@
                 <w:right w:val="none" w:sz="0" w:space="0" w:color="000000"/>
               </w:pBdr>
               <w:spacing w:after="100" w:before="100" w:line="240"/>
-              <w:ind w:firstLine="0" w:left="100" w:right="100"/>
+              <w:ind w:left="100" w:right="100" w:firstLine="0" w:firstLineChars="0"/>
             </w:pPr>
             <w:r xmlns:w="http://schemas.openxmlformats.org/wordprocessingml/2006/main" xmlns:wp="http://schemas.openxmlformats.org/drawingml/2006/wordprocessingDrawing" xmlns:r="http://schemas.openxmlformats.org/officeDocument/2006/relationships" xmlns:w14="http://schemas.microsoft.com/office/word/2010/wordml">
               <w:rPr>
@@ -5059,7 +5032,7 @@
                 <w:right w:val="none" w:sz="0" w:space="0" w:color="000000"/>
               </w:pBdr>
               <w:spacing w:after="100" w:before="100" w:line="240"/>
-              <w:ind w:firstLine="0" w:left="100" w:right="100"/>
+              <w:ind w:left="100" w:right="100" w:firstLine="0" w:firstLineChars="0"/>
             </w:pPr>
             <w:r xmlns:w="http://schemas.openxmlformats.org/wordprocessingml/2006/main" xmlns:wp="http://schemas.openxmlformats.org/drawingml/2006/wordprocessingDrawing" xmlns:r="http://schemas.openxmlformats.org/officeDocument/2006/relationships" xmlns:w14="http://schemas.microsoft.com/office/word/2010/wordml">
               <w:rPr>
@@ -5103,7 +5076,7 @@
                 <w:right w:val="none" w:sz="0" w:space="0" w:color="000000"/>
               </w:pBdr>
               <w:spacing w:after="100" w:before="100" w:line="240"/>
-              <w:ind w:firstLine="0" w:left="100" w:right="100"/>
+              <w:ind w:left="100" w:right="100" w:firstLine="0" w:firstLineChars="0"/>
             </w:pPr>
             <w:r xmlns:w="http://schemas.openxmlformats.org/wordprocessingml/2006/main" xmlns:wp="http://schemas.openxmlformats.org/drawingml/2006/wordprocessingDrawing" xmlns:r="http://schemas.openxmlformats.org/officeDocument/2006/relationships" xmlns:w14="http://schemas.microsoft.com/office/word/2010/wordml">
               <w:rPr>
@@ -5147,7 +5120,7 @@
                 <w:right w:val="none" w:sz="0" w:space="0" w:color="000000"/>
               </w:pBdr>
               <w:spacing w:after="100" w:before="100" w:line="240"/>
-              <w:ind w:firstLine="0" w:left="100" w:right="100"/>
+              <w:ind w:left="100" w:right="100" w:firstLine="0" w:firstLineChars="0"/>
             </w:pPr>
             <w:r xmlns:w="http://schemas.openxmlformats.org/wordprocessingml/2006/main" xmlns:wp="http://schemas.openxmlformats.org/drawingml/2006/wordprocessingDrawing" xmlns:r="http://schemas.openxmlformats.org/officeDocument/2006/relationships" xmlns:w14="http://schemas.microsoft.com/office/word/2010/wordml">
               <w:rPr>
@@ -5191,7 +5164,7 @@
                 <w:right w:val="none" w:sz="0" w:space="0" w:color="000000"/>
               </w:pBdr>
               <w:spacing w:after="100" w:before="100" w:line="240"/>
-              <w:ind w:firstLine="0" w:left="100" w:right="100"/>
+              <w:ind w:left="100" w:right="100" w:firstLine="0" w:firstLineChars="0"/>
             </w:pPr>
             <w:r xmlns:w="http://schemas.openxmlformats.org/wordprocessingml/2006/main" xmlns:wp="http://schemas.openxmlformats.org/drawingml/2006/wordprocessingDrawing" xmlns:r="http://schemas.openxmlformats.org/officeDocument/2006/relationships" xmlns:w14="http://schemas.microsoft.com/office/word/2010/wordml">
               <w:rPr>
@@ -5241,7 +5214,7 @@
                 <w:right w:val="none" w:sz="0" w:space="0" w:color="000000"/>
               </w:pBdr>
               <w:spacing w:after="100" w:before="100" w:line="240"/>
-              <w:ind w:firstLine="0" w:left="100" w:right="100"/>
+              <w:ind w:left="100" w:right="100" w:firstLine="0" w:firstLineChars="0"/>
             </w:pPr>
             <w:r xmlns:w="http://schemas.openxmlformats.org/wordprocessingml/2006/main" xmlns:wp="http://schemas.openxmlformats.org/drawingml/2006/wordprocessingDrawing" xmlns:r="http://schemas.openxmlformats.org/officeDocument/2006/relationships" xmlns:w14="http://schemas.microsoft.com/office/word/2010/wordml">
               <w:rPr>
@@ -5285,7 +5258,7 @@
                 <w:right w:val="none" w:sz="0" w:space="0" w:color="000000"/>
               </w:pBdr>
               <w:spacing w:after="100" w:before="100" w:line="240"/>
-              <w:ind w:firstLine="0" w:left="100" w:right="100"/>
+              <w:ind w:left="100" w:right="100" w:firstLine="0" w:firstLineChars="0"/>
             </w:pPr>
             <w:r xmlns:w="http://schemas.openxmlformats.org/wordprocessingml/2006/main" xmlns:wp="http://schemas.openxmlformats.org/drawingml/2006/wordprocessingDrawing" xmlns:r="http://schemas.openxmlformats.org/officeDocument/2006/relationships" xmlns:w14="http://schemas.microsoft.com/office/word/2010/wordml">
               <w:rPr>
@@ -5329,7 +5302,7 @@
                 <w:right w:val="none" w:sz="0" w:space="0" w:color="000000"/>
               </w:pBdr>
               <w:spacing w:after="100" w:before="100" w:line="240"/>
-              <w:ind w:firstLine="0" w:left="100" w:right="100"/>
+              <w:ind w:left="100" w:right="100" w:firstLine="0" w:firstLineChars="0"/>
             </w:pPr>
             <w:r xmlns:w="http://schemas.openxmlformats.org/wordprocessingml/2006/main" xmlns:wp="http://schemas.openxmlformats.org/drawingml/2006/wordprocessingDrawing" xmlns:r="http://schemas.openxmlformats.org/officeDocument/2006/relationships" xmlns:w14="http://schemas.microsoft.com/office/word/2010/wordml">
               <w:rPr>
@@ -5373,7 +5346,7 @@
                 <w:right w:val="none" w:sz="0" w:space="0" w:color="000000"/>
               </w:pBdr>
               <w:spacing w:after="100" w:before="100" w:line="240"/>
-              <w:ind w:firstLine="0" w:left="100" w:right="100"/>
+              <w:ind w:left="100" w:right="100" w:firstLine="0" w:firstLineChars="0"/>
             </w:pPr>
             <w:r xmlns:w="http://schemas.openxmlformats.org/wordprocessingml/2006/main" xmlns:wp="http://schemas.openxmlformats.org/drawingml/2006/wordprocessingDrawing" xmlns:r="http://schemas.openxmlformats.org/officeDocument/2006/relationships" xmlns:w14="http://schemas.microsoft.com/office/word/2010/wordml">
               <w:rPr>
@@ -5417,7 +5390,7 @@
                 <w:right w:val="none" w:sz="0" w:space="0" w:color="000000"/>
               </w:pBdr>
               <w:spacing w:after="100" w:before="100" w:line="240"/>
-              <w:ind w:firstLine="0" w:left="100" w:right="100"/>
+              <w:ind w:left="100" w:right="100" w:firstLine="0" w:firstLineChars="0"/>
             </w:pPr>
             <w:r xmlns:w="http://schemas.openxmlformats.org/wordprocessingml/2006/main" xmlns:wp="http://schemas.openxmlformats.org/drawingml/2006/wordprocessingDrawing" xmlns:r="http://schemas.openxmlformats.org/officeDocument/2006/relationships" xmlns:w14="http://schemas.microsoft.com/office/word/2010/wordml">
               <w:rPr>
@@ -5461,7 +5434,7 @@
                 <w:right w:val="none" w:sz="0" w:space="0" w:color="000000"/>
               </w:pBdr>
               <w:spacing w:after="100" w:before="100" w:line="240"/>
-              <w:ind w:firstLine="0" w:left="100" w:right="100"/>
+              <w:ind w:left="100" w:right="100" w:firstLine="0" w:firstLineChars="0"/>
             </w:pPr>
             <w:r xmlns:w="http://schemas.openxmlformats.org/wordprocessingml/2006/main" xmlns:wp="http://schemas.openxmlformats.org/drawingml/2006/wordprocessingDrawing" xmlns:r="http://schemas.openxmlformats.org/officeDocument/2006/relationships" xmlns:w14="http://schemas.microsoft.com/office/word/2010/wordml">
               <w:rPr>
@@ -5511,7 +5484,7 @@
                 <w:right w:val="none" w:sz="0" w:space="0" w:color="000000"/>
               </w:pBdr>
               <w:spacing w:after="100" w:before="100" w:line="240"/>
-              <w:ind w:firstLine="0" w:left="100" w:right="100"/>
+              <w:ind w:left="100" w:right="100" w:firstLine="0" w:firstLineChars="0"/>
             </w:pPr>
             <w:r xmlns:w="http://schemas.openxmlformats.org/wordprocessingml/2006/main" xmlns:wp="http://schemas.openxmlformats.org/drawingml/2006/wordprocessingDrawing" xmlns:r="http://schemas.openxmlformats.org/officeDocument/2006/relationships" xmlns:w14="http://schemas.microsoft.com/office/word/2010/wordml">
               <w:rPr>
@@ -5555,7 +5528,7 @@
                 <w:right w:val="none" w:sz="0" w:space="0" w:color="000000"/>
               </w:pBdr>
               <w:spacing w:after="100" w:before="100" w:line="240"/>
-              <w:ind w:firstLine="0" w:left="100" w:right="100"/>
+              <w:ind w:left="100" w:right="100" w:firstLine="0" w:firstLineChars="0"/>
             </w:pPr>
             <w:r xmlns:w="http://schemas.openxmlformats.org/wordprocessingml/2006/main" xmlns:wp="http://schemas.openxmlformats.org/drawingml/2006/wordprocessingDrawing" xmlns:r="http://schemas.openxmlformats.org/officeDocument/2006/relationships" xmlns:w14="http://schemas.microsoft.com/office/word/2010/wordml">
               <w:rPr>
@@ -5599,7 +5572,7 @@
                 <w:right w:val="none" w:sz="0" w:space="0" w:color="000000"/>
               </w:pBdr>
               <w:spacing w:after="100" w:before="100" w:line="240"/>
-              <w:ind w:firstLine="0" w:left="100" w:right="100"/>
+              <w:ind w:left="100" w:right="100" w:firstLine="0" w:firstLineChars="0"/>
             </w:pPr>
             <w:r xmlns:w="http://schemas.openxmlformats.org/wordprocessingml/2006/main" xmlns:wp="http://schemas.openxmlformats.org/drawingml/2006/wordprocessingDrawing" xmlns:r="http://schemas.openxmlformats.org/officeDocument/2006/relationships" xmlns:w14="http://schemas.microsoft.com/office/word/2010/wordml">
               <w:rPr>
@@ -5643,7 +5616,7 @@
                 <w:right w:val="none" w:sz="0" w:space="0" w:color="000000"/>
               </w:pBdr>
               <w:spacing w:after="100" w:before="100" w:line="240"/>
-              <w:ind w:firstLine="0" w:left="100" w:right="100"/>
+              <w:ind w:left="100" w:right="100" w:firstLine="0" w:firstLineChars="0"/>
             </w:pPr>
             <w:r xmlns:w="http://schemas.openxmlformats.org/wordprocessingml/2006/main" xmlns:wp="http://schemas.openxmlformats.org/drawingml/2006/wordprocessingDrawing" xmlns:r="http://schemas.openxmlformats.org/officeDocument/2006/relationships" xmlns:w14="http://schemas.microsoft.com/office/word/2010/wordml">
               <w:rPr>
@@ -5687,7 +5660,7 @@
                 <w:right w:val="none" w:sz="0" w:space="0" w:color="000000"/>
               </w:pBdr>
               <w:spacing w:after="100" w:before="100" w:line="240"/>
-              <w:ind w:firstLine="0" w:left="100" w:right="100"/>
+              <w:ind w:left="100" w:right="100" w:firstLine="0" w:firstLineChars="0"/>
             </w:pPr>
             <w:r xmlns:w="http://schemas.openxmlformats.org/wordprocessingml/2006/main" xmlns:wp="http://schemas.openxmlformats.org/drawingml/2006/wordprocessingDrawing" xmlns:r="http://schemas.openxmlformats.org/officeDocument/2006/relationships" xmlns:w14="http://schemas.microsoft.com/office/word/2010/wordml">
               <w:rPr>
@@ -5731,7 +5704,7 @@
                 <w:right w:val="none" w:sz="0" w:space="0" w:color="000000"/>
               </w:pBdr>
               <w:spacing w:after="100" w:before="100" w:line="240"/>
-              <w:ind w:firstLine="0" w:left="100" w:right="100"/>
+              <w:ind w:left="100" w:right="100" w:firstLine="0" w:firstLineChars="0"/>
             </w:pPr>
             <w:r xmlns:w="http://schemas.openxmlformats.org/wordprocessingml/2006/main" xmlns:wp="http://schemas.openxmlformats.org/drawingml/2006/wordprocessingDrawing" xmlns:r="http://schemas.openxmlformats.org/officeDocument/2006/relationships" xmlns:w14="http://schemas.microsoft.com/office/word/2010/wordml">
               <w:rPr>
@@ -5781,7 +5754,7 @@
                 <w:right w:val="none" w:sz="0" w:space="0" w:color="000000"/>
               </w:pBdr>
               <w:spacing w:after="100" w:before="100" w:line="240"/>
-              <w:ind w:firstLine="0" w:left="100" w:right="100"/>
+              <w:ind w:left="100" w:right="100" w:firstLine="0" w:firstLineChars="0"/>
             </w:pPr>
             <w:r xmlns:w="http://schemas.openxmlformats.org/wordprocessingml/2006/main" xmlns:wp="http://schemas.openxmlformats.org/drawingml/2006/wordprocessingDrawing" xmlns:r="http://schemas.openxmlformats.org/officeDocument/2006/relationships" xmlns:w14="http://schemas.microsoft.com/office/word/2010/wordml">
               <w:rPr>
@@ -5825,7 +5798,7 @@
                 <w:right w:val="none" w:sz="0" w:space="0" w:color="000000"/>
               </w:pBdr>
               <w:spacing w:after="100" w:before="100" w:line="240"/>
-              <w:ind w:firstLine="0" w:left="100" w:right="100"/>
+              <w:ind w:left="100" w:right="100" w:firstLine="0" w:firstLineChars="0"/>
             </w:pPr>
             <w:r xmlns:w="http://schemas.openxmlformats.org/wordprocessingml/2006/main" xmlns:wp="http://schemas.openxmlformats.org/drawingml/2006/wordprocessingDrawing" xmlns:r="http://schemas.openxmlformats.org/officeDocument/2006/relationships" xmlns:w14="http://schemas.microsoft.com/office/word/2010/wordml">
               <w:rPr>
@@ -5869,7 +5842,7 @@
                 <w:right w:val="none" w:sz="0" w:space="0" w:color="000000"/>
               </w:pBdr>
               <w:spacing w:after="100" w:before="100" w:line="240"/>
-              <w:ind w:firstLine="0" w:left="100" w:right="100"/>
+              <w:ind w:left="100" w:right="100" w:firstLine="0" w:firstLineChars="0"/>
             </w:pPr>
             <w:r xmlns:w="http://schemas.openxmlformats.org/wordprocessingml/2006/main" xmlns:wp="http://schemas.openxmlformats.org/drawingml/2006/wordprocessingDrawing" xmlns:r="http://schemas.openxmlformats.org/officeDocument/2006/relationships" xmlns:w14="http://schemas.microsoft.com/office/word/2010/wordml">
               <w:rPr>
@@ -5913,7 +5886,7 @@
                 <w:right w:val="none" w:sz="0" w:space="0" w:color="000000"/>
               </w:pBdr>
               <w:spacing w:after="100" w:before="100" w:line="240"/>
-              <w:ind w:firstLine="0" w:left="100" w:right="100"/>
+              <w:ind w:left="100" w:right="100" w:firstLine="0" w:firstLineChars="0"/>
             </w:pPr>
             <w:r xmlns:w="http://schemas.openxmlformats.org/wordprocessingml/2006/main" xmlns:wp="http://schemas.openxmlformats.org/drawingml/2006/wordprocessingDrawing" xmlns:r="http://schemas.openxmlformats.org/officeDocument/2006/relationships" xmlns:w14="http://schemas.microsoft.com/office/word/2010/wordml">
               <w:rPr>
@@ -5957,7 +5930,7 @@
                 <w:right w:val="none" w:sz="0" w:space="0" w:color="000000"/>
               </w:pBdr>
               <w:spacing w:after="100" w:before="100" w:line="240"/>
-              <w:ind w:firstLine="0" w:left="100" w:right="100"/>
+              <w:ind w:left="100" w:right="100" w:firstLine="0" w:firstLineChars="0"/>
             </w:pPr>
             <w:r xmlns:w="http://schemas.openxmlformats.org/wordprocessingml/2006/main" xmlns:wp="http://schemas.openxmlformats.org/drawingml/2006/wordprocessingDrawing" xmlns:r="http://schemas.openxmlformats.org/officeDocument/2006/relationships" xmlns:w14="http://schemas.microsoft.com/office/word/2010/wordml">
               <w:rPr>
@@ -6001,7 +5974,7 @@
                 <w:right w:val="none" w:sz="0" w:space="0" w:color="000000"/>
               </w:pBdr>
               <w:spacing w:after="100" w:before="100" w:line="240"/>
-              <w:ind w:firstLine="0" w:left="100" w:right="100"/>
+              <w:ind w:left="100" w:right="100" w:firstLine="0" w:firstLineChars="0"/>
             </w:pPr>
             <w:r xmlns:w="http://schemas.openxmlformats.org/wordprocessingml/2006/main" xmlns:wp="http://schemas.openxmlformats.org/drawingml/2006/wordprocessingDrawing" xmlns:r="http://schemas.openxmlformats.org/officeDocument/2006/relationships" xmlns:w14="http://schemas.microsoft.com/office/word/2010/wordml">
               <w:rPr>
@@ -6071,34 +6044,7 @@
         <w:pStyle w:val="ImageCaption"/>
       </w:pPr>
       <w:r>
-        <w:rPr>
-          <w:iCs/>
-          <w:i/>
-        </w:rPr>
-        <w:t xml:space="preserve">Figure</w:t>
-      </w:r>
-      <w:r>
-        <w:t xml:space="preserve"> </w:t>
-      </w:r>
-      <w:r>
-        <w:rPr>
-          <w:iCs/>
-          <w:i/>
-        </w:rPr>
-        <w:t xml:space="preserve">2.</w:t>
-      </w:r>
-      <w:r>
-        <w:rPr>
-          <w:iCs/>
-          <w:i/>
-        </w:rPr>
-        <w:t xml:space="preserve"> </w:t>
-      </w:r>
-      <w:r>
-        <w:t xml:space="preserve"> </w:t>
-      </w:r>
-      <w:r>
-        <w:t xml:space="preserve">Average visual analog scores for the rating of Unreasonable (0) to Reasonable (100) for each condition and expertise grouping.</w:t>
+        <w:t xml:space="preserve">Figure 2: Average visual analog scores for the rating of Unreasonable (0) to Reasonable (100) for each condition and expertise grouping.</w:t>
       </w:r>
     </w:p>
     <w:bookmarkEnd w:id="33"/>
@@ -6221,7 +6167,7 @@
                 <w:right w:val="none" w:sz="0" w:space="0" w:color="000000"/>
               </w:pBdr>
               <w:spacing w:after="100" w:before="100" w:line="240"/>
-              <w:ind w:firstLine="0" w:left="100" w:right="100"/>
+              <w:ind w:left="100" w:right="100" w:firstLine="0" w:firstLineChars="0"/>
             </w:pPr>
             <w:r xmlns:w="http://schemas.openxmlformats.org/wordprocessingml/2006/main" xmlns:wp="http://schemas.openxmlformats.org/drawingml/2006/wordprocessingDrawing" xmlns:r="http://schemas.openxmlformats.org/officeDocument/2006/relationships" xmlns:w14="http://schemas.microsoft.com/office/word/2010/wordml">
               <w:rPr>
@@ -6265,7 +6211,7 @@
                 <w:right w:val="none" w:sz="0" w:space="0" w:color="000000"/>
               </w:pBdr>
               <w:spacing w:after="100" w:before="100" w:line="240"/>
-              <w:ind w:firstLine="0" w:left="100" w:right="100"/>
+              <w:ind w:left="100" w:right="100" w:firstLine="0" w:firstLineChars="0"/>
             </w:pPr>
             <w:r xmlns:w="http://schemas.openxmlformats.org/wordprocessingml/2006/main" xmlns:wp="http://schemas.openxmlformats.org/drawingml/2006/wordprocessingDrawing" xmlns:r="http://schemas.openxmlformats.org/officeDocument/2006/relationships" xmlns:w14="http://schemas.microsoft.com/office/word/2010/wordml">
               <w:rPr>
@@ -6309,7 +6255,7 @@
                 <w:right w:val="none" w:sz="0" w:space="0" w:color="000000"/>
               </w:pBdr>
               <w:spacing w:after="100" w:before="100" w:line="240"/>
-              <w:ind w:firstLine="0" w:left="100" w:right="100"/>
+              <w:ind w:left="100" w:right="100" w:firstLine="0" w:firstLineChars="0"/>
             </w:pPr>
             <w:r xmlns:w="http://schemas.openxmlformats.org/wordprocessingml/2006/main" xmlns:wp="http://schemas.openxmlformats.org/drawingml/2006/wordprocessingDrawing" xmlns:r="http://schemas.openxmlformats.org/officeDocument/2006/relationships" xmlns:w14="http://schemas.microsoft.com/office/word/2010/wordml">
               <w:rPr>
@@ -6353,7 +6299,7 @@
                 <w:right w:val="none" w:sz="0" w:space="0" w:color="000000"/>
               </w:pBdr>
               <w:spacing w:after="100" w:before="100" w:line="240"/>
-              <w:ind w:firstLine="0" w:left="100" w:right="100"/>
+              <w:ind w:left="100" w:right="100" w:firstLine="0" w:firstLineChars="0"/>
             </w:pPr>
             <w:r xmlns:w="http://schemas.openxmlformats.org/wordprocessingml/2006/main" xmlns:wp="http://schemas.openxmlformats.org/drawingml/2006/wordprocessingDrawing" xmlns:r="http://schemas.openxmlformats.org/officeDocument/2006/relationships" xmlns:w14="http://schemas.microsoft.com/office/word/2010/wordml">
               <w:rPr>
@@ -6397,7 +6343,7 @@
                 <w:right w:val="none" w:sz="0" w:space="0" w:color="000000"/>
               </w:pBdr>
               <w:spacing w:after="100" w:before="100" w:line="240"/>
-              <w:ind w:firstLine="0" w:left="100" w:right="100"/>
+              <w:ind w:left="100" w:right="100" w:firstLine="0" w:firstLineChars="0"/>
             </w:pPr>
             <w:r xmlns:w="http://schemas.openxmlformats.org/wordprocessingml/2006/main" xmlns:wp="http://schemas.openxmlformats.org/drawingml/2006/wordprocessingDrawing" xmlns:r="http://schemas.openxmlformats.org/officeDocument/2006/relationships" xmlns:w14="http://schemas.microsoft.com/office/word/2010/wordml">
               <w:rPr>
@@ -6441,7 +6387,7 @@
                 <w:right w:val="none" w:sz="0" w:space="0" w:color="000000"/>
               </w:pBdr>
               <w:spacing w:after="100" w:before="100" w:line="240"/>
-              <w:ind w:firstLine="0" w:left="100" w:right="100"/>
+              <w:ind w:left="100" w:right="100" w:firstLine="0" w:firstLineChars="0"/>
             </w:pPr>
             <w:r xmlns:w="http://schemas.openxmlformats.org/wordprocessingml/2006/main" xmlns:wp="http://schemas.openxmlformats.org/drawingml/2006/wordprocessingDrawing" xmlns:r="http://schemas.openxmlformats.org/officeDocument/2006/relationships" xmlns:w14="http://schemas.microsoft.com/office/word/2010/wordml">
               <w:rPr>
@@ -6491,7 +6437,7 @@
                 <w:right w:val="none" w:sz="0" w:space="0" w:color="000000"/>
               </w:pBdr>
               <w:spacing w:after="100" w:before="100" w:line="240"/>
-              <w:ind w:firstLine="0" w:left="100" w:right="100"/>
+              <w:ind w:left="100" w:right="100" w:firstLine="0" w:firstLineChars="0"/>
             </w:pPr>
             <w:r xmlns:w="http://schemas.openxmlformats.org/wordprocessingml/2006/main" xmlns:wp="http://schemas.openxmlformats.org/drawingml/2006/wordprocessingDrawing" xmlns:r="http://schemas.openxmlformats.org/officeDocument/2006/relationships" xmlns:w14="http://schemas.microsoft.com/office/word/2010/wordml">
               <w:rPr>
@@ -6535,7 +6481,7 @@
                 <w:right w:val="none" w:sz="0" w:space="0" w:color="000000"/>
               </w:pBdr>
               <w:spacing w:after="100" w:before="100" w:line="240"/>
-              <w:ind w:firstLine="0" w:left="100" w:right="100"/>
+              <w:ind w:left="100" w:right="100" w:firstLine="0" w:firstLineChars="0"/>
             </w:pPr>
             <w:r xmlns:w="http://schemas.openxmlformats.org/wordprocessingml/2006/main" xmlns:wp="http://schemas.openxmlformats.org/drawingml/2006/wordprocessingDrawing" xmlns:r="http://schemas.openxmlformats.org/officeDocument/2006/relationships" xmlns:w14="http://schemas.microsoft.com/office/word/2010/wordml">
               <w:rPr>
@@ -6579,7 +6525,7 @@
                 <w:right w:val="none" w:sz="0" w:space="0" w:color="000000"/>
               </w:pBdr>
               <w:spacing w:after="100" w:before="100" w:line="240"/>
-              <w:ind w:firstLine="0" w:left="100" w:right="100"/>
+              <w:ind w:left="100" w:right="100" w:firstLine="0" w:firstLineChars="0"/>
             </w:pPr>
             <w:r xmlns:w="http://schemas.openxmlformats.org/wordprocessingml/2006/main" xmlns:wp="http://schemas.openxmlformats.org/drawingml/2006/wordprocessingDrawing" xmlns:r="http://schemas.openxmlformats.org/officeDocument/2006/relationships" xmlns:w14="http://schemas.microsoft.com/office/word/2010/wordml">
               <w:rPr>
@@ -6623,7 +6569,7 @@
                 <w:right w:val="none" w:sz="0" w:space="0" w:color="000000"/>
               </w:pBdr>
               <w:spacing w:after="100" w:before="100" w:line="240"/>
-              <w:ind w:firstLine="0" w:left="100" w:right="100"/>
+              <w:ind w:left="100" w:right="100" w:firstLine="0" w:firstLineChars="0"/>
             </w:pPr>
             <w:r xmlns:w="http://schemas.openxmlformats.org/wordprocessingml/2006/main" xmlns:wp="http://schemas.openxmlformats.org/drawingml/2006/wordprocessingDrawing" xmlns:r="http://schemas.openxmlformats.org/officeDocument/2006/relationships" xmlns:w14="http://schemas.microsoft.com/office/word/2010/wordml">
               <w:rPr>
@@ -6667,7 +6613,7 @@
                 <w:right w:val="none" w:sz="0" w:space="0" w:color="000000"/>
               </w:pBdr>
               <w:spacing w:after="100" w:before="100" w:line="240"/>
-              <w:ind w:firstLine="0" w:left="100" w:right="100"/>
+              <w:ind w:left="100" w:right="100" w:firstLine="0" w:firstLineChars="0"/>
             </w:pPr>
             <w:r xmlns:w="http://schemas.openxmlformats.org/wordprocessingml/2006/main" xmlns:wp="http://schemas.openxmlformats.org/drawingml/2006/wordprocessingDrawing" xmlns:r="http://schemas.openxmlformats.org/officeDocument/2006/relationships" xmlns:w14="http://schemas.microsoft.com/office/word/2010/wordml">
               <w:rPr>
@@ -6711,7 +6657,7 @@
                 <w:right w:val="none" w:sz="0" w:space="0" w:color="000000"/>
               </w:pBdr>
               <w:spacing w:after="100" w:before="100" w:line="240"/>
-              <w:ind w:firstLine="0" w:left="100" w:right="100"/>
+              <w:ind w:left="100" w:right="100" w:firstLine="0" w:firstLineChars="0"/>
             </w:pPr>
             <w:r xmlns:w="http://schemas.openxmlformats.org/wordprocessingml/2006/main" xmlns:wp="http://schemas.openxmlformats.org/drawingml/2006/wordprocessingDrawing" xmlns:r="http://schemas.openxmlformats.org/officeDocument/2006/relationships" xmlns:w14="http://schemas.microsoft.com/office/word/2010/wordml">
               <w:rPr>
@@ -6761,7 +6707,7 @@
                 <w:right w:val="none" w:sz="0" w:space="0" w:color="000000"/>
               </w:pBdr>
               <w:spacing w:after="100" w:before="100" w:line="240"/>
-              <w:ind w:firstLine="0" w:left="100" w:right="100"/>
+              <w:ind w:left="100" w:right="100" w:firstLine="0" w:firstLineChars="0"/>
             </w:pPr>
             <w:r xmlns:w="http://schemas.openxmlformats.org/wordprocessingml/2006/main" xmlns:wp="http://schemas.openxmlformats.org/drawingml/2006/wordprocessingDrawing" xmlns:r="http://schemas.openxmlformats.org/officeDocument/2006/relationships" xmlns:w14="http://schemas.microsoft.com/office/word/2010/wordml">
               <w:rPr>
@@ -6805,7 +6751,7 @@
                 <w:right w:val="none" w:sz="0" w:space="0" w:color="000000"/>
               </w:pBdr>
               <w:spacing w:after="100" w:before="100" w:line="240"/>
-              <w:ind w:firstLine="0" w:left="100" w:right="100"/>
+              <w:ind w:left="100" w:right="100" w:firstLine="0" w:firstLineChars="0"/>
             </w:pPr>
             <w:r xmlns:w="http://schemas.openxmlformats.org/wordprocessingml/2006/main" xmlns:wp="http://schemas.openxmlformats.org/drawingml/2006/wordprocessingDrawing" xmlns:r="http://schemas.openxmlformats.org/officeDocument/2006/relationships" xmlns:w14="http://schemas.microsoft.com/office/word/2010/wordml">
               <w:rPr>
@@ -6849,7 +6795,7 @@
                 <w:right w:val="none" w:sz="0" w:space="0" w:color="000000"/>
               </w:pBdr>
               <w:spacing w:after="100" w:before="100" w:line="240"/>
-              <w:ind w:firstLine="0" w:left="100" w:right="100"/>
+              <w:ind w:left="100" w:right="100" w:firstLine="0" w:firstLineChars="0"/>
             </w:pPr>
             <w:r xmlns:w="http://schemas.openxmlformats.org/wordprocessingml/2006/main" xmlns:wp="http://schemas.openxmlformats.org/drawingml/2006/wordprocessingDrawing" xmlns:r="http://schemas.openxmlformats.org/officeDocument/2006/relationships" xmlns:w14="http://schemas.microsoft.com/office/word/2010/wordml">
               <w:rPr>
@@ -6893,7 +6839,7 @@
                 <w:right w:val="none" w:sz="0" w:space="0" w:color="000000"/>
               </w:pBdr>
               <w:spacing w:after="100" w:before="100" w:line="240"/>
-              <w:ind w:firstLine="0" w:left="100" w:right="100"/>
+              <w:ind w:left="100" w:right="100" w:firstLine="0" w:firstLineChars="0"/>
             </w:pPr>
             <w:r xmlns:w="http://schemas.openxmlformats.org/wordprocessingml/2006/main" xmlns:wp="http://schemas.openxmlformats.org/drawingml/2006/wordprocessingDrawing" xmlns:r="http://schemas.openxmlformats.org/officeDocument/2006/relationships" xmlns:w14="http://schemas.microsoft.com/office/word/2010/wordml">
               <w:rPr>
@@ -6937,7 +6883,7 @@
                 <w:right w:val="none" w:sz="0" w:space="0" w:color="000000"/>
               </w:pBdr>
               <w:spacing w:after="100" w:before="100" w:line="240"/>
-              <w:ind w:firstLine="0" w:left="100" w:right="100"/>
+              <w:ind w:left="100" w:right="100" w:firstLine="0" w:firstLineChars="0"/>
             </w:pPr>
             <w:r xmlns:w="http://schemas.openxmlformats.org/wordprocessingml/2006/main" xmlns:wp="http://schemas.openxmlformats.org/drawingml/2006/wordprocessingDrawing" xmlns:r="http://schemas.openxmlformats.org/officeDocument/2006/relationships" xmlns:w14="http://schemas.microsoft.com/office/word/2010/wordml">
               <w:rPr>
@@ -6981,7 +6927,7 @@
                 <w:right w:val="none" w:sz="0" w:space="0" w:color="000000"/>
               </w:pBdr>
               <w:spacing w:after="100" w:before="100" w:line="240"/>
-              <w:ind w:firstLine="0" w:left="100" w:right="100"/>
+              <w:ind w:left="100" w:right="100" w:firstLine="0" w:firstLineChars="0"/>
             </w:pPr>
             <w:r xmlns:w="http://schemas.openxmlformats.org/wordprocessingml/2006/main" xmlns:wp="http://schemas.openxmlformats.org/drawingml/2006/wordprocessingDrawing" xmlns:r="http://schemas.openxmlformats.org/officeDocument/2006/relationships" xmlns:w14="http://schemas.microsoft.com/office/word/2010/wordml">
               <w:rPr>
@@ -7031,7 +6977,7 @@
                 <w:right w:val="none" w:sz="0" w:space="0" w:color="000000"/>
               </w:pBdr>
               <w:spacing w:after="100" w:before="100" w:line="240"/>
-              <w:ind w:firstLine="0" w:left="100" w:right="100"/>
+              <w:ind w:left="100" w:right="100" w:firstLine="0" w:firstLineChars="0"/>
             </w:pPr>
             <w:r xmlns:w="http://schemas.openxmlformats.org/wordprocessingml/2006/main" xmlns:wp="http://schemas.openxmlformats.org/drawingml/2006/wordprocessingDrawing" xmlns:r="http://schemas.openxmlformats.org/officeDocument/2006/relationships" xmlns:w14="http://schemas.microsoft.com/office/word/2010/wordml">
               <w:rPr>
@@ -7075,7 +7021,7 @@
                 <w:right w:val="none" w:sz="0" w:space="0" w:color="000000"/>
               </w:pBdr>
               <w:spacing w:after="100" w:before="100" w:line="240"/>
-              <w:ind w:firstLine="0" w:left="100" w:right="100"/>
+              <w:ind w:left="100" w:right="100" w:firstLine="0" w:firstLineChars="0"/>
             </w:pPr>
             <w:r xmlns:w="http://schemas.openxmlformats.org/wordprocessingml/2006/main" xmlns:wp="http://schemas.openxmlformats.org/drawingml/2006/wordprocessingDrawing" xmlns:r="http://schemas.openxmlformats.org/officeDocument/2006/relationships" xmlns:w14="http://schemas.microsoft.com/office/word/2010/wordml">
               <w:rPr>
@@ -7119,7 +7065,7 @@
                 <w:right w:val="none" w:sz="0" w:space="0" w:color="000000"/>
               </w:pBdr>
               <w:spacing w:after="100" w:before="100" w:line="240"/>
-              <w:ind w:firstLine="0" w:left="100" w:right="100"/>
+              <w:ind w:left="100" w:right="100" w:firstLine="0" w:firstLineChars="0"/>
             </w:pPr>
             <w:r xmlns:w="http://schemas.openxmlformats.org/wordprocessingml/2006/main" xmlns:wp="http://schemas.openxmlformats.org/drawingml/2006/wordprocessingDrawing" xmlns:r="http://schemas.openxmlformats.org/officeDocument/2006/relationships" xmlns:w14="http://schemas.microsoft.com/office/word/2010/wordml">
               <w:rPr>
@@ -7163,7 +7109,7 @@
                 <w:right w:val="none" w:sz="0" w:space="0" w:color="000000"/>
               </w:pBdr>
               <w:spacing w:after="100" w:before="100" w:line="240"/>
-              <w:ind w:firstLine="0" w:left="100" w:right="100"/>
+              <w:ind w:left="100" w:right="100" w:firstLine="0" w:firstLineChars="0"/>
             </w:pPr>
             <w:r xmlns:w="http://schemas.openxmlformats.org/wordprocessingml/2006/main" xmlns:wp="http://schemas.openxmlformats.org/drawingml/2006/wordprocessingDrawing" xmlns:r="http://schemas.openxmlformats.org/officeDocument/2006/relationships" xmlns:w14="http://schemas.microsoft.com/office/word/2010/wordml">
               <w:rPr>
@@ -7207,7 +7153,7 @@
                 <w:right w:val="none" w:sz="0" w:space="0" w:color="000000"/>
               </w:pBdr>
               <w:spacing w:after="100" w:before="100" w:line="240"/>
-              <w:ind w:firstLine="0" w:left="100" w:right="100"/>
+              <w:ind w:left="100" w:right="100" w:firstLine="0" w:firstLineChars="0"/>
             </w:pPr>
             <w:r xmlns:w="http://schemas.openxmlformats.org/wordprocessingml/2006/main" xmlns:wp="http://schemas.openxmlformats.org/drawingml/2006/wordprocessingDrawing" xmlns:r="http://schemas.openxmlformats.org/officeDocument/2006/relationships" xmlns:w14="http://schemas.microsoft.com/office/word/2010/wordml">
               <w:rPr>
@@ -7251,7 +7197,7 @@
                 <w:right w:val="none" w:sz="0" w:space="0" w:color="000000"/>
               </w:pBdr>
               <w:spacing w:after="100" w:before="100" w:line="240"/>
-              <w:ind w:firstLine="0" w:left="100" w:right="100"/>
+              <w:ind w:left="100" w:right="100" w:firstLine="0" w:firstLineChars="0"/>
             </w:pPr>
             <w:r xmlns:w="http://schemas.openxmlformats.org/wordprocessingml/2006/main" xmlns:wp="http://schemas.openxmlformats.org/drawingml/2006/wordprocessingDrawing" xmlns:r="http://schemas.openxmlformats.org/officeDocument/2006/relationships" xmlns:w14="http://schemas.microsoft.com/office/word/2010/wordml">
               <w:rPr>
@@ -7301,7 +7247,7 @@
                 <w:right w:val="none" w:sz="0" w:space="0" w:color="000000"/>
               </w:pBdr>
               <w:spacing w:after="100" w:before="100" w:line="240"/>
-              <w:ind w:firstLine="0" w:left="100" w:right="100"/>
+              <w:ind w:left="100" w:right="100" w:firstLine="0" w:firstLineChars="0"/>
             </w:pPr>
             <w:r xmlns:w="http://schemas.openxmlformats.org/wordprocessingml/2006/main" xmlns:wp="http://schemas.openxmlformats.org/drawingml/2006/wordprocessingDrawing" xmlns:r="http://schemas.openxmlformats.org/officeDocument/2006/relationships" xmlns:w14="http://schemas.microsoft.com/office/word/2010/wordml">
               <w:rPr>
@@ -7345,7 +7291,7 @@
                 <w:right w:val="none" w:sz="0" w:space="0" w:color="000000"/>
               </w:pBdr>
               <w:spacing w:after="100" w:before="100" w:line="240"/>
-              <w:ind w:firstLine="0" w:left="100" w:right="100"/>
+              <w:ind w:left="100" w:right="100" w:firstLine="0" w:firstLineChars="0"/>
             </w:pPr>
             <w:r xmlns:w="http://schemas.openxmlformats.org/wordprocessingml/2006/main" xmlns:wp="http://schemas.openxmlformats.org/drawingml/2006/wordprocessingDrawing" xmlns:r="http://schemas.openxmlformats.org/officeDocument/2006/relationships" xmlns:w14="http://schemas.microsoft.com/office/word/2010/wordml">
               <w:rPr>
@@ -7389,7 +7335,7 @@
                 <w:right w:val="none" w:sz="0" w:space="0" w:color="000000"/>
               </w:pBdr>
               <w:spacing w:after="100" w:before="100" w:line="240"/>
-              <w:ind w:firstLine="0" w:left="100" w:right="100"/>
+              <w:ind w:left="100" w:right="100" w:firstLine="0" w:firstLineChars="0"/>
             </w:pPr>
             <w:r xmlns:w="http://schemas.openxmlformats.org/wordprocessingml/2006/main" xmlns:wp="http://schemas.openxmlformats.org/drawingml/2006/wordprocessingDrawing" xmlns:r="http://schemas.openxmlformats.org/officeDocument/2006/relationships" xmlns:w14="http://schemas.microsoft.com/office/word/2010/wordml">
               <w:rPr>
@@ -7433,7 +7379,7 @@
                 <w:right w:val="none" w:sz="0" w:space="0" w:color="000000"/>
               </w:pBdr>
               <w:spacing w:after="100" w:before="100" w:line="240"/>
-              <w:ind w:firstLine="0" w:left="100" w:right="100"/>
+              <w:ind w:left="100" w:right="100" w:firstLine="0" w:firstLineChars="0"/>
             </w:pPr>
             <w:r xmlns:w="http://schemas.openxmlformats.org/wordprocessingml/2006/main" xmlns:wp="http://schemas.openxmlformats.org/drawingml/2006/wordprocessingDrawing" xmlns:r="http://schemas.openxmlformats.org/officeDocument/2006/relationships" xmlns:w14="http://schemas.microsoft.com/office/word/2010/wordml">
               <w:rPr>
@@ -7477,7 +7423,7 @@
                 <w:right w:val="none" w:sz="0" w:space="0" w:color="000000"/>
               </w:pBdr>
               <w:spacing w:after="100" w:before="100" w:line="240"/>
-              <w:ind w:firstLine="0" w:left="100" w:right="100"/>
+              <w:ind w:left="100" w:right="100" w:firstLine="0" w:firstLineChars="0"/>
             </w:pPr>
             <w:r xmlns:w="http://schemas.openxmlformats.org/wordprocessingml/2006/main" xmlns:wp="http://schemas.openxmlformats.org/drawingml/2006/wordprocessingDrawing" xmlns:r="http://schemas.openxmlformats.org/officeDocument/2006/relationships" xmlns:w14="http://schemas.microsoft.com/office/word/2010/wordml">
               <w:rPr>
@@ -7521,7 +7467,7 @@
                 <w:right w:val="none" w:sz="0" w:space="0" w:color="000000"/>
               </w:pBdr>
               <w:spacing w:after="100" w:before="100" w:line="240"/>
-              <w:ind w:firstLine="0" w:left="100" w:right="100"/>
+              <w:ind w:left="100" w:right="100" w:firstLine="0" w:firstLineChars="0"/>
             </w:pPr>
             <w:r xmlns:w="http://schemas.openxmlformats.org/wordprocessingml/2006/main" xmlns:wp="http://schemas.openxmlformats.org/drawingml/2006/wordprocessingDrawing" xmlns:r="http://schemas.openxmlformats.org/officeDocument/2006/relationships" xmlns:w14="http://schemas.microsoft.com/office/word/2010/wordml">
               <w:rPr>
@@ -7571,7 +7517,7 @@
                 <w:right w:val="none" w:sz="0" w:space="0" w:color="000000"/>
               </w:pBdr>
               <w:spacing w:after="100" w:before="100" w:line="240"/>
-              <w:ind w:firstLine="0" w:left="100" w:right="100"/>
+              <w:ind w:left="100" w:right="100" w:firstLine="0" w:firstLineChars="0"/>
             </w:pPr>
             <w:r xmlns:w="http://schemas.openxmlformats.org/wordprocessingml/2006/main" xmlns:wp="http://schemas.openxmlformats.org/drawingml/2006/wordprocessingDrawing" xmlns:r="http://schemas.openxmlformats.org/officeDocument/2006/relationships" xmlns:w14="http://schemas.microsoft.com/office/word/2010/wordml">
               <w:rPr>
@@ -7615,7 +7561,7 @@
                 <w:right w:val="none" w:sz="0" w:space="0" w:color="000000"/>
               </w:pBdr>
               <w:spacing w:after="100" w:before="100" w:line="240"/>
-              <w:ind w:firstLine="0" w:left="100" w:right="100"/>
+              <w:ind w:left="100" w:right="100" w:firstLine="0" w:firstLineChars="0"/>
             </w:pPr>
             <w:r xmlns:w="http://schemas.openxmlformats.org/wordprocessingml/2006/main" xmlns:wp="http://schemas.openxmlformats.org/drawingml/2006/wordprocessingDrawing" xmlns:r="http://schemas.openxmlformats.org/officeDocument/2006/relationships" xmlns:w14="http://schemas.microsoft.com/office/word/2010/wordml">
               <w:rPr>
@@ -7659,7 +7605,7 @@
                 <w:right w:val="none" w:sz="0" w:space="0" w:color="000000"/>
               </w:pBdr>
               <w:spacing w:after="100" w:before="100" w:line="240"/>
-              <w:ind w:firstLine="0" w:left="100" w:right="100"/>
+              <w:ind w:left="100" w:right="100" w:firstLine="0" w:firstLineChars="0"/>
             </w:pPr>
             <w:r xmlns:w="http://schemas.openxmlformats.org/wordprocessingml/2006/main" xmlns:wp="http://schemas.openxmlformats.org/drawingml/2006/wordprocessingDrawing" xmlns:r="http://schemas.openxmlformats.org/officeDocument/2006/relationships" xmlns:w14="http://schemas.microsoft.com/office/word/2010/wordml">
               <w:rPr>
@@ -7703,7 +7649,7 @@
                 <w:right w:val="none" w:sz="0" w:space="0" w:color="000000"/>
               </w:pBdr>
               <w:spacing w:after="100" w:before="100" w:line="240"/>
-              <w:ind w:firstLine="0" w:left="100" w:right="100"/>
+              <w:ind w:left="100" w:right="100" w:firstLine="0" w:firstLineChars="0"/>
             </w:pPr>
             <w:r xmlns:w="http://schemas.openxmlformats.org/wordprocessingml/2006/main" xmlns:wp="http://schemas.openxmlformats.org/drawingml/2006/wordprocessingDrawing" xmlns:r="http://schemas.openxmlformats.org/officeDocument/2006/relationships" xmlns:w14="http://schemas.microsoft.com/office/word/2010/wordml">
               <w:rPr>
@@ -7747,7 +7693,7 @@
                 <w:right w:val="none" w:sz="0" w:space="0" w:color="000000"/>
               </w:pBdr>
               <w:spacing w:after="100" w:before="100" w:line="240"/>
-              <w:ind w:firstLine="0" w:left="100" w:right="100"/>
+              <w:ind w:left="100" w:right="100" w:firstLine="0" w:firstLineChars="0"/>
             </w:pPr>
             <w:r xmlns:w="http://schemas.openxmlformats.org/wordprocessingml/2006/main" xmlns:wp="http://schemas.openxmlformats.org/drawingml/2006/wordprocessingDrawing" xmlns:r="http://schemas.openxmlformats.org/officeDocument/2006/relationships" xmlns:w14="http://schemas.microsoft.com/office/word/2010/wordml">
               <w:rPr>
@@ -7791,7 +7737,7 @@
                 <w:right w:val="none" w:sz="0" w:space="0" w:color="000000"/>
               </w:pBdr>
               <w:spacing w:after="100" w:before="100" w:line="240"/>
-              <w:ind w:firstLine="0" w:left="100" w:right="100"/>
+              <w:ind w:left="100" w:right="100" w:firstLine="0" w:firstLineChars="0"/>
             </w:pPr>
             <w:r xmlns:w="http://schemas.openxmlformats.org/wordprocessingml/2006/main" xmlns:wp="http://schemas.openxmlformats.org/drawingml/2006/wordprocessingDrawing" xmlns:r="http://schemas.openxmlformats.org/officeDocument/2006/relationships" xmlns:w14="http://schemas.microsoft.com/office/word/2010/wordml">
               <w:rPr>
@@ -7841,7 +7787,7 @@
                 <w:right w:val="none" w:sz="0" w:space="0" w:color="000000"/>
               </w:pBdr>
               <w:spacing w:after="100" w:before="100" w:line="240"/>
-              <w:ind w:firstLine="0" w:left="100" w:right="100"/>
+              <w:ind w:left="100" w:right="100" w:firstLine="0" w:firstLineChars="0"/>
             </w:pPr>
             <w:r xmlns:w="http://schemas.openxmlformats.org/wordprocessingml/2006/main" xmlns:wp="http://schemas.openxmlformats.org/drawingml/2006/wordprocessingDrawing" xmlns:r="http://schemas.openxmlformats.org/officeDocument/2006/relationships" xmlns:w14="http://schemas.microsoft.com/office/word/2010/wordml">
               <w:rPr>
@@ -7885,7 +7831,7 @@
                 <w:right w:val="none" w:sz="0" w:space="0" w:color="000000"/>
               </w:pBdr>
               <w:spacing w:after="100" w:before="100" w:line="240"/>
-              <w:ind w:firstLine="0" w:left="100" w:right="100"/>
+              <w:ind w:left="100" w:right="100" w:firstLine="0" w:firstLineChars="0"/>
             </w:pPr>
             <w:r xmlns:w="http://schemas.openxmlformats.org/wordprocessingml/2006/main" xmlns:wp="http://schemas.openxmlformats.org/drawingml/2006/wordprocessingDrawing" xmlns:r="http://schemas.openxmlformats.org/officeDocument/2006/relationships" xmlns:w14="http://schemas.microsoft.com/office/word/2010/wordml">
               <w:rPr>
@@ -7929,7 +7875,7 @@
                 <w:right w:val="none" w:sz="0" w:space="0" w:color="000000"/>
               </w:pBdr>
               <w:spacing w:after="100" w:before="100" w:line="240"/>
-              <w:ind w:firstLine="0" w:left="100" w:right="100"/>
+              <w:ind w:left="100" w:right="100" w:firstLine="0" w:firstLineChars="0"/>
             </w:pPr>
             <w:r xmlns:w="http://schemas.openxmlformats.org/wordprocessingml/2006/main" xmlns:wp="http://schemas.openxmlformats.org/drawingml/2006/wordprocessingDrawing" xmlns:r="http://schemas.openxmlformats.org/officeDocument/2006/relationships" xmlns:w14="http://schemas.microsoft.com/office/word/2010/wordml">
               <w:rPr>
@@ -7973,7 +7919,7 @@
                 <w:right w:val="none" w:sz="0" w:space="0" w:color="000000"/>
               </w:pBdr>
               <w:spacing w:after="100" w:before="100" w:line="240"/>
-              <w:ind w:firstLine="0" w:left="100" w:right="100"/>
+              <w:ind w:left="100" w:right="100" w:firstLine="0" w:firstLineChars="0"/>
             </w:pPr>
             <w:r xmlns:w="http://schemas.openxmlformats.org/wordprocessingml/2006/main" xmlns:wp="http://schemas.openxmlformats.org/drawingml/2006/wordprocessingDrawing" xmlns:r="http://schemas.openxmlformats.org/officeDocument/2006/relationships" xmlns:w14="http://schemas.microsoft.com/office/word/2010/wordml">
               <w:rPr>
@@ -8017,7 +7963,7 @@
                 <w:right w:val="none" w:sz="0" w:space="0" w:color="000000"/>
               </w:pBdr>
               <w:spacing w:after="100" w:before="100" w:line="240"/>
-              <w:ind w:firstLine="0" w:left="100" w:right="100"/>
+              <w:ind w:left="100" w:right="100" w:firstLine="0" w:firstLineChars="0"/>
             </w:pPr>
             <w:r xmlns:w="http://schemas.openxmlformats.org/wordprocessingml/2006/main" xmlns:wp="http://schemas.openxmlformats.org/drawingml/2006/wordprocessingDrawing" xmlns:r="http://schemas.openxmlformats.org/officeDocument/2006/relationships" xmlns:w14="http://schemas.microsoft.com/office/word/2010/wordml">
               <w:rPr>
@@ -8061,7 +8007,7 @@
                 <w:right w:val="none" w:sz="0" w:space="0" w:color="000000"/>
               </w:pBdr>
               <w:spacing w:after="100" w:before="100" w:line="240"/>
-              <w:ind w:firstLine="0" w:left="100" w:right="100"/>
+              <w:ind w:left="100" w:right="100" w:firstLine="0" w:firstLineChars="0"/>
             </w:pPr>
             <w:r xmlns:w="http://schemas.openxmlformats.org/wordprocessingml/2006/main" xmlns:wp="http://schemas.openxmlformats.org/drawingml/2006/wordprocessingDrawing" xmlns:r="http://schemas.openxmlformats.org/officeDocument/2006/relationships" xmlns:w14="http://schemas.microsoft.com/office/word/2010/wordml">
               <w:rPr>
@@ -8111,7 +8057,7 @@
                 <w:right w:val="none" w:sz="0" w:space="0" w:color="000000"/>
               </w:pBdr>
               <w:spacing w:after="100" w:before="100" w:line="240"/>
-              <w:ind w:firstLine="0" w:left="100" w:right="100"/>
+              <w:ind w:left="100" w:right="100" w:firstLine="0" w:firstLineChars="0"/>
             </w:pPr>
             <w:r xmlns:w="http://schemas.openxmlformats.org/wordprocessingml/2006/main" xmlns:wp="http://schemas.openxmlformats.org/drawingml/2006/wordprocessingDrawing" xmlns:r="http://schemas.openxmlformats.org/officeDocument/2006/relationships" xmlns:w14="http://schemas.microsoft.com/office/word/2010/wordml">
               <w:rPr>
@@ -8155,7 +8101,7 @@
                 <w:right w:val="none" w:sz="0" w:space="0" w:color="000000"/>
               </w:pBdr>
               <w:spacing w:after="100" w:before="100" w:line="240"/>
-              <w:ind w:firstLine="0" w:left="100" w:right="100"/>
+              <w:ind w:left="100" w:right="100" w:firstLine="0" w:firstLineChars="0"/>
             </w:pPr>
             <w:r xmlns:w="http://schemas.openxmlformats.org/wordprocessingml/2006/main" xmlns:wp="http://schemas.openxmlformats.org/drawingml/2006/wordprocessingDrawing" xmlns:r="http://schemas.openxmlformats.org/officeDocument/2006/relationships" xmlns:w14="http://schemas.microsoft.com/office/word/2010/wordml">
               <w:rPr>
@@ -8199,7 +8145,7 @@
                 <w:right w:val="none" w:sz="0" w:space="0" w:color="000000"/>
               </w:pBdr>
               <w:spacing w:after="100" w:before="100" w:line="240"/>
-              <w:ind w:firstLine="0" w:left="100" w:right="100"/>
+              <w:ind w:left="100" w:right="100" w:firstLine="0" w:firstLineChars="0"/>
             </w:pPr>
             <w:r xmlns:w="http://schemas.openxmlformats.org/wordprocessingml/2006/main" xmlns:wp="http://schemas.openxmlformats.org/drawingml/2006/wordprocessingDrawing" xmlns:r="http://schemas.openxmlformats.org/officeDocument/2006/relationships" xmlns:w14="http://schemas.microsoft.com/office/word/2010/wordml">
               <w:rPr>
@@ -8243,7 +8189,7 @@
                 <w:right w:val="none" w:sz="0" w:space="0" w:color="000000"/>
               </w:pBdr>
               <w:spacing w:after="100" w:before="100" w:line="240"/>
-              <w:ind w:firstLine="0" w:left="100" w:right="100"/>
+              <w:ind w:left="100" w:right="100" w:firstLine="0" w:firstLineChars="0"/>
             </w:pPr>
             <w:r xmlns:w="http://schemas.openxmlformats.org/wordprocessingml/2006/main" xmlns:wp="http://schemas.openxmlformats.org/drawingml/2006/wordprocessingDrawing" xmlns:r="http://schemas.openxmlformats.org/officeDocument/2006/relationships" xmlns:w14="http://schemas.microsoft.com/office/word/2010/wordml">
               <w:rPr>
@@ -8287,7 +8233,7 @@
                 <w:right w:val="none" w:sz="0" w:space="0" w:color="000000"/>
               </w:pBdr>
               <w:spacing w:after="100" w:before="100" w:line="240"/>
-              <w:ind w:firstLine="0" w:left="100" w:right="100"/>
+              <w:ind w:left="100" w:right="100" w:firstLine="0" w:firstLineChars="0"/>
             </w:pPr>
             <w:r xmlns:w="http://schemas.openxmlformats.org/wordprocessingml/2006/main" xmlns:wp="http://schemas.openxmlformats.org/drawingml/2006/wordprocessingDrawing" xmlns:r="http://schemas.openxmlformats.org/officeDocument/2006/relationships" xmlns:w14="http://schemas.microsoft.com/office/word/2010/wordml">
               <w:rPr>
@@ -8331,7 +8277,7 @@
                 <w:right w:val="none" w:sz="0" w:space="0" w:color="000000"/>
               </w:pBdr>
               <w:spacing w:after="100" w:before="100" w:line="240"/>
-              <w:ind w:firstLine="0" w:left="100" w:right="100"/>
+              <w:ind w:left="100" w:right="100" w:firstLine="0" w:firstLineChars="0"/>
             </w:pPr>
             <w:r xmlns:w="http://schemas.openxmlformats.org/wordprocessingml/2006/main" xmlns:wp="http://schemas.openxmlformats.org/drawingml/2006/wordprocessingDrawing" xmlns:r="http://schemas.openxmlformats.org/officeDocument/2006/relationships" xmlns:w14="http://schemas.microsoft.com/office/word/2010/wordml">
               <w:rPr>
@@ -8381,7 +8327,7 @@
                 <w:right w:val="none" w:sz="0" w:space="0" w:color="000000"/>
               </w:pBdr>
               <w:spacing w:after="100" w:before="100" w:line="240"/>
-              <w:ind w:firstLine="0" w:left="100" w:right="100"/>
+              <w:ind w:left="100" w:right="100" w:firstLine="0" w:firstLineChars="0"/>
             </w:pPr>
             <w:r xmlns:w="http://schemas.openxmlformats.org/wordprocessingml/2006/main" xmlns:wp="http://schemas.openxmlformats.org/drawingml/2006/wordprocessingDrawing" xmlns:r="http://schemas.openxmlformats.org/officeDocument/2006/relationships" xmlns:w14="http://schemas.microsoft.com/office/word/2010/wordml">
               <w:rPr>
@@ -8425,7 +8371,7 @@
                 <w:right w:val="none" w:sz="0" w:space="0" w:color="000000"/>
               </w:pBdr>
               <w:spacing w:after="100" w:before="100" w:line="240"/>
-              <w:ind w:firstLine="0" w:left="100" w:right="100"/>
+              <w:ind w:left="100" w:right="100" w:firstLine="0" w:firstLineChars="0"/>
             </w:pPr>
             <w:r xmlns:w="http://schemas.openxmlformats.org/wordprocessingml/2006/main" xmlns:wp="http://schemas.openxmlformats.org/drawingml/2006/wordprocessingDrawing" xmlns:r="http://schemas.openxmlformats.org/officeDocument/2006/relationships" xmlns:w14="http://schemas.microsoft.com/office/word/2010/wordml">
               <w:rPr>
@@ -8469,7 +8415,7 @@
                 <w:right w:val="none" w:sz="0" w:space="0" w:color="000000"/>
               </w:pBdr>
               <w:spacing w:after="100" w:before="100" w:line="240"/>
-              <w:ind w:firstLine="0" w:left="100" w:right="100"/>
+              <w:ind w:left="100" w:right="100" w:firstLine="0" w:firstLineChars="0"/>
             </w:pPr>
             <w:r xmlns:w="http://schemas.openxmlformats.org/wordprocessingml/2006/main" xmlns:wp="http://schemas.openxmlformats.org/drawingml/2006/wordprocessingDrawing" xmlns:r="http://schemas.openxmlformats.org/officeDocument/2006/relationships" xmlns:w14="http://schemas.microsoft.com/office/word/2010/wordml">
               <w:rPr>
@@ -8513,7 +8459,7 @@
                 <w:right w:val="none" w:sz="0" w:space="0" w:color="000000"/>
               </w:pBdr>
               <w:spacing w:after="100" w:before="100" w:line="240"/>
-              <w:ind w:firstLine="0" w:left="100" w:right="100"/>
+              <w:ind w:left="100" w:right="100" w:firstLine="0" w:firstLineChars="0"/>
             </w:pPr>
             <w:r xmlns:w="http://schemas.openxmlformats.org/wordprocessingml/2006/main" xmlns:wp="http://schemas.openxmlformats.org/drawingml/2006/wordprocessingDrawing" xmlns:r="http://schemas.openxmlformats.org/officeDocument/2006/relationships" xmlns:w14="http://schemas.microsoft.com/office/word/2010/wordml">
               <w:rPr>
@@ -8557,7 +8503,7 @@
                 <w:right w:val="none" w:sz="0" w:space="0" w:color="000000"/>
               </w:pBdr>
               <w:spacing w:after="100" w:before="100" w:line="240"/>
-              <w:ind w:firstLine="0" w:left="100" w:right="100"/>
+              <w:ind w:left="100" w:right="100" w:firstLine="0" w:firstLineChars="0"/>
             </w:pPr>
             <w:r xmlns:w="http://schemas.openxmlformats.org/wordprocessingml/2006/main" xmlns:wp="http://schemas.openxmlformats.org/drawingml/2006/wordprocessingDrawing" xmlns:r="http://schemas.openxmlformats.org/officeDocument/2006/relationships" xmlns:w14="http://schemas.microsoft.com/office/word/2010/wordml">
               <w:rPr>
@@ -8601,7 +8547,7 @@
                 <w:right w:val="none" w:sz="0" w:space="0" w:color="000000"/>
               </w:pBdr>
               <w:spacing w:after="100" w:before="100" w:line="240"/>
-              <w:ind w:firstLine="0" w:left="100" w:right="100"/>
+              <w:ind w:left="100" w:right="100" w:firstLine="0" w:firstLineChars="0"/>
             </w:pPr>
             <w:r xmlns:w="http://schemas.openxmlformats.org/wordprocessingml/2006/main" xmlns:wp="http://schemas.openxmlformats.org/drawingml/2006/wordprocessingDrawing" xmlns:r="http://schemas.openxmlformats.org/officeDocument/2006/relationships" xmlns:w14="http://schemas.microsoft.com/office/word/2010/wordml">
               <w:rPr>
@@ -8671,34 +8617,7 @@
         <w:pStyle w:val="ImageCaption"/>
       </w:pPr>
       <w:r>
-        <w:rPr>
-          <w:iCs/>
-          <w:i/>
-        </w:rPr>
-        <w:t xml:space="preserve">Figure</w:t>
-      </w:r>
-      <w:r>
-        <w:t xml:space="preserve"> </w:t>
-      </w:r>
-      <w:r>
-        <w:rPr>
-          <w:iCs/>
-          <w:i/>
-        </w:rPr>
-        <w:t xml:space="preserve">3.</w:t>
-      </w:r>
-      <w:r>
-        <w:rPr>
-          <w:iCs/>
-          <w:i/>
-        </w:rPr>
-        <w:t xml:space="preserve"> </w:t>
-      </w:r>
-      <w:r>
-        <w:t xml:space="preserve"> </w:t>
-      </w:r>
-      <w:r>
-        <w:t xml:space="preserve">Average visual analog scores for the rating of Ability (0) to Luck (100) for each condition and expertise grouping.</w:t>
+        <w:t xml:space="preserve">Figure 3: Average visual analog scores for the rating of Ability (0) to Luck (100) for each condition and expertise grouping.</w:t>
       </w:r>
     </w:p>
     <w:bookmarkEnd w:id="37"/>
@@ -8838,7 +8757,7 @@
                 <w:right w:val="none" w:sz="0" w:space="0" w:color="000000"/>
               </w:pBdr>
               <w:spacing w:after="100" w:before="100" w:line="240"/>
-              <w:ind w:firstLine="0" w:left="100" w:right="100"/>
+              <w:ind w:left="100" w:right="100" w:firstLine="0" w:firstLineChars="0"/>
             </w:pPr>
             <w:r xmlns:w="http://schemas.openxmlformats.org/wordprocessingml/2006/main" xmlns:wp="http://schemas.openxmlformats.org/drawingml/2006/wordprocessingDrawing" xmlns:r="http://schemas.openxmlformats.org/officeDocument/2006/relationships" xmlns:w14="http://schemas.microsoft.com/office/word/2010/wordml">
               <w:rPr>
@@ -8882,7 +8801,7 @@
                 <w:right w:val="none" w:sz="0" w:space="0" w:color="000000"/>
               </w:pBdr>
               <w:spacing w:after="100" w:before="100" w:line="240"/>
-              <w:ind w:firstLine="0" w:left="100" w:right="100"/>
+              <w:ind w:left="100" w:right="100" w:firstLine="0" w:firstLineChars="0"/>
             </w:pPr>
             <w:r xmlns:w="http://schemas.openxmlformats.org/wordprocessingml/2006/main" xmlns:wp="http://schemas.openxmlformats.org/drawingml/2006/wordprocessingDrawing" xmlns:r="http://schemas.openxmlformats.org/officeDocument/2006/relationships" xmlns:w14="http://schemas.microsoft.com/office/word/2010/wordml">
               <w:rPr>
@@ -8926,7 +8845,7 @@
                 <w:right w:val="none" w:sz="0" w:space="0" w:color="000000"/>
               </w:pBdr>
               <w:spacing w:after="100" w:before="100" w:line="240"/>
-              <w:ind w:firstLine="0" w:left="100" w:right="100"/>
+              <w:ind w:left="100" w:right="100" w:firstLine="0" w:firstLineChars="0"/>
             </w:pPr>
             <w:r xmlns:w="http://schemas.openxmlformats.org/wordprocessingml/2006/main" xmlns:wp="http://schemas.openxmlformats.org/drawingml/2006/wordprocessingDrawing" xmlns:r="http://schemas.openxmlformats.org/officeDocument/2006/relationships" xmlns:w14="http://schemas.microsoft.com/office/word/2010/wordml">
               <w:rPr>
@@ -8970,7 +8889,7 @@
                 <w:right w:val="none" w:sz="0" w:space="0" w:color="000000"/>
               </w:pBdr>
               <w:spacing w:after="100" w:before="100" w:line="240"/>
-              <w:ind w:firstLine="0" w:left="100" w:right="100"/>
+              <w:ind w:left="100" w:right="100" w:firstLine="0" w:firstLineChars="0"/>
             </w:pPr>
             <w:r xmlns:w="http://schemas.openxmlformats.org/wordprocessingml/2006/main" xmlns:wp="http://schemas.openxmlformats.org/drawingml/2006/wordprocessingDrawing" xmlns:r="http://schemas.openxmlformats.org/officeDocument/2006/relationships" xmlns:w14="http://schemas.microsoft.com/office/word/2010/wordml">
               <w:rPr>
@@ -9014,7 +8933,7 @@
                 <w:right w:val="none" w:sz="0" w:space="0" w:color="000000"/>
               </w:pBdr>
               <w:spacing w:after="100" w:before="100" w:line="240"/>
-              <w:ind w:firstLine="0" w:left="100" w:right="100"/>
+              <w:ind w:left="100" w:right="100" w:firstLine="0" w:firstLineChars="0"/>
             </w:pPr>
             <w:r xmlns:w="http://schemas.openxmlformats.org/wordprocessingml/2006/main" xmlns:wp="http://schemas.openxmlformats.org/drawingml/2006/wordprocessingDrawing" xmlns:r="http://schemas.openxmlformats.org/officeDocument/2006/relationships" xmlns:w14="http://schemas.microsoft.com/office/word/2010/wordml">
               <w:rPr>
@@ -9064,7 +8983,7 @@
                 <w:right w:val="none" w:sz="0" w:space="0" w:color="000000"/>
               </w:pBdr>
               <w:spacing w:after="100" w:before="100" w:line="240"/>
-              <w:ind w:firstLine="0" w:left="100" w:right="100"/>
+              <w:ind w:left="100" w:right="100" w:firstLine="0" w:firstLineChars="0"/>
             </w:pPr>
             <w:r xmlns:w="http://schemas.openxmlformats.org/wordprocessingml/2006/main" xmlns:wp="http://schemas.openxmlformats.org/drawingml/2006/wordprocessingDrawing" xmlns:r="http://schemas.openxmlformats.org/officeDocument/2006/relationships" xmlns:w14="http://schemas.microsoft.com/office/word/2010/wordml">
               <w:rPr>
@@ -9108,7 +9027,7 @@
                 <w:right w:val="none" w:sz="0" w:space="0" w:color="000000"/>
               </w:pBdr>
               <w:spacing w:after="100" w:before="100" w:line="240"/>
-              <w:ind w:firstLine="0" w:left="100" w:right="100"/>
+              <w:ind w:left="100" w:right="100" w:firstLine="0" w:firstLineChars="0"/>
             </w:pPr>
             <w:r xmlns:w="http://schemas.openxmlformats.org/wordprocessingml/2006/main" xmlns:wp="http://schemas.openxmlformats.org/drawingml/2006/wordprocessingDrawing" xmlns:r="http://schemas.openxmlformats.org/officeDocument/2006/relationships" xmlns:w14="http://schemas.microsoft.com/office/word/2010/wordml">
               <w:rPr>
@@ -9152,7 +9071,7 @@
                 <w:right w:val="none" w:sz="0" w:space="0" w:color="000000"/>
               </w:pBdr>
               <w:spacing w:after="100" w:before="100" w:line="240"/>
-              <w:ind w:firstLine="0" w:left="100" w:right="100"/>
+              <w:ind w:left="100" w:right="100" w:firstLine="0" w:firstLineChars="0"/>
             </w:pPr>
             <w:r xmlns:w="http://schemas.openxmlformats.org/wordprocessingml/2006/main" xmlns:wp="http://schemas.openxmlformats.org/drawingml/2006/wordprocessingDrawing" xmlns:r="http://schemas.openxmlformats.org/officeDocument/2006/relationships" xmlns:w14="http://schemas.microsoft.com/office/word/2010/wordml">
               <w:rPr>
@@ -9196,7 +9115,7 @@
                 <w:right w:val="none" w:sz="0" w:space="0" w:color="000000"/>
               </w:pBdr>
               <w:spacing w:after="100" w:before="100" w:line="240"/>
-              <w:ind w:firstLine="0" w:left="100" w:right="100"/>
+              <w:ind w:left="100" w:right="100" w:firstLine="0" w:firstLineChars="0"/>
             </w:pPr>
             <w:r xmlns:w="http://schemas.openxmlformats.org/wordprocessingml/2006/main" xmlns:wp="http://schemas.openxmlformats.org/drawingml/2006/wordprocessingDrawing" xmlns:r="http://schemas.openxmlformats.org/officeDocument/2006/relationships" xmlns:w14="http://schemas.microsoft.com/office/word/2010/wordml">
               <w:rPr>
@@ -9240,7 +9159,7 @@
                 <w:right w:val="none" w:sz="0" w:space="0" w:color="000000"/>
               </w:pBdr>
               <w:spacing w:after="100" w:before="100" w:line="240"/>
-              <w:ind w:firstLine="0" w:left="100" w:right="100"/>
+              <w:ind w:left="100" w:right="100" w:firstLine="0" w:firstLineChars="0"/>
             </w:pPr>
             <w:r xmlns:w="http://schemas.openxmlformats.org/wordprocessingml/2006/main" xmlns:wp="http://schemas.openxmlformats.org/drawingml/2006/wordprocessingDrawing" xmlns:r="http://schemas.openxmlformats.org/officeDocument/2006/relationships" xmlns:w14="http://schemas.microsoft.com/office/word/2010/wordml">
               <w:rPr>
@@ -9290,7 +9209,7 @@
                 <w:right w:val="none" w:sz="0" w:space="0" w:color="000000"/>
               </w:pBdr>
               <w:spacing w:after="100" w:before="100" w:line="240"/>
-              <w:ind w:firstLine="0" w:left="100" w:right="100"/>
+              <w:ind w:left="100" w:right="100" w:firstLine="0" w:firstLineChars="0"/>
             </w:pPr>
             <w:r xmlns:w="http://schemas.openxmlformats.org/wordprocessingml/2006/main" xmlns:wp="http://schemas.openxmlformats.org/drawingml/2006/wordprocessingDrawing" xmlns:r="http://schemas.openxmlformats.org/officeDocument/2006/relationships" xmlns:w14="http://schemas.microsoft.com/office/word/2010/wordml">
               <w:rPr>
@@ -9334,7 +9253,7 @@
                 <w:right w:val="none" w:sz="0" w:space="0" w:color="000000"/>
               </w:pBdr>
               <w:spacing w:after="100" w:before="100" w:line="240"/>
-              <w:ind w:firstLine="0" w:left="100" w:right="100"/>
+              <w:ind w:left="100" w:right="100" w:firstLine="0" w:firstLineChars="0"/>
             </w:pPr>
             <w:r xmlns:w="http://schemas.openxmlformats.org/wordprocessingml/2006/main" xmlns:wp="http://schemas.openxmlformats.org/drawingml/2006/wordprocessingDrawing" xmlns:r="http://schemas.openxmlformats.org/officeDocument/2006/relationships" xmlns:w14="http://schemas.microsoft.com/office/word/2010/wordml">
               <w:rPr>
@@ -9378,7 +9297,7 @@
                 <w:right w:val="none" w:sz="0" w:space="0" w:color="000000"/>
               </w:pBdr>
               <w:spacing w:after="100" w:before="100" w:line="240"/>
-              <w:ind w:firstLine="0" w:left="100" w:right="100"/>
+              <w:ind w:left="100" w:right="100" w:firstLine="0" w:firstLineChars="0"/>
             </w:pPr>
             <w:r xmlns:w="http://schemas.openxmlformats.org/wordprocessingml/2006/main" xmlns:wp="http://schemas.openxmlformats.org/drawingml/2006/wordprocessingDrawing" xmlns:r="http://schemas.openxmlformats.org/officeDocument/2006/relationships" xmlns:w14="http://schemas.microsoft.com/office/word/2010/wordml">
               <w:rPr>
@@ -9422,7 +9341,7 @@
                 <w:right w:val="none" w:sz="0" w:space="0" w:color="000000"/>
               </w:pBdr>
               <w:spacing w:after="100" w:before="100" w:line="240"/>
-              <w:ind w:firstLine="0" w:left="100" w:right="100"/>
+              <w:ind w:left="100" w:right="100" w:firstLine="0" w:firstLineChars="0"/>
             </w:pPr>
             <w:r xmlns:w="http://schemas.openxmlformats.org/wordprocessingml/2006/main" xmlns:wp="http://schemas.openxmlformats.org/drawingml/2006/wordprocessingDrawing" xmlns:r="http://schemas.openxmlformats.org/officeDocument/2006/relationships" xmlns:w14="http://schemas.microsoft.com/office/word/2010/wordml">
               <w:rPr>
@@ -9466,7 +9385,7 @@
                 <w:right w:val="none" w:sz="0" w:space="0" w:color="000000"/>
               </w:pBdr>
               <w:spacing w:after="100" w:before="100" w:line="240"/>
-              <w:ind w:firstLine="0" w:left="100" w:right="100"/>
+              <w:ind w:left="100" w:right="100" w:firstLine="0" w:firstLineChars="0"/>
             </w:pPr>
             <w:r xmlns:w="http://schemas.openxmlformats.org/wordprocessingml/2006/main" xmlns:wp="http://schemas.openxmlformats.org/drawingml/2006/wordprocessingDrawing" xmlns:r="http://schemas.openxmlformats.org/officeDocument/2006/relationships" xmlns:w14="http://schemas.microsoft.com/office/word/2010/wordml">
               <w:rPr>
@@ -9516,7 +9435,7 @@
                 <w:right w:val="none" w:sz="0" w:space="0" w:color="000000"/>
               </w:pBdr>
               <w:spacing w:after="100" w:before="100" w:line="240"/>
-              <w:ind w:firstLine="0" w:left="100" w:right="100"/>
+              <w:ind w:left="100" w:right="100" w:firstLine="0" w:firstLineChars="0"/>
             </w:pPr>
             <w:r xmlns:w="http://schemas.openxmlformats.org/wordprocessingml/2006/main" xmlns:wp="http://schemas.openxmlformats.org/drawingml/2006/wordprocessingDrawing" xmlns:r="http://schemas.openxmlformats.org/officeDocument/2006/relationships" xmlns:w14="http://schemas.microsoft.com/office/word/2010/wordml">
               <w:rPr>
@@ -9560,7 +9479,7 @@
                 <w:right w:val="none" w:sz="0" w:space="0" w:color="000000"/>
               </w:pBdr>
               <w:spacing w:after="100" w:before="100" w:line="240"/>
-              <w:ind w:firstLine="0" w:left="100" w:right="100"/>
+              <w:ind w:left="100" w:right="100" w:firstLine="0" w:firstLineChars="0"/>
             </w:pPr>
             <w:r xmlns:w="http://schemas.openxmlformats.org/wordprocessingml/2006/main" xmlns:wp="http://schemas.openxmlformats.org/drawingml/2006/wordprocessingDrawing" xmlns:r="http://schemas.openxmlformats.org/officeDocument/2006/relationships" xmlns:w14="http://schemas.microsoft.com/office/word/2010/wordml">
               <w:rPr>
@@ -9604,7 +9523,7 @@
                 <w:right w:val="none" w:sz="0" w:space="0" w:color="000000"/>
               </w:pBdr>
               <w:spacing w:after="100" w:before="100" w:line="240"/>
-              <w:ind w:firstLine="0" w:left="100" w:right="100"/>
+              <w:ind w:left="100" w:right="100" w:firstLine="0" w:firstLineChars="0"/>
             </w:pPr>
             <w:r xmlns:w="http://schemas.openxmlformats.org/wordprocessingml/2006/main" xmlns:wp="http://schemas.openxmlformats.org/drawingml/2006/wordprocessingDrawing" xmlns:r="http://schemas.openxmlformats.org/officeDocument/2006/relationships" xmlns:w14="http://schemas.microsoft.com/office/word/2010/wordml">
               <w:rPr>
@@ -9648,7 +9567,7 @@
                 <w:right w:val="none" w:sz="0" w:space="0" w:color="000000"/>
               </w:pBdr>
               <w:spacing w:after="100" w:before="100" w:line="240"/>
-              <w:ind w:firstLine="0" w:left="100" w:right="100"/>
+              <w:ind w:left="100" w:right="100" w:firstLine="0" w:firstLineChars="0"/>
             </w:pPr>
             <w:r xmlns:w="http://schemas.openxmlformats.org/wordprocessingml/2006/main" xmlns:wp="http://schemas.openxmlformats.org/drawingml/2006/wordprocessingDrawing" xmlns:r="http://schemas.openxmlformats.org/officeDocument/2006/relationships" xmlns:w14="http://schemas.microsoft.com/office/word/2010/wordml">
               <w:rPr>
@@ -9692,7 +9611,7 @@
                 <w:right w:val="none" w:sz="0" w:space="0" w:color="000000"/>
               </w:pBdr>
               <w:spacing w:after="100" w:before="100" w:line="240"/>
-              <w:ind w:firstLine="0" w:left="100" w:right="100"/>
+              <w:ind w:left="100" w:right="100" w:firstLine="0" w:firstLineChars="0"/>
             </w:pPr>
             <w:r xmlns:w="http://schemas.openxmlformats.org/wordprocessingml/2006/main" xmlns:wp="http://schemas.openxmlformats.org/drawingml/2006/wordprocessingDrawing" xmlns:r="http://schemas.openxmlformats.org/officeDocument/2006/relationships" xmlns:w14="http://schemas.microsoft.com/office/word/2010/wordml">
               <w:rPr>
@@ -9742,7 +9661,7 @@
                 <w:right w:val="none" w:sz="0" w:space="0" w:color="000000"/>
               </w:pBdr>
               <w:spacing w:after="100" w:before="100" w:line="240"/>
-              <w:ind w:firstLine="0" w:left="100" w:right="100"/>
+              <w:ind w:left="100" w:right="100" w:firstLine="0" w:firstLineChars="0"/>
             </w:pPr>
             <w:r xmlns:w="http://schemas.openxmlformats.org/wordprocessingml/2006/main" xmlns:wp="http://schemas.openxmlformats.org/drawingml/2006/wordprocessingDrawing" xmlns:r="http://schemas.openxmlformats.org/officeDocument/2006/relationships" xmlns:w14="http://schemas.microsoft.com/office/word/2010/wordml">
               <w:rPr>
@@ -9786,7 +9705,7 @@
                 <w:right w:val="none" w:sz="0" w:space="0" w:color="000000"/>
               </w:pBdr>
               <w:spacing w:after="100" w:before="100" w:line="240"/>
-              <w:ind w:firstLine="0" w:left="100" w:right="100"/>
+              <w:ind w:left="100" w:right="100" w:firstLine="0" w:firstLineChars="0"/>
             </w:pPr>
             <w:r xmlns:w="http://schemas.openxmlformats.org/wordprocessingml/2006/main" xmlns:wp="http://schemas.openxmlformats.org/drawingml/2006/wordprocessingDrawing" xmlns:r="http://schemas.openxmlformats.org/officeDocument/2006/relationships" xmlns:w14="http://schemas.microsoft.com/office/word/2010/wordml">
               <w:rPr>
@@ -9830,7 +9749,7 @@
                 <w:right w:val="none" w:sz="0" w:space="0" w:color="000000"/>
               </w:pBdr>
               <w:spacing w:after="100" w:before="100" w:line="240"/>
-              <w:ind w:firstLine="0" w:left="100" w:right="100"/>
+              <w:ind w:left="100" w:right="100" w:firstLine="0" w:firstLineChars="0"/>
             </w:pPr>
             <w:r xmlns:w="http://schemas.openxmlformats.org/wordprocessingml/2006/main" xmlns:wp="http://schemas.openxmlformats.org/drawingml/2006/wordprocessingDrawing" xmlns:r="http://schemas.openxmlformats.org/officeDocument/2006/relationships" xmlns:w14="http://schemas.microsoft.com/office/word/2010/wordml">
               <w:rPr>
@@ -9874,7 +9793,7 @@
                 <w:right w:val="none" w:sz="0" w:space="0" w:color="000000"/>
               </w:pBdr>
               <w:spacing w:after="100" w:before="100" w:line="240"/>
-              <w:ind w:firstLine="0" w:left="100" w:right="100"/>
+              <w:ind w:left="100" w:right="100" w:firstLine="0" w:firstLineChars="0"/>
             </w:pPr>
             <w:r xmlns:w="http://schemas.openxmlformats.org/wordprocessingml/2006/main" xmlns:wp="http://schemas.openxmlformats.org/drawingml/2006/wordprocessingDrawing" xmlns:r="http://schemas.openxmlformats.org/officeDocument/2006/relationships" xmlns:w14="http://schemas.microsoft.com/office/word/2010/wordml">
               <w:rPr>
@@ -9918,7 +9837,7 @@
                 <w:right w:val="none" w:sz="0" w:space="0" w:color="000000"/>
               </w:pBdr>
               <w:spacing w:after="100" w:before="100" w:line="240"/>
-              <w:ind w:firstLine="0" w:left="100" w:right="100"/>
+              <w:ind w:left="100" w:right="100" w:firstLine="0" w:firstLineChars="0"/>
             </w:pPr>
             <w:r xmlns:w="http://schemas.openxmlformats.org/wordprocessingml/2006/main" xmlns:wp="http://schemas.openxmlformats.org/drawingml/2006/wordprocessingDrawing" xmlns:r="http://schemas.openxmlformats.org/officeDocument/2006/relationships" xmlns:w14="http://schemas.microsoft.com/office/word/2010/wordml">
               <w:rPr>
@@ -9968,7 +9887,7 @@
                 <w:right w:val="none" w:sz="0" w:space="0" w:color="000000"/>
               </w:pBdr>
               <w:spacing w:after="100" w:before="100" w:line="240"/>
-              <w:ind w:firstLine="0" w:left="100" w:right="100"/>
+              <w:ind w:left="100" w:right="100" w:firstLine="0" w:firstLineChars="0"/>
             </w:pPr>
             <w:r xmlns:w="http://schemas.openxmlformats.org/wordprocessingml/2006/main" xmlns:wp="http://schemas.openxmlformats.org/drawingml/2006/wordprocessingDrawing" xmlns:r="http://schemas.openxmlformats.org/officeDocument/2006/relationships" xmlns:w14="http://schemas.microsoft.com/office/word/2010/wordml">
               <w:rPr>
@@ -10012,7 +9931,7 @@
                 <w:right w:val="none" w:sz="0" w:space="0" w:color="000000"/>
               </w:pBdr>
               <w:spacing w:after="100" w:before="100" w:line="240"/>
-              <w:ind w:firstLine="0" w:left="100" w:right="100"/>
+              <w:ind w:left="100" w:right="100" w:firstLine="0" w:firstLineChars="0"/>
             </w:pPr>
             <w:r xmlns:w="http://schemas.openxmlformats.org/wordprocessingml/2006/main" xmlns:wp="http://schemas.openxmlformats.org/drawingml/2006/wordprocessingDrawing" xmlns:r="http://schemas.openxmlformats.org/officeDocument/2006/relationships" xmlns:w14="http://schemas.microsoft.com/office/word/2010/wordml">
               <w:rPr>
@@ -10056,7 +9975,7 @@
                 <w:right w:val="none" w:sz="0" w:space="0" w:color="000000"/>
               </w:pBdr>
               <w:spacing w:after="100" w:before="100" w:line="240"/>
-              <w:ind w:firstLine="0" w:left="100" w:right="100"/>
+              <w:ind w:left="100" w:right="100" w:firstLine="0" w:firstLineChars="0"/>
             </w:pPr>
             <w:r xmlns:w="http://schemas.openxmlformats.org/wordprocessingml/2006/main" xmlns:wp="http://schemas.openxmlformats.org/drawingml/2006/wordprocessingDrawing" xmlns:r="http://schemas.openxmlformats.org/officeDocument/2006/relationships" xmlns:w14="http://schemas.microsoft.com/office/word/2010/wordml">
               <w:rPr>
@@ -10100,7 +10019,7 @@
                 <w:right w:val="none" w:sz="0" w:space="0" w:color="000000"/>
               </w:pBdr>
               <w:spacing w:after="100" w:before="100" w:line="240"/>
-              <w:ind w:firstLine="0" w:left="100" w:right="100"/>
+              <w:ind w:left="100" w:right="100" w:firstLine="0" w:firstLineChars="0"/>
             </w:pPr>
             <w:r xmlns:w="http://schemas.openxmlformats.org/wordprocessingml/2006/main" xmlns:wp="http://schemas.openxmlformats.org/drawingml/2006/wordprocessingDrawing" xmlns:r="http://schemas.openxmlformats.org/officeDocument/2006/relationships" xmlns:w14="http://schemas.microsoft.com/office/word/2010/wordml">
               <w:rPr>
@@ -10144,7 +10063,7 @@
                 <w:right w:val="none" w:sz="0" w:space="0" w:color="000000"/>
               </w:pBdr>
               <w:spacing w:after="100" w:before="100" w:line="240"/>
-              <w:ind w:firstLine="0" w:left="100" w:right="100"/>
+              <w:ind w:left="100" w:right="100" w:firstLine="0" w:firstLineChars="0"/>
             </w:pPr>
             <w:r xmlns:w="http://schemas.openxmlformats.org/wordprocessingml/2006/main" xmlns:wp="http://schemas.openxmlformats.org/drawingml/2006/wordprocessingDrawing" xmlns:r="http://schemas.openxmlformats.org/officeDocument/2006/relationships" xmlns:w14="http://schemas.microsoft.com/office/word/2010/wordml">
               <w:rPr>
@@ -10194,7 +10113,7 @@
                 <w:right w:val="none" w:sz="0" w:space="0" w:color="000000"/>
               </w:pBdr>
               <w:spacing w:after="100" w:before="100" w:line="240"/>
-              <w:ind w:firstLine="0" w:left="100" w:right="100"/>
+              <w:ind w:left="100" w:right="100" w:firstLine="0" w:firstLineChars="0"/>
             </w:pPr>
             <w:r xmlns:w="http://schemas.openxmlformats.org/wordprocessingml/2006/main" xmlns:wp="http://schemas.openxmlformats.org/drawingml/2006/wordprocessingDrawing" xmlns:r="http://schemas.openxmlformats.org/officeDocument/2006/relationships" xmlns:w14="http://schemas.microsoft.com/office/word/2010/wordml">
               <w:rPr>
@@ -10238,7 +10157,7 @@
                 <w:right w:val="none" w:sz="0" w:space="0" w:color="000000"/>
               </w:pBdr>
               <w:spacing w:after="100" w:before="100" w:line="240"/>
-              <w:ind w:firstLine="0" w:left="100" w:right="100"/>
+              <w:ind w:left="100" w:right="100" w:firstLine="0" w:firstLineChars="0"/>
             </w:pPr>
             <w:r xmlns:w="http://schemas.openxmlformats.org/wordprocessingml/2006/main" xmlns:wp="http://schemas.openxmlformats.org/drawingml/2006/wordprocessingDrawing" xmlns:r="http://schemas.openxmlformats.org/officeDocument/2006/relationships" xmlns:w14="http://schemas.microsoft.com/office/word/2010/wordml">
               <w:rPr>
@@ -10282,7 +10201,7 @@
                 <w:right w:val="none" w:sz="0" w:space="0" w:color="000000"/>
               </w:pBdr>
               <w:spacing w:after="100" w:before="100" w:line="240"/>
-              <w:ind w:firstLine="0" w:left="100" w:right="100"/>
+              <w:ind w:left="100" w:right="100" w:firstLine="0" w:firstLineChars="0"/>
             </w:pPr>
             <w:r xmlns:w="http://schemas.openxmlformats.org/wordprocessingml/2006/main" xmlns:wp="http://schemas.openxmlformats.org/drawingml/2006/wordprocessingDrawing" xmlns:r="http://schemas.openxmlformats.org/officeDocument/2006/relationships" xmlns:w14="http://schemas.microsoft.com/office/word/2010/wordml">
               <w:rPr>
@@ -10326,7 +10245,7 @@
                 <w:right w:val="none" w:sz="0" w:space="0" w:color="000000"/>
               </w:pBdr>
               <w:spacing w:after="100" w:before="100" w:line="240"/>
-              <w:ind w:firstLine="0" w:left="100" w:right="100"/>
+              <w:ind w:left="100" w:right="100" w:firstLine="0" w:firstLineChars="0"/>
             </w:pPr>
             <w:r xmlns:w="http://schemas.openxmlformats.org/wordprocessingml/2006/main" xmlns:wp="http://schemas.openxmlformats.org/drawingml/2006/wordprocessingDrawing" xmlns:r="http://schemas.openxmlformats.org/officeDocument/2006/relationships" xmlns:w14="http://schemas.microsoft.com/office/word/2010/wordml">
               <w:rPr>
@@ -10370,7 +10289,7 @@
                 <w:right w:val="none" w:sz="0" w:space="0" w:color="000000"/>
               </w:pBdr>
               <w:spacing w:after="100" w:before="100" w:line="240"/>
-              <w:ind w:firstLine="0" w:left="100" w:right="100"/>
+              <w:ind w:left="100" w:right="100" w:firstLine="0" w:firstLineChars="0"/>
             </w:pPr>
             <w:r xmlns:w="http://schemas.openxmlformats.org/wordprocessingml/2006/main" xmlns:wp="http://schemas.openxmlformats.org/drawingml/2006/wordprocessingDrawing" xmlns:r="http://schemas.openxmlformats.org/officeDocument/2006/relationships" xmlns:w14="http://schemas.microsoft.com/office/word/2010/wordml">
               <w:rPr>
@@ -10420,7 +10339,7 @@
                 <w:right w:val="none" w:sz="0" w:space="0" w:color="000000"/>
               </w:pBdr>
               <w:spacing w:after="100" w:before="100" w:line="240"/>
-              <w:ind w:firstLine="0" w:left="100" w:right="100"/>
+              <w:ind w:left="100" w:right="100" w:firstLine="0" w:firstLineChars="0"/>
             </w:pPr>
             <w:r xmlns:w="http://schemas.openxmlformats.org/wordprocessingml/2006/main" xmlns:wp="http://schemas.openxmlformats.org/drawingml/2006/wordprocessingDrawing" xmlns:r="http://schemas.openxmlformats.org/officeDocument/2006/relationships" xmlns:w14="http://schemas.microsoft.com/office/word/2010/wordml">
               <w:rPr>
@@ -10464,7 +10383,7 @@
                 <w:right w:val="none" w:sz="0" w:space="0" w:color="000000"/>
               </w:pBdr>
               <w:spacing w:after="100" w:before="100" w:line="240"/>
-              <w:ind w:firstLine="0" w:left="100" w:right="100"/>
+              <w:ind w:left="100" w:right="100" w:firstLine="0" w:firstLineChars="0"/>
             </w:pPr>
             <w:r xmlns:w="http://schemas.openxmlformats.org/wordprocessingml/2006/main" xmlns:wp="http://schemas.openxmlformats.org/drawingml/2006/wordprocessingDrawing" xmlns:r="http://schemas.openxmlformats.org/officeDocument/2006/relationships" xmlns:w14="http://schemas.microsoft.com/office/word/2010/wordml">
               <w:rPr>
@@ -10508,7 +10427,7 @@
                 <w:right w:val="none" w:sz="0" w:space="0" w:color="000000"/>
               </w:pBdr>
               <w:spacing w:after="100" w:before="100" w:line="240"/>
-              <w:ind w:firstLine="0" w:left="100" w:right="100"/>
+              <w:ind w:left="100" w:right="100" w:firstLine="0" w:firstLineChars="0"/>
             </w:pPr>
             <w:r xmlns:w="http://schemas.openxmlformats.org/wordprocessingml/2006/main" xmlns:wp="http://schemas.openxmlformats.org/drawingml/2006/wordprocessingDrawing" xmlns:r="http://schemas.openxmlformats.org/officeDocument/2006/relationships" xmlns:w14="http://schemas.microsoft.com/office/word/2010/wordml">
               <w:rPr>
@@ -10552,7 +10471,7 @@
                 <w:right w:val="none" w:sz="0" w:space="0" w:color="000000"/>
               </w:pBdr>
               <w:spacing w:after="100" w:before="100" w:line="240"/>
-              <w:ind w:firstLine="0" w:left="100" w:right="100"/>
+              <w:ind w:left="100" w:right="100" w:firstLine="0" w:firstLineChars="0"/>
             </w:pPr>
             <w:r xmlns:w="http://schemas.openxmlformats.org/wordprocessingml/2006/main" xmlns:wp="http://schemas.openxmlformats.org/drawingml/2006/wordprocessingDrawing" xmlns:r="http://schemas.openxmlformats.org/officeDocument/2006/relationships" xmlns:w14="http://schemas.microsoft.com/office/word/2010/wordml">
               <w:rPr>
@@ -10596,7 +10515,7 @@
                 <w:right w:val="none" w:sz="0" w:space="0" w:color="000000"/>
               </w:pBdr>
               <w:spacing w:after="100" w:before="100" w:line="240"/>
-              <w:ind w:firstLine="0" w:left="100" w:right="100"/>
+              <w:ind w:left="100" w:right="100" w:firstLine="0" w:firstLineChars="0"/>
             </w:pPr>
             <w:r xmlns:w="http://schemas.openxmlformats.org/wordprocessingml/2006/main" xmlns:wp="http://schemas.openxmlformats.org/drawingml/2006/wordprocessingDrawing" xmlns:r="http://schemas.openxmlformats.org/officeDocument/2006/relationships" xmlns:w14="http://schemas.microsoft.com/office/word/2010/wordml">
               <w:rPr>
@@ -10666,34 +10585,7 @@
         <w:pStyle w:val="ImageCaption"/>
       </w:pPr>
       <w:r>
-        <w:rPr>
-          <w:iCs/>
-          <w:i/>
-        </w:rPr>
-        <w:t xml:space="preserve">Figure</w:t>
-      </w:r>
-      <w:r>
-        <w:t xml:space="preserve"> </w:t>
-      </w:r>
-      <w:r>
-        <w:rPr>
-          <w:iCs/>
-          <w:i/>
-        </w:rPr>
-        <w:t xml:space="preserve">4.</w:t>
-      </w:r>
-      <w:r>
-        <w:rPr>
-          <w:iCs/>
-          <w:i/>
-        </w:rPr>
-        <w:t xml:space="preserve"> </w:t>
-      </w:r>
-      <w:r>
-        <w:t xml:space="preserve"> </w:t>
-      </w:r>
-      <w:r>
-        <w:t xml:space="preserve">Selection of knows versus believes in the forced choice task.</w:t>
+        <w:t xml:space="preserve">Figure 4: Selection of knows versus believes in the forced choice task.</w:t>
       </w:r>
     </w:p>
     <w:bookmarkEnd w:id="42"/>
@@ -10815,7 +10707,7 @@
                 <w:right w:val="none" w:sz="0" w:space="0" w:color="000000"/>
               </w:pBdr>
               <w:spacing w:after="100" w:before="100" w:line="240"/>
-              <w:ind w:firstLine="0" w:left="100" w:right="100"/>
+              <w:ind w:left="100" w:right="100" w:firstLine="0" w:firstLineChars="0"/>
             </w:pPr>
             <w:r xmlns:w="http://schemas.openxmlformats.org/wordprocessingml/2006/main" xmlns:wp="http://schemas.openxmlformats.org/drawingml/2006/wordprocessingDrawing" xmlns:r="http://schemas.openxmlformats.org/officeDocument/2006/relationships" xmlns:w14="http://schemas.microsoft.com/office/word/2010/wordml">
               <w:rPr>
@@ -10859,7 +10751,7 @@
                 <w:right w:val="none" w:sz="0" w:space="0" w:color="000000"/>
               </w:pBdr>
               <w:spacing w:after="100" w:before="100" w:line="240"/>
-              <w:ind w:firstLine="0" w:left="100" w:right="100"/>
+              <w:ind w:left="100" w:right="100" w:firstLine="0" w:firstLineChars="0"/>
             </w:pPr>
             <w:r xmlns:w="http://schemas.openxmlformats.org/wordprocessingml/2006/main" xmlns:wp="http://schemas.openxmlformats.org/drawingml/2006/wordprocessingDrawing" xmlns:r="http://schemas.openxmlformats.org/officeDocument/2006/relationships" xmlns:w14="http://schemas.microsoft.com/office/word/2010/wordml">
               <w:rPr>
@@ -10903,7 +10795,7 @@
                 <w:right w:val="none" w:sz="0" w:space="0" w:color="000000"/>
               </w:pBdr>
               <w:spacing w:after="100" w:before="100" w:line="240"/>
-              <w:ind w:firstLine="0" w:left="100" w:right="100"/>
+              <w:ind w:left="100" w:right="100" w:firstLine="0" w:firstLineChars="0"/>
             </w:pPr>
             <w:r xmlns:w="http://schemas.openxmlformats.org/wordprocessingml/2006/main" xmlns:wp="http://schemas.openxmlformats.org/drawingml/2006/wordprocessingDrawing" xmlns:r="http://schemas.openxmlformats.org/officeDocument/2006/relationships" xmlns:w14="http://schemas.microsoft.com/office/word/2010/wordml">
               <w:rPr>
@@ -10947,7 +10839,7 @@
                 <w:right w:val="none" w:sz="0" w:space="0" w:color="000000"/>
               </w:pBdr>
               <w:spacing w:after="100" w:before="100" w:line="240"/>
-              <w:ind w:firstLine="0" w:left="100" w:right="100"/>
+              <w:ind w:left="100" w:right="100" w:firstLine="0" w:firstLineChars="0"/>
             </w:pPr>
             <w:r xmlns:w="http://schemas.openxmlformats.org/wordprocessingml/2006/main" xmlns:wp="http://schemas.openxmlformats.org/drawingml/2006/wordprocessingDrawing" xmlns:r="http://schemas.openxmlformats.org/officeDocument/2006/relationships" xmlns:w14="http://schemas.microsoft.com/office/word/2010/wordml">
               <w:rPr>
@@ -10991,7 +10883,7 @@
                 <w:right w:val="none" w:sz="0" w:space="0" w:color="000000"/>
               </w:pBdr>
               <w:spacing w:after="100" w:before="100" w:line="240"/>
-              <w:ind w:firstLine="0" w:left="100" w:right="100"/>
+              <w:ind w:left="100" w:right="100" w:firstLine="0" w:firstLineChars="0"/>
             </w:pPr>
             <w:r xmlns:w="http://schemas.openxmlformats.org/wordprocessingml/2006/main" xmlns:wp="http://schemas.openxmlformats.org/drawingml/2006/wordprocessingDrawing" xmlns:r="http://schemas.openxmlformats.org/officeDocument/2006/relationships" xmlns:w14="http://schemas.microsoft.com/office/word/2010/wordml">
               <w:rPr>
@@ -11041,7 +10933,7 @@
                 <w:right w:val="none" w:sz="0" w:space="0" w:color="000000"/>
               </w:pBdr>
               <w:spacing w:after="100" w:before="100" w:line="240"/>
-              <w:ind w:firstLine="0" w:left="100" w:right="100"/>
+              <w:ind w:left="100" w:right="100" w:firstLine="0" w:firstLineChars="0"/>
             </w:pPr>
             <w:r xmlns:w="http://schemas.openxmlformats.org/wordprocessingml/2006/main" xmlns:wp="http://schemas.openxmlformats.org/drawingml/2006/wordprocessingDrawing" xmlns:r="http://schemas.openxmlformats.org/officeDocument/2006/relationships" xmlns:w14="http://schemas.microsoft.com/office/word/2010/wordml">
               <w:rPr>
@@ -11085,7 +10977,7 @@
                 <w:right w:val="none" w:sz="0" w:space="0" w:color="000000"/>
               </w:pBdr>
               <w:spacing w:after="100" w:before="100" w:line="240"/>
-              <w:ind w:firstLine="0" w:left="100" w:right="100"/>
+              <w:ind w:left="100" w:right="100" w:firstLine="0" w:firstLineChars="0"/>
             </w:pPr>
             <w:r xmlns:w="http://schemas.openxmlformats.org/wordprocessingml/2006/main" xmlns:wp="http://schemas.openxmlformats.org/drawingml/2006/wordprocessingDrawing" xmlns:r="http://schemas.openxmlformats.org/officeDocument/2006/relationships" xmlns:w14="http://schemas.microsoft.com/office/word/2010/wordml">
               <w:rPr>
@@ -11129,7 +11021,7 @@
                 <w:right w:val="none" w:sz="0" w:space="0" w:color="000000"/>
               </w:pBdr>
               <w:spacing w:after="100" w:before="100" w:line="240"/>
-              <w:ind w:firstLine="0" w:left="100" w:right="100"/>
+              <w:ind w:left="100" w:right="100" w:firstLine="0" w:firstLineChars="0"/>
             </w:pPr>
             <w:r xmlns:w="http://schemas.openxmlformats.org/wordprocessingml/2006/main" xmlns:wp="http://schemas.openxmlformats.org/drawingml/2006/wordprocessingDrawing" xmlns:r="http://schemas.openxmlformats.org/officeDocument/2006/relationships" xmlns:w14="http://schemas.microsoft.com/office/word/2010/wordml">
               <w:rPr>
@@ -11173,7 +11065,7 @@
                 <w:right w:val="none" w:sz="0" w:space="0" w:color="000000"/>
               </w:pBdr>
               <w:spacing w:after="100" w:before="100" w:line="240"/>
-              <w:ind w:firstLine="0" w:left="100" w:right="100"/>
+              <w:ind w:left="100" w:right="100" w:firstLine="0" w:firstLineChars="0"/>
             </w:pPr>
             <w:r xmlns:w="http://schemas.openxmlformats.org/wordprocessingml/2006/main" xmlns:wp="http://schemas.openxmlformats.org/drawingml/2006/wordprocessingDrawing" xmlns:r="http://schemas.openxmlformats.org/officeDocument/2006/relationships" xmlns:w14="http://schemas.microsoft.com/office/word/2010/wordml">
               <w:rPr>
@@ -11217,7 +11109,7 @@
                 <w:right w:val="none" w:sz="0" w:space="0" w:color="000000"/>
               </w:pBdr>
               <w:spacing w:after="100" w:before="100" w:line="240"/>
-              <w:ind w:firstLine="0" w:left="100" w:right="100"/>
+              <w:ind w:left="100" w:right="100" w:firstLine="0" w:firstLineChars="0"/>
             </w:pPr>
             <w:r xmlns:w="http://schemas.openxmlformats.org/wordprocessingml/2006/main" xmlns:wp="http://schemas.openxmlformats.org/drawingml/2006/wordprocessingDrawing" xmlns:r="http://schemas.openxmlformats.org/officeDocument/2006/relationships" xmlns:w14="http://schemas.microsoft.com/office/word/2010/wordml">
               <w:rPr>
@@ -11267,7 +11159,7 @@
                 <w:right w:val="none" w:sz="0" w:space="0" w:color="000000"/>
               </w:pBdr>
               <w:spacing w:after="100" w:before="100" w:line="240"/>
-              <w:ind w:firstLine="0" w:left="100" w:right="100"/>
+              <w:ind w:left="100" w:right="100" w:firstLine="0" w:firstLineChars="0"/>
             </w:pPr>
             <w:r xmlns:w="http://schemas.openxmlformats.org/wordprocessingml/2006/main" xmlns:wp="http://schemas.openxmlformats.org/drawingml/2006/wordprocessingDrawing" xmlns:r="http://schemas.openxmlformats.org/officeDocument/2006/relationships" xmlns:w14="http://schemas.microsoft.com/office/word/2010/wordml">
               <w:rPr>
@@ -11311,7 +11203,7 @@
                 <w:right w:val="none" w:sz="0" w:space="0" w:color="000000"/>
               </w:pBdr>
               <w:spacing w:after="100" w:before="100" w:line="240"/>
-              <w:ind w:firstLine="0" w:left="100" w:right="100"/>
+              <w:ind w:left="100" w:right="100" w:firstLine="0" w:firstLineChars="0"/>
             </w:pPr>
             <w:r xmlns:w="http://schemas.openxmlformats.org/wordprocessingml/2006/main" xmlns:wp="http://schemas.openxmlformats.org/drawingml/2006/wordprocessingDrawing" xmlns:r="http://schemas.openxmlformats.org/officeDocument/2006/relationships" xmlns:w14="http://schemas.microsoft.com/office/word/2010/wordml">
               <w:rPr>
@@ -11355,7 +11247,7 @@
                 <w:right w:val="none" w:sz="0" w:space="0" w:color="000000"/>
               </w:pBdr>
               <w:spacing w:after="100" w:before="100" w:line="240"/>
-              <w:ind w:firstLine="0" w:left="100" w:right="100"/>
+              <w:ind w:left="100" w:right="100" w:firstLine="0" w:firstLineChars="0"/>
             </w:pPr>
             <w:r xmlns:w="http://schemas.openxmlformats.org/wordprocessingml/2006/main" xmlns:wp="http://schemas.openxmlformats.org/drawingml/2006/wordprocessingDrawing" xmlns:r="http://schemas.openxmlformats.org/officeDocument/2006/relationships" xmlns:w14="http://schemas.microsoft.com/office/word/2010/wordml">
               <w:rPr>
@@ -11399,7 +11291,7 @@
                 <w:right w:val="none" w:sz="0" w:space="0" w:color="000000"/>
               </w:pBdr>
               <w:spacing w:after="100" w:before="100" w:line="240"/>
-              <w:ind w:firstLine="0" w:left="100" w:right="100"/>
+              <w:ind w:left="100" w:right="100" w:firstLine="0" w:firstLineChars="0"/>
             </w:pPr>
             <w:r xmlns:w="http://schemas.openxmlformats.org/wordprocessingml/2006/main" xmlns:wp="http://schemas.openxmlformats.org/drawingml/2006/wordprocessingDrawing" xmlns:r="http://schemas.openxmlformats.org/officeDocument/2006/relationships" xmlns:w14="http://schemas.microsoft.com/office/word/2010/wordml">
               <w:rPr>
@@ -11443,7 +11335,7 @@
                 <w:right w:val="none" w:sz="0" w:space="0" w:color="000000"/>
               </w:pBdr>
               <w:spacing w:after="100" w:before="100" w:line="240"/>
-              <w:ind w:firstLine="0" w:left="100" w:right="100"/>
+              <w:ind w:left="100" w:right="100" w:firstLine="0" w:firstLineChars="0"/>
             </w:pPr>
             <w:r xmlns:w="http://schemas.openxmlformats.org/wordprocessingml/2006/main" xmlns:wp="http://schemas.openxmlformats.org/drawingml/2006/wordprocessingDrawing" xmlns:r="http://schemas.openxmlformats.org/officeDocument/2006/relationships" xmlns:w14="http://schemas.microsoft.com/office/word/2010/wordml">
               <w:rPr>
@@ -11493,7 +11385,7 @@
                 <w:right w:val="none" w:sz="0" w:space="0" w:color="000000"/>
               </w:pBdr>
               <w:spacing w:after="100" w:before="100" w:line="240"/>
-              <w:ind w:firstLine="0" w:left="100" w:right="100"/>
+              <w:ind w:left="100" w:right="100" w:firstLine="0" w:firstLineChars="0"/>
             </w:pPr>
             <w:r xmlns:w="http://schemas.openxmlformats.org/wordprocessingml/2006/main" xmlns:wp="http://schemas.openxmlformats.org/drawingml/2006/wordprocessingDrawing" xmlns:r="http://schemas.openxmlformats.org/officeDocument/2006/relationships" xmlns:w14="http://schemas.microsoft.com/office/word/2010/wordml">
               <w:rPr>
@@ -11537,7 +11429,7 @@
                 <w:right w:val="none" w:sz="0" w:space="0" w:color="000000"/>
               </w:pBdr>
               <w:spacing w:after="100" w:before="100" w:line="240"/>
-              <w:ind w:firstLine="0" w:left="100" w:right="100"/>
+              <w:ind w:left="100" w:right="100" w:firstLine="0" w:firstLineChars="0"/>
             </w:pPr>
             <w:r xmlns:w="http://schemas.openxmlformats.org/wordprocessingml/2006/main" xmlns:wp="http://schemas.openxmlformats.org/drawingml/2006/wordprocessingDrawing" xmlns:r="http://schemas.openxmlformats.org/officeDocument/2006/relationships" xmlns:w14="http://schemas.microsoft.com/office/word/2010/wordml">
               <w:rPr>
@@ -11581,7 +11473,7 @@
                 <w:right w:val="none" w:sz="0" w:space="0" w:color="000000"/>
               </w:pBdr>
               <w:spacing w:after="100" w:before="100" w:line="240"/>
-              <w:ind w:firstLine="0" w:left="100" w:right="100"/>
+              <w:ind w:left="100" w:right="100" w:firstLine="0" w:firstLineChars="0"/>
             </w:pPr>
             <w:r xmlns:w="http://schemas.openxmlformats.org/wordprocessingml/2006/main" xmlns:wp="http://schemas.openxmlformats.org/drawingml/2006/wordprocessingDrawing" xmlns:r="http://schemas.openxmlformats.org/officeDocument/2006/relationships" xmlns:w14="http://schemas.microsoft.com/office/word/2010/wordml">
               <w:rPr>
@@ -11625,7 +11517,7 @@
                 <w:right w:val="none" w:sz="0" w:space="0" w:color="000000"/>
               </w:pBdr>
               <w:spacing w:after="100" w:before="100" w:line="240"/>
-              <w:ind w:firstLine="0" w:left="100" w:right="100"/>
+              <w:ind w:left="100" w:right="100" w:firstLine="0" w:firstLineChars="0"/>
             </w:pPr>
             <w:r xmlns:w="http://schemas.openxmlformats.org/wordprocessingml/2006/main" xmlns:wp="http://schemas.openxmlformats.org/drawingml/2006/wordprocessingDrawing" xmlns:r="http://schemas.openxmlformats.org/officeDocument/2006/relationships" xmlns:w14="http://schemas.microsoft.com/office/word/2010/wordml">
               <w:rPr>
@@ -11669,7 +11561,7 @@
                 <w:right w:val="none" w:sz="0" w:space="0" w:color="000000"/>
               </w:pBdr>
               <w:spacing w:after="100" w:before="100" w:line="240"/>
-              <w:ind w:firstLine="0" w:left="100" w:right="100"/>
+              <w:ind w:left="100" w:right="100" w:firstLine="0" w:firstLineChars="0"/>
             </w:pPr>
             <w:r xmlns:w="http://schemas.openxmlformats.org/wordprocessingml/2006/main" xmlns:wp="http://schemas.openxmlformats.org/drawingml/2006/wordprocessingDrawing" xmlns:r="http://schemas.openxmlformats.org/officeDocument/2006/relationships" xmlns:w14="http://schemas.microsoft.com/office/word/2010/wordml">
               <w:rPr>
@@ -11719,7 +11611,7 @@
                 <w:right w:val="none" w:sz="0" w:space="0" w:color="000000"/>
               </w:pBdr>
               <w:spacing w:after="100" w:before="100" w:line="240"/>
-              <w:ind w:firstLine="0" w:left="100" w:right="100"/>
+              <w:ind w:left="100" w:right="100" w:firstLine="0" w:firstLineChars="0"/>
             </w:pPr>
             <w:r xmlns:w="http://schemas.openxmlformats.org/wordprocessingml/2006/main" xmlns:wp="http://schemas.openxmlformats.org/drawingml/2006/wordprocessingDrawing" xmlns:r="http://schemas.openxmlformats.org/officeDocument/2006/relationships" xmlns:w14="http://schemas.microsoft.com/office/word/2010/wordml">
               <w:rPr>
@@ -11763,7 +11655,7 @@
                 <w:right w:val="none" w:sz="0" w:space="0" w:color="000000"/>
               </w:pBdr>
               <w:spacing w:after="100" w:before="100" w:line="240"/>
-              <w:ind w:firstLine="0" w:left="100" w:right="100"/>
+              <w:ind w:left="100" w:right="100" w:firstLine="0" w:firstLineChars="0"/>
             </w:pPr>
             <w:r xmlns:w="http://schemas.openxmlformats.org/wordprocessingml/2006/main" xmlns:wp="http://schemas.openxmlformats.org/drawingml/2006/wordprocessingDrawing" xmlns:r="http://schemas.openxmlformats.org/officeDocument/2006/relationships" xmlns:w14="http://schemas.microsoft.com/office/word/2010/wordml">
               <w:rPr>
@@ -11807,7 +11699,7 @@
                 <w:right w:val="none" w:sz="0" w:space="0" w:color="000000"/>
               </w:pBdr>
               <w:spacing w:after="100" w:before="100" w:line="240"/>
-              <w:ind w:firstLine="0" w:left="100" w:right="100"/>
+              <w:ind w:left="100" w:right="100" w:firstLine="0" w:firstLineChars="0"/>
             </w:pPr>
             <w:r xmlns:w="http://schemas.openxmlformats.org/wordprocessingml/2006/main" xmlns:wp="http://schemas.openxmlformats.org/drawingml/2006/wordprocessingDrawing" xmlns:r="http://schemas.openxmlformats.org/officeDocument/2006/relationships" xmlns:w14="http://schemas.microsoft.com/office/word/2010/wordml">
               <w:rPr>
@@ -11851,7 +11743,7 @@
                 <w:right w:val="none" w:sz="0" w:space="0" w:color="000000"/>
               </w:pBdr>
               <w:spacing w:after="100" w:before="100" w:line="240"/>
-              <w:ind w:firstLine="0" w:left="100" w:right="100"/>
+              <w:ind w:left="100" w:right="100" w:firstLine="0" w:firstLineChars="0"/>
             </w:pPr>
             <w:r xmlns:w="http://schemas.openxmlformats.org/wordprocessingml/2006/main" xmlns:wp="http://schemas.openxmlformats.org/drawingml/2006/wordprocessingDrawing" xmlns:r="http://schemas.openxmlformats.org/officeDocument/2006/relationships" xmlns:w14="http://schemas.microsoft.com/office/word/2010/wordml">
               <w:rPr>
@@ -11895,7 +11787,7 @@
                 <w:right w:val="none" w:sz="0" w:space="0" w:color="000000"/>
               </w:pBdr>
               <w:spacing w:after="100" w:before="100" w:line="240"/>
-              <w:ind w:firstLine="0" w:left="100" w:right="100"/>
+              <w:ind w:left="100" w:right="100" w:firstLine="0" w:firstLineChars="0"/>
             </w:pPr>
             <w:r xmlns:w="http://schemas.openxmlformats.org/wordprocessingml/2006/main" xmlns:wp="http://schemas.openxmlformats.org/drawingml/2006/wordprocessingDrawing" xmlns:r="http://schemas.openxmlformats.org/officeDocument/2006/relationships" xmlns:w14="http://schemas.microsoft.com/office/word/2010/wordml">
               <w:rPr>
@@ -11945,7 +11837,7 @@
                 <w:right w:val="none" w:sz="0" w:space="0" w:color="000000"/>
               </w:pBdr>
               <w:spacing w:after="100" w:before="100" w:line="240"/>
-              <w:ind w:firstLine="0" w:left="100" w:right="100"/>
+              <w:ind w:left="100" w:right="100" w:firstLine="0" w:firstLineChars="0"/>
             </w:pPr>
             <w:r xmlns:w="http://schemas.openxmlformats.org/wordprocessingml/2006/main" xmlns:wp="http://schemas.openxmlformats.org/drawingml/2006/wordprocessingDrawing" xmlns:r="http://schemas.openxmlformats.org/officeDocument/2006/relationships" xmlns:w14="http://schemas.microsoft.com/office/word/2010/wordml">
               <w:rPr>
@@ -11989,7 +11881,7 @@
                 <w:right w:val="none" w:sz="0" w:space="0" w:color="000000"/>
               </w:pBdr>
               <w:spacing w:after="100" w:before="100" w:line="240"/>
-              <w:ind w:firstLine="0" w:left="100" w:right="100"/>
+              <w:ind w:left="100" w:right="100" w:firstLine="0" w:firstLineChars="0"/>
             </w:pPr>
             <w:r xmlns:w="http://schemas.openxmlformats.org/wordprocessingml/2006/main" xmlns:wp="http://schemas.openxmlformats.org/drawingml/2006/wordprocessingDrawing" xmlns:r="http://schemas.openxmlformats.org/officeDocument/2006/relationships" xmlns:w14="http://schemas.microsoft.com/office/word/2010/wordml">
               <w:rPr>
@@ -12033,7 +11925,7 @@
                 <w:right w:val="none" w:sz="0" w:space="0" w:color="000000"/>
               </w:pBdr>
               <w:spacing w:after="100" w:before="100" w:line="240"/>
-              <w:ind w:firstLine="0" w:left="100" w:right="100"/>
+              <w:ind w:left="100" w:right="100" w:firstLine="0" w:firstLineChars="0"/>
             </w:pPr>
             <w:r xmlns:w="http://schemas.openxmlformats.org/wordprocessingml/2006/main" xmlns:wp="http://schemas.openxmlformats.org/drawingml/2006/wordprocessingDrawing" xmlns:r="http://schemas.openxmlformats.org/officeDocument/2006/relationships" xmlns:w14="http://schemas.microsoft.com/office/word/2010/wordml">
               <w:rPr>
@@ -12077,7 +11969,7 @@
                 <w:right w:val="none" w:sz="0" w:space="0" w:color="000000"/>
               </w:pBdr>
               <w:spacing w:after="100" w:before="100" w:line="240"/>
-              <w:ind w:firstLine="0" w:left="100" w:right="100"/>
+              <w:ind w:left="100" w:right="100" w:firstLine="0" w:firstLineChars="0"/>
             </w:pPr>
             <w:r xmlns:w="http://schemas.openxmlformats.org/wordprocessingml/2006/main" xmlns:wp="http://schemas.openxmlformats.org/drawingml/2006/wordprocessingDrawing" xmlns:r="http://schemas.openxmlformats.org/officeDocument/2006/relationships" xmlns:w14="http://schemas.microsoft.com/office/word/2010/wordml">
               <w:rPr>
@@ -12121,7 +12013,7 @@
                 <w:right w:val="none" w:sz="0" w:space="0" w:color="000000"/>
               </w:pBdr>
               <w:spacing w:after="100" w:before="100" w:line="240"/>
-              <w:ind w:firstLine="0" w:left="100" w:right="100"/>
+              <w:ind w:left="100" w:right="100" w:firstLine="0" w:firstLineChars="0"/>
             </w:pPr>
             <w:r xmlns:w="http://schemas.openxmlformats.org/wordprocessingml/2006/main" xmlns:wp="http://schemas.openxmlformats.org/drawingml/2006/wordprocessingDrawing" xmlns:r="http://schemas.openxmlformats.org/officeDocument/2006/relationships" xmlns:w14="http://schemas.microsoft.com/office/word/2010/wordml">
               <w:rPr>
@@ -12171,7 +12063,7 @@
                 <w:right w:val="none" w:sz="0" w:space="0" w:color="000000"/>
               </w:pBdr>
               <w:spacing w:after="100" w:before="100" w:line="240"/>
-              <w:ind w:firstLine="0" w:left="100" w:right="100"/>
+              <w:ind w:left="100" w:right="100" w:firstLine="0" w:firstLineChars="0"/>
             </w:pPr>
             <w:r xmlns:w="http://schemas.openxmlformats.org/wordprocessingml/2006/main" xmlns:wp="http://schemas.openxmlformats.org/drawingml/2006/wordprocessingDrawing" xmlns:r="http://schemas.openxmlformats.org/officeDocument/2006/relationships" xmlns:w14="http://schemas.microsoft.com/office/word/2010/wordml">
               <w:rPr>
@@ -12215,7 +12107,7 @@
                 <w:right w:val="none" w:sz="0" w:space="0" w:color="000000"/>
               </w:pBdr>
               <w:spacing w:after="100" w:before="100" w:line="240"/>
-              <w:ind w:firstLine="0" w:left="100" w:right="100"/>
+              <w:ind w:left="100" w:right="100" w:firstLine="0" w:firstLineChars="0"/>
             </w:pPr>
             <w:r xmlns:w="http://schemas.openxmlformats.org/wordprocessingml/2006/main" xmlns:wp="http://schemas.openxmlformats.org/drawingml/2006/wordprocessingDrawing" xmlns:r="http://schemas.openxmlformats.org/officeDocument/2006/relationships" xmlns:w14="http://schemas.microsoft.com/office/word/2010/wordml">
               <w:rPr>
@@ -12259,7 +12151,7 @@
                 <w:right w:val="none" w:sz="0" w:space="0" w:color="000000"/>
               </w:pBdr>
               <w:spacing w:after="100" w:before="100" w:line="240"/>
-              <w:ind w:firstLine="0" w:left="100" w:right="100"/>
+              <w:ind w:left="100" w:right="100" w:firstLine="0" w:firstLineChars="0"/>
             </w:pPr>
             <w:r xmlns:w="http://schemas.openxmlformats.org/wordprocessingml/2006/main" xmlns:wp="http://schemas.openxmlformats.org/drawingml/2006/wordprocessingDrawing" xmlns:r="http://schemas.openxmlformats.org/officeDocument/2006/relationships" xmlns:w14="http://schemas.microsoft.com/office/word/2010/wordml">
               <w:rPr>
@@ -12303,7 +12195,7 @@
                 <w:right w:val="none" w:sz="0" w:space="0" w:color="000000"/>
               </w:pBdr>
               <w:spacing w:after="100" w:before="100" w:line="240"/>
-              <w:ind w:firstLine="0" w:left="100" w:right="100"/>
+              <w:ind w:left="100" w:right="100" w:firstLine="0" w:firstLineChars="0"/>
             </w:pPr>
             <w:r xmlns:w="http://schemas.openxmlformats.org/wordprocessingml/2006/main" xmlns:wp="http://schemas.openxmlformats.org/drawingml/2006/wordprocessingDrawing" xmlns:r="http://schemas.openxmlformats.org/officeDocument/2006/relationships" xmlns:w14="http://schemas.microsoft.com/office/word/2010/wordml">
               <w:rPr>
@@ -12347,7 +12239,7 @@
                 <w:right w:val="none" w:sz="0" w:space="0" w:color="000000"/>
               </w:pBdr>
               <w:spacing w:after="100" w:before="100" w:line="240"/>
-              <w:ind w:firstLine="0" w:left="100" w:right="100"/>
+              <w:ind w:left="100" w:right="100" w:firstLine="0" w:firstLineChars="0"/>
             </w:pPr>
             <w:r xmlns:w="http://schemas.openxmlformats.org/wordprocessingml/2006/main" xmlns:wp="http://schemas.openxmlformats.org/drawingml/2006/wordprocessingDrawing" xmlns:r="http://schemas.openxmlformats.org/officeDocument/2006/relationships" xmlns:w14="http://schemas.microsoft.com/office/word/2010/wordml">
               <w:rPr>
@@ -12397,7 +12289,7 @@
                 <w:right w:val="none" w:sz="0" w:space="0" w:color="000000"/>
               </w:pBdr>
               <w:spacing w:after="100" w:before="100" w:line="240"/>
-              <w:ind w:firstLine="0" w:left="100" w:right="100"/>
+              <w:ind w:left="100" w:right="100" w:firstLine="0" w:firstLineChars="0"/>
             </w:pPr>
             <w:r xmlns:w="http://schemas.openxmlformats.org/wordprocessingml/2006/main" xmlns:wp="http://schemas.openxmlformats.org/drawingml/2006/wordprocessingDrawing" xmlns:r="http://schemas.openxmlformats.org/officeDocument/2006/relationships" xmlns:w14="http://schemas.microsoft.com/office/word/2010/wordml">
               <w:rPr>
@@ -12441,7 +12333,7 @@
                 <w:right w:val="none" w:sz="0" w:space="0" w:color="000000"/>
               </w:pBdr>
               <w:spacing w:after="100" w:before="100" w:line="240"/>
-              <w:ind w:firstLine="0" w:left="100" w:right="100"/>
+              <w:ind w:left="100" w:right="100" w:firstLine="0" w:firstLineChars="0"/>
             </w:pPr>
             <w:r xmlns:w="http://schemas.openxmlformats.org/wordprocessingml/2006/main" xmlns:wp="http://schemas.openxmlformats.org/drawingml/2006/wordprocessingDrawing" xmlns:r="http://schemas.openxmlformats.org/officeDocument/2006/relationships" xmlns:w14="http://schemas.microsoft.com/office/word/2010/wordml">
               <w:rPr>
@@ -12485,7 +12377,7 @@
                 <w:right w:val="none" w:sz="0" w:space="0" w:color="000000"/>
               </w:pBdr>
               <w:spacing w:after="100" w:before="100" w:line="240"/>
-              <w:ind w:firstLine="0" w:left="100" w:right="100"/>
+              <w:ind w:left="100" w:right="100" w:firstLine="0" w:firstLineChars="0"/>
             </w:pPr>
             <w:r xmlns:w="http://schemas.openxmlformats.org/wordprocessingml/2006/main" xmlns:wp="http://schemas.openxmlformats.org/drawingml/2006/wordprocessingDrawing" xmlns:r="http://schemas.openxmlformats.org/officeDocument/2006/relationships" xmlns:w14="http://schemas.microsoft.com/office/word/2010/wordml">
               <w:rPr>
@@ -12529,7 +12421,7 @@
                 <w:right w:val="none" w:sz="0" w:space="0" w:color="000000"/>
               </w:pBdr>
               <w:spacing w:after="100" w:before="100" w:line="240"/>
-              <w:ind w:firstLine="0" w:left="100" w:right="100"/>
+              <w:ind w:left="100" w:right="100" w:firstLine="0" w:firstLineChars="0"/>
             </w:pPr>
             <w:r xmlns:w="http://schemas.openxmlformats.org/wordprocessingml/2006/main" xmlns:wp="http://schemas.openxmlformats.org/drawingml/2006/wordprocessingDrawing" xmlns:r="http://schemas.openxmlformats.org/officeDocument/2006/relationships" xmlns:w14="http://schemas.microsoft.com/office/word/2010/wordml">
               <w:rPr>
@@ -12573,7 +12465,7 @@
                 <w:right w:val="none" w:sz="0" w:space="0" w:color="000000"/>
               </w:pBdr>
               <w:spacing w:after="100" w:before="100" w:line="240"/>
-              <w:ind w:firstLine="0" w:left="100" w:right="100"/>
+              <w:ind w:left="100" w:right="100" w:firstLine="0" w:firstLineChars="0"/>
             </w:pPr>
             <w:r xmlns:w="http://schemas.openxmlformats.org/wordprocessingml/2006/main" xmlns:wp="http://schemas.openxmlformats.org/drawingml/2006/wordprocessingDrawing" xmlns:r="http://schemas.openxmlformats.org/officeDocument/2006/relationships" xmlns:w14="http://schemas.microsoft.com/office/word/2010/wordml">
               <w:rPr>
@@ -12643,34 +12535,7 @@
         <w:pStyle w:val="ImageCaption"/>
       </w:pPr>
       <w:r>
-        <w:rPr>
-          <w:iCs/>
-          <w:i/>
-        </w:rPr>
-        <w:t xml:space="preserve">Figure</w:t>
-      </w:r>
-      <w:r>
-        <w:t xml:space="preserve"> </w:t>
-      </w:r>
-      <w:r>
-        <w:rPr>
-          <w:iCs/>
-          <w:i/>
-        </w:rPr>
-        <w:t xml:space="preserve">5.</w:t>
-      </w:r>
-      <w:r>
-        <w:rPr>
-          <w:iCs/>
-          <w:i/>
-        </w:rPr>
-        <w:t xml:space="preserve"> </w:t>
-      </w:r>
-      <w:r>
-        <w:t xml:space="preserve"> </w:t>
-      </w:r>
-      <w:r>
-        <w:t xml:space="preserve">Selection of luck versus ability in the forced choice task.</w:t>
+        <w:t xml:space="preserve">Figure 5: Selection of luck versus ability in the forced choice task.</w:t>
       </w:r>
     </w:p>
     <w:bookmarkEnd w:id="46"/>
@@ -12810,7 +12675,7 @@
                 <w:right w:val="none" w:sz="0" w:space="0" w:color="000000"/>
               </w:pBdr>
               <w:spacing w:after="100" w:before="100" w:line="240"/>
-              <w:ind w:firstLine="0" w:left="100" w:right="100"/>
+              <w:ind w:left="100" w:right="100" w:firstLine="0" w:firstLineChars="0"/>
             </w:pPr>
             <w:r xmlns:w="http://schemas.openxmlformats.org/wordprocessingml/2006/main" xmlns:wp="http://schemas.openxmlformats.org/drawingml/2006/wordprocessingDrawing" xmlns:r="http://schemas.openxmlformats.org/officeDocument/2006/relationships" xmlns:w14="http://schemas.microsoft.com/office/word/2010/wordml">
               <w:rPr>
@@ -12854,7 +12719,7 @@
                 <w:right w:val="none" w:sz="0" w:space="0" w:color="000000"/>
               </w:pBdr>
               <w:spacing w:after="100" w:before="100" w:line="240"/>
-              <w:ind w:firstLine="0" w:left="100" w:right="100"/>
+              <w:ind w:left="100" w:right="100" w:firstLine="0" w:firstLineChars="0"/>
             </w:pPr>
             <w:r xmlns:w="http://schemas.openxmlformats.org/wordprocessingml/2006/main" xmlns:wp="http://schemas.openxmlformats.org/drawingml/2006/wordprocessingDrawing" xmlns:r="http://schemas.openxmlformats.org/officeDocument/2006/relationships" xmlns:w14="http://schemas.microsoft.com/office/word/2010/wordml">
               <w:rPr>
@@ -12898,7 +12763,7 @@
                 <w:right w:val="none" w:sz="0" w:space="0" w:color="000000"/>
               </w:pBdr>
               <w:spacing w:after="100" w:before="100" w:line="240"/>
-              <w:ind w:firstLine="0" w:left="100" w:right="100"/>
+              <w:ind w:left="100" w:right="100" w:firstLine="0" w:firstLineChars="0"/>
             </w:pPr>
             <w:r xmlns:w="http://schemas.openxmlformats.org/wordprocessingml/2006/main" xmlns:wp="http://schemas.openxmlformats.org/drawingml/2006/wordprocessingDrawing" xmlns:r="http://schemas.openxmlformats.org/officeDocument/2006/relationships" xmlns:w14="http://schemas.microsoft.com/office/word/2010/wordml">
               <w:rPr>
@@ -12942,7 +12807,7 @@
                 <w:right w:val="none" w:sz="0" w:space="0" w:color="000000"/>
               </w:pBdr>
               <w:spacing w:after="100" w:before="100" w:line="240"/>
-              <w:ind w:firstLine="0" w:left="100" w:right="100"/>
+              <w:ind w:left="100" w:right="100" w:firstLine="0" w:firstLineChars="0"/>
             </w:pPr>
             <w:r xmlns:w="http://schemas.openxmlformats.org/wordprocessingml/2006/main" xmlns:wp="http://schemas.openxmlformats.org/drawingml/2006/wordprocessingDrawing" xmlns:r="http://schemas.openxmlformats.org/officeDocument/2006/relationships" xmlns:w14="http://schemas.microsoft.com/office/word/2010/wordml">
               <w:rPr>
@@ -12986,7 +12851,7 @@
                 <w:right w:val="none" w:sz="0" w:space="0" w:color="000000"/>
               </w:pBdr>
               <w:spacing w:after="100" w:before="100" w:line="240"/>
-              <w:ind w:firstLine="0" w:left="100" w:right="100"/>
+              <w:ind w:left="100" w:right="100" w:firstLine="0" w:firstLineChars="0"/>
             </w:pPr>
             <w:r xmlns:w="http://schemas.openxmlformats.org/wordprocessingml/2006/main" xmlns:wp="http://schemas.openxmlformats.org/drawingml/2006/wordprocessingDrawing" xmlns:r="http://schemas.openxmlformats.org/officeDocument/2006/relationships" xmlns:w14="http://schemas.microsoft.com/office/word/2010/wordml">
               <w:rPr>
@@ -13036,7 +12901,7 @@
                 <w:right w:val="none" w:sz="0" w:space="0" w:color="000000"/>
               </w:pBdr>
               <w:spacing w:after="100" w:before="100" w:line="240"/>
-              <w:ind w:firstLine="0" w:left="100" w:right="100"/>
+              <w:ind w:left="100" w:right="100" w:firstLine="0" w:firstLineChars="0"/>
             </w:pPr>
             <w:r xmlns:w="http://schemas.openxmlformats.org/wordprocessingml/2006/main" xmlns:wp="http://schemas.openxmlformats.org/drawingml/2006/wordprocessingDrawing" xmlns:r="http://schemas.openxmlformats.org/officeDocument/2006/relationships" xmlns:w14="http://schemas.microsoft.com/office/word/2010/wordml">
               <w:rPr>
@@ -13080,7 +12945,7 @@
                 <w:right w:val="none" w:sz="0" w:space="0" w:color="000000"/>
               </w:pBdr>
               <w:spacing w:after="100" w:before="100" w:line="240"/>
-              <w:ind w:firstLine="0" w:left="100" w:right="100"/>
+              <w:ind w:left="100" w:right="100" w:firstLine="0" w:firstLineChars="0"/>
             </w:pPr>
             <w:r xmlns:w="http://schemas.openxmlformats.org/wordprocessingml/2006/main" xmlns:wp="http://schemas.openxmlformats.org/drawingml/2006/wordprocessingDrawing" xmlns:r="http://schemas.openxmlformats.org/officeDocument/2006/relationships" xmlns:w14="http://schemas.microsoft.com/office/word/2010/wordml">
               <w:rPr>
@@ -13124,7 +12989,7 @@
                 <w:right w:val="none" w:sz="0" w:space="0" w:color="000000"/>
               </w:pBdr>
               <w:spacing w:after="100" w:before="100" w:line="240"/>
-              <w:ind w:firstLine="0" w:left="100" w:right="100"/>
+              <w:ind w:left="100" w:right="100" w:firstLine="0" w:firstLineChars="0"/>
             </w:pPr>
             <w:r xmlns:w="http://schemas.openxmlformats.org/wordprocessingml/2006/main" xmlns:wp="http://schemas.openxmlformats.org/drawingml/2006/wordprocessingDrawing" xmlns:r="http://schemas.openxmlformats.org/officeDocument/2006/relationships" xmlns:w14="http://schemas.microsoft.com/office/word/2010/wordml">
               <w:rPr>
@@ -13168,7 +13033,7 @@
                 <w:right w:val="none" w:sz="0" w:space="0" w:color="000000"/>
               </w:pBdr>
               <w:spacing w:after="100" w:before="100" w:line="240"/>
-              <w:ind w:firstLine="0" w:left="100" w:right="100"/>
+              <w:ind w:left="100" w:right="100" w:firstLine="0" w:firstLineChars="0"/>
             </w:pPr>
             <w:r xmlns:w="http://schemas.openxmlformats.org/wordprocessingml/2006/main" xmlns:wp="http://schemas.openxmlformats.org/drawingml/2006/wordprocessingDrawing" xmlns:r="http://schemas.openxmlformats.org/officeDocument/2006/relationships" xmlns:w14="http://schemas.microsoft.com/office/word/2010/wordml">
               <w:rPr>
@@ -13212,7 +13077,7 @@
                 <w:right w:val="none" w:sz="0" w:space="0" w:color="000000"/>
               </w:pBdr>
               <w:spacing w:after="100" w:before="100" w:line="240"/>
-              <w:ind w:firstLine="0" w:left="100" w:right="100"/>
+              <w:ind w:left="100" w:right="100" w:firstLine="0" w:firstLineChars="0"/>
             </w:pPr>
             <w:r xmlns:w="http://schemas.openxmlformats.org/wordprocessingml/2006/main" xmlns:wp="http://schemas.openxmlformats.org/drawingml/2006/wordprocessingDrawing" xmlns:r="http://schemas.openxmlformats.org/officeDocument/2006/relationships" xmlns:w14="http://schemas.microsoft.com/office/word/2010/wordml">
               <w:rPr>
@@ -13262,7 +13127,7 @@
                 <w:right w:val="none" w:sz="0" w:space="0" w:color="000000"/>
               </w:pBdr>
               <w:spacing w:after="100" w:before="100" w:line="240"/>
-              <w:ind w:firstLine="0" w:left="100" w:right="100"/>
+              <w:ind w:left="100" w:right="100" w:firstLine="0" w:firstLineChars="0"/>
             </w:pPr>
             <w:r xmlns:w="http://schemas.openxmlformats.org/wordprocessingml/2006/main" xmlns:wp="http://schemas.openxmlformats.org/drawingml/2006/wordprocessingDrawing" xmlns:r="http://schemas.openxmlformats.org/officeDocument/2006/relationships" xmlns:w14="http://schemas.microsoft.com/office/word/2010/wordml">
               <w:rPr>
@@ -13306,7 +13171,7 @@
                 <w:right w:val="none" w:sz="0" w:space="0" w:color="000000"/>
               </w:pBdr>
               <w:spacing w:after="100" w:before="100" w:line="240"/>
-              <w:ind w:firstLine="0" w:left="100" w:right="100"/>
+              <w:ind w:left="100" w:right="100" w:firstLine="0" w:firstLineChars="0"/>
             </w:pPr>
             <w:r xmlns:w="http://schemas.openxmlformats.org/wordprocessingml/2006/main" xmlns:wp="http://schemas.openxmlformats.org/drawingml/2006/wordprocessingDrawing" xmlns:r="http://schemas.openxmlformats.org/officeDocument/2006/relationships" xmlns:w14="http://schemas.microsoft.com/office/word/2010/wordml">
               <w:rPr>
@@ -13350,7 +13215,7 @@
                 <w:right w:val="none" w:sz="0" w:space="0" w:color="000000"/>
               </w:pBdr>
               <w:spacing w:after="100" w:before="100" w:line="240"/>
-              <w:ind w:firstLine="0" w:left="100" w:right="100"/>
+              <w:ind w:left="100" w:right="100" w:firstLine="0" w:firstLineChars="0"/>
             </w:pPr>
             <w:r xmlns:w="http://schemas.openxmlformats.org/wordprocessingml/2006/main" xmlns:wp="http://schemas.openxmlformats.org/drawingml/2006/wordprocessingDrawing" xmlns:r="http://schemas.openxmlformats.org/officeDocument/2006/relationships" xmlns:w14="http://schemas.microsoft.com/office/word/2010/wordml">
               <w:rPr>
@@ -13394,7 +13259,7 @@
                 <w:right w:val="none" w:sz="0" w:space="0" w:color="000000"/>
               </w:pBdr>
               <w:spacing w:after="100" w:before="100" w:line="240"/>
-              <w:ind w:firstLine="0" w:left="100" w:right="100"/>
+              <w:ind w:left="100" w:right="100" w:firstLine="0" w:firstLineChars="0"/>
             </w:pPr>
             <w:r xmlns:w="http://schemas.openxmlformats.org/wordprocessingml/2006/main" xmlns:wp="http://schemas.openxmlformats.org/drawingml/2006/wordprocessingDrawing" xmlns:r="http://schemas.openxmlformats.org/officeDocument/2006/relationships" xmlns:w14="http://schemas.microsoft.com/office/word/2010/wordml">
               <w:rPr>
@@ -13438,7 +13303,7 @@
                 <w:right w:val="none" w:sz="0" w:space="0" w:color="000000"/>
               </w:pBdr>
               <w:spacing w:after="100" w:before="100" w:line="240"/>
-              <w:ind w:firstLine="0" w:left="100" w:right="100"/>
+              <w:ind w:left="100" w:right="100" w:firstLine="0" w:firstLineChars="0"/>
             </w:pPr>
             <w:r xmlns:w="http://schemas.openxmlformats.org/wordprocessingml/2006/main" xmlns:wp="http://schemas.openxmlformats.org/drawingml/2006/wordprocessingDrawing" xmlns:r="http://schemas.openxmlformats.org/officeDocument/2006/relationships" xmlns:w14="http://schemas.microsoft.com/office/word/2010/wordml">
               <w:rPr>
@@ -13488,7 +13353,7 @@
                 <w:right w:val="none" w:sz="0" w:space="0" w:color="000000"/>
               </w:pBdr>
               <w:spacing w:after="100" w:before="100" w:line="240"/>
-              <w:ind w:firstLine="0" w:left="100" w:right="100"/>
+              <w:ind w:left="100" w:right="100" w:firstLine="0" w:firstLineChars="0"/>
             </w:pPr>
             <w:r xmlns:w="http://schemas.openxmlformats.org/wordprocessingml/2006/main" xmlns:wp="http://schemas.openxmlformats.org/drawingml/2006/wordprocessingDrawing" xmlns:r="http://schemas.openxmlformats.org/officeDocument/2006/relationships" xmlns:w14="http://schemas.microsoft.com/office/word/2010/wordml">
               <w:rPr>
@@ -13532,7 +13397,7 @@
                 <w:right w:val="none" w:sz="0" w:space="0" w:color="000000"/>
               </w:pBdr>
               <w:spacing w:after="100" w:before="100" w:line="240"/>
-              <w:ind w:firstLine="0" w:left="100" w:right="100"/>
+              <w:ind w:left="100" w:right="100" w:firstLine="0" w:firstLineChars="0"/>
             </w:pPr>
             <w:r xmlns:w="http://schemas.openxmlformats.org/wordprocessingml/2006/main" xmlns:wp="http://schemas.openxmlformats.org/drawingml/2006/wordprocessingDrawing" xmlns:r="http://schemas.openxmlformats.org/officeDocument/2006/relationships" xmlns:w14="http://schemas.microsoft.com/office/word/2010/wordml">
               <w:rPr>
@@ -13576,7 +13441,7 @@
                 <w:right w:val="none" w:sz="0" w:space="0" w:color="000000"/>
               </w:pBdr>
               <w:spacing w:after="100" w:before="100" w:line="240"/>
-              <w:ind w:firstLine="0" w:left="100" w:right="100"/>
+              <w:ind w:left="100" w:right="100" w:firstLine="0" w:firstLineChars="0"/>
             </w:pPr>
             <w:r xmlns:w="http://schemas.openxmlformats.org/wordprocessingml/2006/main" xmlns:wp="http://schemas.openxmlformats.org/drawingml/2006/wordprocessingDrawing" xmlns:r="http://schemas.openxmlformats.org/officeDocument/2006/relationships" xmlns:w14="http://schemas.microsoft.com/office/word/2010/wordml">
               <w:rPr>
@@ -13620,7 +13485,7 @@
                 <w:right w:val="none" w:sz="0" w:space="0" w:color="000000"/>
               </w:pBdr>
               <w:spacing w:after="100" w:before="100" w:line="240"/>
-              <w:ind w:firstLine="0" w:left="100" w:right="100"/>
+              <w:ind w:left="100" w:right="100" w:firstLine="0" w:firstLineChars="0"/>
             </w:pPr>
             <w:r xmlns:w="http://schemas.openxmlformats.org/wordprocessingml/2006/main" xmlns:wp="http://schemas.openxmlformats.org/drawingml/2006/wordprocessingDrawing" xmlns:r="http://schemas.openxmlformats.org/officeDocument/2006/relationships" xmlns:w14="http://schemas.microsoft.com/office/word/2010/wordml">
               <w:rPr>
@@ -13664,7 +13529,7 @@
                 <w:right w:val="none" w:sz="0" w:space="0" w:color="000000"/>
               </w:pBdr>
               <w:spacing w:after="100" w:before="100" w:line="240"/>
-              <w:ind w:firstLine="0" w:left="100" w:right="100"/>
+              <w:ind w:left="100" w:right="100" w:firstLine="0" w:firstLineChars="0"/>
             </w:pPr>
             <w:r xmlns:w="http://schemas.openxmlformats.org/wordprocessingml/2006/main" xmlns:wp="http://schemas.openxmlformats.org/drawingml/2006/wordprocessingDrawing" xmlns:r="http://schemas.openxmlformats.org/officeDocument/2006/relationships" xmlns:w14="http://schemas.microsoft.com/office/word/2010/wordml">
               <w:rPr>
@@ -13714,7 +13579,7 @@
                 <w:right w:val="none" w:sz="0" w:space="0" w:color="000000"/>
               </w:pBdr>
               <w:spacing w:after="100" w:before="100" w:line="240"/>
-              <w:ind w:firstLine="0" w:left="100" w:right="100"/>
+              <w:ind w:left="100" w:right="100" w:firstLine="0" w:firstLineChars="0"/>
             </w:pPr>
             <w:r xmlns:w="http://schemas.openxmlformats.org/wordprocessingml/2006/main" xmlns:wp="http://schemas.openxmlformats.org/drawingml/2006/wordprocessingDrawing" xmlns:r="http://schemas.openxmlformats.org/officeDocument/2006/relationships" xmlns:w14="http://schemas.microsoft.com/office/word/2010/wordml">
               <w:rPr>
@@ -13758,7 +13623,7 @@
                 <w:right w:val="none" w:sz="0" w:space="0" w:color="000000"/>
               </w:pBdr>
               <w:spacing w:after="100" w:before="100" w:line="240"/>
-              <w:ind w:firstLine="0" w:left="100" w:right="100"/>
+              <w:ind w:left="100" w:right="100" w:firstLine="0" w:firstLineChars="0"/>
             </w:pPr>
             <w:r xmlns:w="http://schemas.openxmlformats.org/wordprocessingml/2006/main" xmlns:wp="http://schemas.openxmlformats.org/drawingml/2006/wordprocessingDrawing" xmlns:r="http://schemas.openxmlformats.org/officeDocument/2006/relationships" xmlns:w14="http://schemas.microsoft.com/office/word/2010/wordml">
               <w:rPr>
@@ -13802,7 +13667,7 @@
                 <w:right w:val="none" w:sz="0" w:space="0" w:color="000000"/>
               </w:pBdr>
               <w:spacing w:after="100" w:before="100" w:line="240"/>
-              <w:ind w:firstLine="0" w:left="100" w:right="100"/>
+              <w:ind w:left="100" w:right="100" w:firstLine="0" w:firstLineChars="0"/>
             </w:pPr>
             <w:r xmlns:w="http://schemas.openxmlformats.org/wordprocessingml/2006/main" xmlns:wp="http://schemas.openxmlformats.org/drawingml/2006/wordprocessingDrawing" xmlns:r="http://schemas.openxmlformats.org/officeDocument/2006/relationships" xmlns:w14="http://schemas.microsoft.com/office/word/2010/wordml">
               <w:rPr>
@@ -13846,7 +13711,7 @@
                 <w:right w:val="none" w:sz="0" w:space="0" w:color="000000"/>
               </w:pBdr>
               <w:spacing w:after="100" w:before="100" w:line="240"/>
-              <w:ind w:firstLine="0" w:left="100" w:right="100"/>
+              <w:ind w:left="100" w:right="100" w:firstLine="0" w:firstLineChars="0"/>
             </w:pPr>
             <w:r xmlns:w="http://schemas.openxmlformats.org/wordprocessingml/2006/main" xmlns:wp="http://schemas.openxmlformats.org/drawingml/2006/wordprocessingDrawing" xmlns:r="http://schemas.openxmlformats.org/officeDocument/2006/relationships" xmlns:w14="http://schemas.microsoft.com/office/word/2010/wordml">
               <w:rPr>
@@ -13890,7 +13755,7 @@
                 <w:right w:val="none" w:sz="0" w:space="0" w:color="000000"/>
               </w:pBdr>
               <w:spacing w:after="100" w:before="100" w:line="240"/>
-              <w:ind w:firstLine="0" w:left="100" w:right="100"/>
+              <w:ind w:left="100" w:right="100" w:firstLine="0" w:firstLineChars="0"/>
             </w:pPr>
             <w:r xmlns:w="http://schemas.openxmlformats.org/wordprocessingml/2006/main" xmlns:wp="http://schemas.openxmlformats.org/drawingml/2006/wordprocessingDrawing" xmlns:r="http://schemas.openxmlformats.org/officeDocument/2006/relationships" xmlns:w14="http://schemas.microsoft.com/office/word/2010/wordml">
               <w:rPr>
@@ -13940,7 +13805,7 @@
                 <w:right w:val="none" w:sz="0" w:space="0" w:color="000000"/>
               </w:pBdr>
               <w:spacing w:after="100" w:before="100" w:line="240"/>
-              <w:ind w:firstLine="0" w:left="100" w:right="100"/>
+              <w:ind w:left="100" w:right="100" w:firstLine="0" w:firstLineChars="0"/>
             </w:pPr>
             <w:r xmlns:w="http://schemas.openxmlformats.org/wordprocessingml/2006/main" xmlns:wp="http://schemas.openxmlformats.org/drawingml/2006/wordprocessingDrawing" xmlns:r="http://schemas.openxmlformats.org/officeDocument/2006/relationships" xmlns:w14="http://schemas.microsoft.com/office/word/2010/wordml">
               <w:rPr>
@@ -13984,7 +13849,7 @@
                 <w:right w:val="none" w:sz="0" w:space="0" w:color="000000"/>
               </w:pBdr>
               <w:spacing w:after="100" w:before="100" w:line="240"/>
-              <w:ind w:firstLine="0" w:left="100" w:right="100"/>
+              <w:ind w:left="100" w:right="100" w:firstLine="0" w:firstLineChars="0"/>
             </w:pPr>
             <w:r xmlns:w="http://schemas.openxmlformats.org/wordprocessingml/2006/main" xmlns:wp="http://schemas.openxmlformats.org/drawingml/2006/wordprocessingDrawing" xmlns:r="http://schemas.openxmlformats.org/officeDocument/2006/relationships" xmlns:w14="http://schemas.microsoft.com/office/word/2010/wordml">
               <w:rPr>
@@ -14028,7 +13893,7 @@
                 <w:right w:val="none" w:sz="0" w:space="0" w:color="000000"/>
               </w:pBdr>
               <w:spacing w:after="100" w:before="100" w:line="240"/>
-              <w:ind w:firstLine="0" w:left="100" w:right="100"/>
+              <w:ind w:left="100" w:right="100" w:firstLine="0" w:firstLineChars="0"/>
             </w:pPr>
             <w:r xmlns:w="http://schemas.openxmlformats.org/wordprocessingml/2006/main" xmlns:wp="http://schemas.openxmlformats.org/drawingml/2006/wordprocessingDrawing" xmlns:r="http://schemas.openxmlformats.org/officeDocument/2006/relationships" xmlns:w14="http://schemas.microsoft.com/office/word/2010/wordml">
               <w:rPr>
@@ -14072,7 +13937,7 @@
                 <w:right w:val="none" w:sz="0" w:space="0" w:color="000000"/>
               </w:pBdr>
               <w:spacing w:after="100" w:before="100" w:line="240"/>
-              <w:ind w:firstLine="0" w:left="100" w:right="100"/>
+              <w:ind w:left="100" w:right="100" w:firstLine="0" w:firstLineChars="0"/>
             </w:pPr>
             <w:r xmlns:w="http://schemas.openxmlformats.org/wordprocessingml/2006/main" xmlns:wp="http://schemas.openxmlformats.org/drawingml/2006/wordprocessingDrawing" xmlns:r="http://schemas.openxmlformats.org/officeDocument/2006/relationships" xmlns:w14="http://schemas.microsoft.com/office/word/2010/wordml">
               <w:rPr>
@@ -14116,7 +13981,7 @@
                 <w:right w:val="none" w:sz="0" w:space="0" w:color="000000"/>
               </w:pBdr>
               <w:spacing w:after="100" w:before="100" w:line="240"/>
-              <w:ind w:firstLine="0" w:left="100" w:right="100"/>
+              <w:ind w:left="100" w:right="100" w:firstLine="0" w:firstLineChars="0"/>
             </w:pPr>
             <w:r xmlns:w="http://schemas.openxmlformats.org/wordprocessingml/2006/main" xmlns:wp="http://schemas.openxmlformats.org/drawingml/2006/wordprocessingDrawing" xmlns:r="http://schemas.openxmlformats.org/officeDocument/2006/relationships" xmlns:w14="http://schemas.microsoft.com/office/word/2010/wordml">
               <w:rPr>
@@ -14166,7 +14031,7 @@
                 <w:right w:val="none" w:sz="0" w:space="0" w:color="000000"/>
               </w:pBdr>
               <w:spacing w:after="100" w:before="100" w:line="240"/>
-              <w:ind w:firstLine="0" w:left="100" w:right="100"/>
+              <w:ind w:left="100" w:right="100" w:firstLine="0" w:firstLineChars="0"/>
             </w:pPr>
             <w:r xmlns:w="http://schemas.openxmlformats.org/wordprocessingml/2006/main" xmlns:wp="http://schemas.openxmlformats.org/drawingml/2006/wordprocessingDrawing" xmlns:r="http://schemas.openxmlformats.org/officeDocument/2006/relationships" xmlns:w14="http://schemas.microsoft.com/office/word/2010/wordml">
               <w:rPr>
@@ -14210,7 +14075,7 @@
                 <w:right w:val="none" w:sz="0" w:space="0" w:color="000000"/>
               </w:pBdr>
               <w:spacing w:after="100" w:before="100" w:line="240"/>
-              <w:ind w:firstLine="0" w:left="100" w:right="100"/>
+              <w:ind w:left="100" w:right="100" w:firstLine="0" w:firstLineChars="0"/>
             </w:pPr>
             <w:r xmlns:w="http://schemas.openxmlformats.org/wordprocessingml/2006/main" xmlns:wp="http://schemas.openxmlformats.org/drawingml/2006/wordprocessingDrawing" xmlns:r="http://schemas.openxmlformats.org/officeDocument/2006/relationships" xmlns:w14="http://schemas.microsoft.com/office/word/2010/wordml">
               <w:rPr>
@@ -14254,7 +14119,7 @@
                 <w:right w:val="none" w:sz="0" w:space="0" w:color="000000"/>
               </w:pBdr>
               <w:spacing w:after="100" w:before="100" w:line="240"/>
-              <w:ind w:firstLine="0" w:left="100" w:right="100"/>
+              <w:ind w:left="100" w:right="100" w:firstLine="0" w:firstLineChars="0"/>
             </w:pPr>
             <w:r xmlns:w="http://schemas.openxmlformats.org/wordprocessingml/2006/main" xmlns:wp="http://schemas.openxmlformats.org/drawingml/2006/wordprocessingDrawing" xmlns:r="http://schemas.openxmlformats.org/officeDocument/2006/relationships" xmlns:w14="http://schemas.microsoft.com/office/word/2010/wordml">
               <w:rPr>
@@ -14298,7 +14163,7 @@
                 <w:right w:val="none" w:sz="0" w:space="0" w:color="000000"/>
               </w:pBdr>
               <w:spacing w:after="100" w:before="100" w:line="240"/>
-              <w:ind w:firstLine="0" w:left="100" w:right="100"/>
+              <w:ind w:left="100" w:right="100" w:firstLine="0" w:firstLineChars="0"/>
             </w:pPr>
             <w:r xmlns:w="http://schemas.openxmlformats.org/wordprocessingml/2006/main" xmlns:wp="http://schemas.openxmlformats.org/drawingml/2006/wordprocessingDrawing" xmlns:r="http://schemas.openxmlformats.org/officeDocument/2006/relationships" xmlns:w14="http://schemas.microsoft.com/office/word/2010/wordml">
               <w:rPr>
@@ -14342,7 +14207,7 @@
                 <w:right w:val="none" w:sz="0" w:space="0" w:color="000000"/>
               </w:pBdr>
               <w:spacing w:after="100" w:before="100" w:line="240"/>
-              <w:ind w:firstLine="0" w:left="100" w:right="100"/>
+              <w:ind w:left="100" w:right="100" w:firstLine="0" w:firstLineChars="0"/>
             </w:pPr>
             <w:r xmlns:w="http://schemas.openxmlformats.org/wordprocessingml/2006/main" xmlns:wp="http://schemas.openxmlformats.org/drawingml/2006/wordprocessingDrawing" xmlns:r="http://schemas.openxmlformats.org/officeDocument/2006/relationships" xmlns:w14="http://schemas.microsoft.com/office/word/2010/wordml">
               <w:rPr>
@@ -14392,7 +14257,7 @@
                 <w:right w:val="none" w:sz="0" w:space="0" w:color="000000"/>
               </w:pBdr>
               <w:spacing w:after="100" w:before="100" w:line="240"/>
-              <w:ind w:firstLine="0" w:left="100" w:right="100"/>
+              <w:ind w:left="100" w:right="100" w:firstLine="0" w:firstLineChars="0"/>
             </w:pPr>
             <w:r xmlns:w="http://schemas.openxmlformats.org/wordprocessingml/2006/main" xmlns:wp="http://schemas.openxmlformats.org/drawingml/2006/wordprocessingDrawing" xmlns:r="http://schemas.openxmlformats.org/officeDocument/2006/relationships" xmlns:w14="http://schemas.microsoft.com/office/word/2010/wordml">
               <w:rPr>
@@ -14436,7 +14301,7 @@
                 <w:right w:val="none" w:sz="0" w:space="0" w:color="000000"/>
               </w:pBdr>
               <w:spacing w:after="100" w:before="100" w:line="240"/>
-              <w:ind w:firstLine="0" w:left="100" w:right="100"/>
+              <w:ind w:left="100" w:right="100" w:firstLine="0" w:firstLineChars="0"/>
             </w:pPr>
             <w:r xmlns:w="http://schemas.openxmlformats.org/wordprocessingml/2006/main" xmlns:wp="http://schemas.openxmlformats.org/drawingml/2006/wordprocessingDrawing" xmlns:r="http://schemas.openxmlformats.org/officeDocument/2006/relationships" xmlns:w14="http://schemas.microsoft.com/office/word/2010/wordml">
               <w:rPr>
@@ -14480,7 +14345,7 @@
                 <w:right w:val="none" w:sz="0" w:space="0" w:color="000000"/>
               </w:pBdr>
               <w:spacing w:after="100" w:before="100" w:line="240"/>
-              <w:ind w:firstLine="0" w:left="100" w:right="100"/>
+              <w:ind w:left="100" w:right="100" w:firstLine="0" w:firstLineChars="0"/>
             </w:pPr>
             <w:r xmlns:w="http://schemas.openxmlformats.org/wordprocessingml/2006/main" xmlns:wp="http://schemas.openxmlformats.org/drawingml/2006/wordprocessingDrawing" xmlns:r="http://schemas.openxmlformats.org/officeDocument/2006/relationships" xmlns:w14="http://schemas.microsoft.com/office/word/2010/wordml">
               <w:rPr>
@@ -14524,7 +14389,7 @@
                 <w:right w:val="none" w:sz="0" w:space="0" w:color="000000"/>
               </w:pBdr>
               <w:spacing w:after="100" w:before="100" w:line="240"/>
-              <w:ind w:firstLine="0" w:left="100" w:right="100"/>
+              <w:ind w:left="100" w:right="100" w:firstLine="0" w:firstLineChars="0"/>
             </w:pPr>
             <w:r xmlns:w="http://schemas.openxmlformats.org/wordprocessingml/2006/main" xmlns:wp="http://schemas.openxmlformats.org/drawingml/2006/wordprocessingDrawing" xmlns:r="http://schemas.openxmlformats.org/officeDocument/2006/relationships" xmlns:w14="http://schemas.microsoft.com/office/word/2010/wordml">
               <w:rPr>
@@ -14568,7 +14433,7 @@
                 <w:right w:val="none" w:sz="0" w:space="0" w:color="000000"/>
               </w:pBdr>
               <w:spacing w:after="100" w:before="100" w:line="240"/>
-              <w:ind w:firstLine="0" w:left="100" w:right="100"/>
+              <w:ind w:left="100" w:right="100" w:firstLine="0" w:firstLineChars="0"/>
             </w:pPr>
             <w:r xmlns:w="http://schemas.openxmlformats.org/wordprocessingml/2006/main" xmlns:wp="http://schemas.openxmlformats.org/drawingml/2006/wordprocessingDrawing" xmlns:r="http://schemas.openxmlformats.org/officeDocument/2006/relationships" xmlns:w14="http://schemas.microsoft.com/office/word/2010/wordml">
               <w:rPr>
@@ -14638,34 +14503,7 @@
         <w:pStyle w:val="ImageCaption"/>
       </w:pPr>
       <w:r>
-        <w:rPr>
-          <w:iCs/>
-          <w:i/>
-        </w:rPr>
-        <w:t xml:space="preserve">Figure</w:t>
-      </w:r>
-      <w:r>
-        <w:t xml:space="preserve"> </w:t>
-      </w:r>
-      <w:r>
-        <w:rPr>
-          <w:iCs/>
-          <w:i/>
-        </w:rPr>
-        <w:t xml:space="preserve">6.</w:t>
-      </w:r>
-      <w:r>
-        <w:rPr>
-          <w:iCs/>
-          <w:i/>
-        </w:rPr>
-        <w:t xml:space="preserve"> </w:t>
-      </w:r>
-      <w:r>
-        <w:t xml:space="preserve"> </w:t>
-      </w:r>
-      <w:r>
-        <w:t xml:space="preserve">Selection of know versus believes in the combined data.</w:t>
+        <w:t xml:space="preserve">Figure 6: Selection of know versus believes in the combined data.</w:t>
       </w:r>
     </w:p>
     <w:bookmarkEnd w:id="51"/>
@@ -14778,34 +14616,7 @@
         <w:pStyle w:val="ImageCaption"/>
       </w:pPr>
       <w:r>
-        <w:rPr>
-          <w:iCs/>
-          <w:i/>
-        </w:rPr>
-        <w:t xml:space="preserve">Figure</w:t>
-      </w:r>
-      <w:r>
-        <w:t xml:space="preserve"> </w:t>
-      </w:r>
-      <w:r>
-        <w:rPr>
-          <w:iCs/>
-          <w:i/>
-        </w:rPr>
-        <w:t xml:space="preserve">7.</w:t>
-      </w:r>
-      <w:r>
-        <w:rPr>
-          <w:iCs/>
-          <w:i/>
-        </w:rPr>
-        <w:t xml:space="preserve"> </w:t>
-      </w:r>
-      <w:r>
-        <w:t xml:space="preserve"> </w:t>
-      </w:r>
-      <w:r>
-        <w:t xml:space="preserve">Selection of unreasonable versus reasonable in the combined data.</w:t>
+        <w:t xml:space="preserve">Figure 7: Selection of unreasonable versus reasonable in the combined data.</w:t>
       </w:r>
     </w:p>
     <w:bookmarkEnd w:id="55"/>
@@ -14927,7 +14738,7 @@
                 <w:right w:val="none" w:sz="0" w:space="0" w:color="000000"/>
               </w:pBdr>
               <w:spacing w:after="100" w:before="100" w:line="240"/>
-              <w:ind w:firstLine="0" w:left="100" w:right="100"/>
+              <w:ind w:left="100" w:right="100" w:firstLine="0" w:firstLineChars="0"/>
             </w:pPr>
             <w:r xmlns:w="http://schemas.openxmlformats.org/wordprocessingml/2006/main" xmlns:wp="http://schemas.openxmlformats.org/drawingml/2006/wordprocessingDrawing" xmlns:r="http://schemas.openxmlformats.org/officeDocument/2006/relationships" xmlns:w14="http://schemas.microsoft.com/office/word/2010/wordml">
               <w:rPr>
@@ -14971,7 +14782,7 @@
                 <w:right w:val="none" w:sz="0" w:space="0" w:color="000000"/>
               </w:pBdr>
               <w:spacing w:after="100" w:before="100" w:line="240"/>
-              <w:ind w:firstLine="0" w:left="100" w:right="100"/>
+              <w:ind w:left="100" w:right="100" w:firstLine="0" w:firstLineChars="0"/>
             </w:pPr>
             <w:r xmlns:w="http://schemas.openxmlformats.org/wordprocessingml/2006/main" xmlns:wp="http://schemas.openxmlformats.org/drawingml/2006/wordprocessingDrawing" xmlns:r="http://schemas.openxmlformats.org/officeDocument/2006/relationships" xmlns:w14="http://schemas.microsoft.com/office/word/2010/wordml">
               <w:rPr>
@@ -15015,7 +14826,7 @@
                 <w:right w:val="none" w:sz="0" w:space="0" w:color="000000"/>
               </w:pBdr>
               <w:spacing w:after="100" w:before="100" w:line="240"/>
-              <w:ind w:firstLine="0" w:left="100" w:right="100"/>
+              <w:ind w:left="100" w:right="100" w:firstLine="0" w:firstLineChars="0"/>
             </w:pPr>
             <w:r xmlns:w="http://schemas.openxmlformats.org/wordprocessingml/2006/main" xmlns:wp="http://schemas.openxmlformats.org/drawingml/2006/wordprocessingDrawing" xmlns:r="http://schemas.openxmlformats.org/officeDocument/2006/relationships" xmlns:w14="http://schemas.microsoft.com/office/word/2010/wordml">
               <w:rPr>
@@ -15059,7 +14870,7 @@
                 <w:right w:val="none" w:sz="0" w:space="0" w:color="000000"/>
               </w:pBdr>
               <w:spacing w:after="100" w:before="100" w:line="240"/>
-              <w:ind w:firstLine="0" w:left="100" w:right="100"/>
+              <w:ind w:left="100" w:right="100" w:firstLine="0" w:firstLineChars="0"/>
             </w:pPr>
             <w:r xmlns:w="http://schemas.openxmlformats.org/wordprocessingml/2006/main" xmlns:wp="http://schemas.openxmlformats.org/drawingml/2006/wordprocessingDrawing" xmlns:r="http://schemas.openxmlformats.org/officeDocument/2006/relationships" xmlns:w14="http://schemas.microsoft.com/office/word/2010/wordml">
               <w:rPr>
@@ -15103,7 +14914,7 @@
                 <w:right w:val="none" w:sz="0" w:space="0" w:color="000000"/>
               </w:pBdr>
               <w:spacing w:after="100" w:before="100" w:line="240"/>
-              <w:ind w:firstLine="0" w:left="100" w:right="100"/>
+              <w:ind w:left="100" w:right="100" w:firstLine="0" w:firstLineChars="0"/>
             </w:pPr>
             <w:r xmlns:w="http://schemas.openxmlformats.org/wordprocessingml/2006/main" xmlns:wp="http://schemas.openxmlformats.org/drawingml/2006/wordprocessingDrawing" xmlns:r="http://schemas.openxmlformats.org/officeDocument/2006/relationships" xmlns:w14="http://schemas.microsoft.com/office/word/2010/wordml">
               <w:rPr>
@@ -15153,7 +14964,7 @@
                 <w:right w:val="none" w:sz="0" w:space="0" w:color="000000"/>
               </w:pBdr>
               <w:spacing w:after="100" w:before="100" w:line="240"/>
-              <w:ind w:firstLine="0" w:left="100" w:right="100"/>
+              <w:ind w:left="100" w:right="100" w:firstLine="0" w:firstLineChars="0"/>
             </w:pPr>
             <w:r xmlns:w="http://schemas.openxmlformats.org/wordprocessingml/2006/main" xmlns:wp="http://schemas.openxmlformats.org/drawingml/2006/wordprocessingDrawing" xmlns:r="http://schemas.openxmlformats.org/officeDocument/2006/relationships" xmlns:w14="http://schemas.microsoft.com/office/word/2010/wordml">
               <w:rPr>
@@ -15197,7 +15008,7 @@
                 <w:right w:val="none" w:sz="0" w:space="0" w:color="000000"/>
               </w:pBdr>
               <w:spacing w:after="100" w:before="100" w:line="240"/>
-              <w:ind w:firstLine="0" w:left="100" w:right="100"/>
+              <w:ind w:left="100" w:right="100" w:firstLine="0" w:firstLineChars="0"/>
             </w:pPr>
             <w:r xmlns:w="http://schemas.openxmlformats.org/wordprocessingml/2006/main" xmlns:wp="http://schemas.openxmlformats.org/drawingml/2006/wordprocessingDrawing" xmlns:r="http://schemas.openxmlformats.org/officeDocument/2006/relationships" xmlns:w14="http://schemas.microsoft.com/office/word/2010/wordml">
               <w:rPr>
@@ -15241,7 +15052,7 @@
                 <w:right w:val="none" w:sz="0" w:space="0" w:color="000000"/>
               </w:pBdr>
               <w:spacing w:after="100" w:before="100" w:line="240"/>
-              <w:ind w:firstLine="0" w:left="100" w:right="100"/>
+              <w:ind w:left="100" w:right="100" w:firstLine="0" w:firstLineChars="0"/>
             </w:pPr>
             <w:r xmlns:w="http://schemas.openxmlformats.org/wordprocessingml/2006/main" xmlns:wp="http://schemas.openxmlformats.org/drawingml/2006/wordprocessingDrawing" xmlns:r="http://schemas.openxmlformats.org/officeDocument/2006/relationships" xmlns:w14="http://schemas.microsoft.com/office/word/2010/wordml">
               <w:rPr>
@@ -15285,7 +15096,7 @@
                 <w:right w:val="none" w:sz="0" w:space="0" w:color="000000"/>
               </w:pBdr>
               <w:spacing w:after="100" w:before="100" w:line="240"/>
-              <w:ind w:firstLine="0" w:left="100" w:right="100"/>
+              <w:ind w:left="100" w:right="100" w:firstLine="0" w:firstLineChars="0"/>
             </w:pPr>
             <w:r xmlns:w="http://schemas.openxmlformats.org/wordprocessingml/2006/main" xmlns:wp="http://schemas.openxmlformats.org/drawingml/2006/wordprocessingDrawing" xmlns:r="http://schemas.openxmlformats.org/officeDocument/2006/relationships" xmlns:w14="http://schemas.microsoft.com/office/word/2010/wordml">
               <w:rPr>
@@ -15329,7 +15140,7 @@
                 <w:right w:val="none" w:sz="0" w:space="0" w:color="000000"/>
               </w:pBdr>
               <w:spacing w:after="100" w:before="100" w:line="240"/>
-              <w:ind w:firstLine="0" w:left="100" w:right="100"/>
+              <w:ind w:left="100" w:right="100" w:firstLine="0" w:firstLineChars="0"/>
             </w:pPr>
             <w:r xmlns:w="http://schemas.openxmlformats.org/wordprocessingml/2006/main" xmlns:wp="http://schemas.openxmlformats.org/drawingml/2006/wordprocessingDrawing" xmlns:r="http://schemas.openxmlformats.org/officeDocument/2006/relationships" xmlns:w14="http://schemas.microsoft.com/office/word/2010/wordml">
               <w:rPr>
@@ -15379,7 +15190,7 @@
                 <w:right w:val="none" w:sz="0" w:space="0" w:color="000000"/>
               </w:pBdr>
               <w:spacing w:after="100" w:before="100" w:line="240"/>
-              <w:ind w:firstLine="0" w:left="100" w:right="100"/>
+              <w:ind w:left="100" w:right="100" w:firstLine="0" w:firstLineChars="0"/>
             </w:pPr>
             <w:r xmlns:w="http://schemas.openxmlformats.org/wordprocessingml/2006/main" xmlns:wp="http://schemas.openxmlformats.org/drawingml/2006/wordprocessingDrawing" xmlns:r="http://schemas.openxmlformats.org/officeDocument/2006/relationships" xmlns:w14="http://schemas.microsoft.com/office/word/2010/wordml">
               <w:rPr>
@@ -15423,7 +15234,7 @@
                 <w:right w:val="none" w:sz="0" w:space="0" w:color="000000"/>
               </w:pBdr>
               <w:spacing w:after="100" w:before="100" w:line="240"/>
-              <w:ind w:firstLine="0" w:left="100" w:right="100"/>
+              <w:ind w:left="100" w:right="100" w:firstLine="0" w:firstLineChars="0"/>
             </w:pPr>
             <w:r xmlns:w="http://schemas.openxmlformats.org/wordprocessingml/2006/main" xmlns:wp="http://schemas.openxmlformats.org/drawingml/2006/wordprocessingDrawing" xmlns:r="http://schemas.openxmlformats.org/officeDocument/2006/relationships" xmlns:w14="http://schemas.microsoft.com/office/word/2010/wordml">
               <w:rPr>
@@ -15467,7 +15278,7 @@
                 <w:right w:val="none" w:sz="0" w:space="0" w:color="000000"/>
               </w:pBdr>
               <w:spacing w:after="100" w:before="100" w:line="240"/>
-              <w:ind w:firstLine="0" w:left="100" w:right="100"/>
+              <w:ind w:left="100" w:right="100" w:firstLine="0" w:firstLineChars="0"/>
             </w:pPr>
             <w:r xmlns:w="http://schemas.openxmlformats.org/wordprocessingml/2006/main" xmlns:wp="http://schemas.openxmlformats.org/drawingml/2006/wordprocessingDrawing" xmlns:r="http://schemas.openxmlformats.org/officeDocument/2006/relationships" xmlns:w14="http://schemas.microsoft.com/office/word/2010/wordml">
               <w:rPr>
@@ -15511,7 +15322,7 @@
                 <w:right w:val="none" w:sz="0" w:space="0" w:color="000000"/>
               </w:pBdr>
               <w:spacing w:after="100" w:before="100" w:line="240"/>
-              <w:ind w:firstLine="0" w:left="100" w:right="100"/>
+              <w:ind w:left="100" w:right="100" w:firstLine="0" w:firstLineChars="0"/>
             </w:pPr>
             <w:r xmlns:w="http://schemas.openxmlformats.org/wordprocessingml/2006/main" xmlns:wp="http://schemas.openxmlformats.org/drawingml/2006/wordprocessingDrawing" xmlns:r="http://schemas.openxmlformats.org/officeDocument/2006/relationships" xmlns:w14="http://schemas.microsoft.com/office/word/2010/wordml">
               <w:rPr>
@@ -15555,7 +15366,7 @@
                 <w:right w:val="none" w:sz="0" w:space="0" w:color="000000"/>
               </w:pBdr>
               <w:spacing w:after="100" w:before="100" w:line="240"/>
-              <w:ind w:firstLine="0" w:left="100" w:right="100"/>
+              <w:ind w:left="100" w:right="100" w:firstLine="0" w:firstLineChars="0"/>
             </w:pPr>
             <w:r xmlns:w="http://schemas.openxmlformats.org/wordprocessingml/2006/main" xmlns:wp="http://schemas.openxmlformats.org/drawingml/2006/wordprocessingDrawing" xmlns:r="http://schemas.openxmlformats.org/officeDocument/2006/relationships" xmlns:w14="http://schemas.microsoft.com/office/word/2010/wordml">
               <w:rPr>
@@ -15605,7 +15416,7 @@
                 <w:right w:val="none" w:sz="0" w:space="0" w:color="000000"/>
               </w:pBdr>
               <w:spacing w:after="100" w:before="100" w:line="240"/>
-              <w:ind w:firstLine="0" w:left="100" w:right="100"/>
+              <w:ind w:left="100" w:right="100" w:firstLine="0" w:firstLineChars="0"/>
             </w:pPr>
             <w:r xmlns:w="http://schemas.openxmlformats.org/wordprocessingml/2006/main" xmlns:wp="http://schemas.openxmlformats.org/drawingml/2006/wordprocessingDrawing" xmlns:r="http://schemas.openxmlformats.org/officeDocument/2006/relationships" xmlns:w14="http://schemas.microsoft.com/office/word/2010/wordml">
               <w:rPr>
@@ -15649,7 +15460,7 @@
                 <w:right w:val="none" w:sz="0" w:space="0" w:color="000000"/>
               </w:pBdr>
               <w:spacing w:after="100" w:before="100" w:line="240"/>
-              <w:ind w:firstLine="0" w:left="100" w:right="100"/>
+              <w:ind w:left="100" w:right="100" w:firstLine="0" w:firstLineChars="0"/>
             </w:pPr>
             <w:r xmlns:w="http://schemas.openxmlformats.org/wordprocessingml/2006/main" xmlns:wp="http://schemas.openxmlformats.org/drawingml/2006/wordprocessingDrawing" xmlns:r="http://schemas.openxmlformats.org/officeDocument/2006/relationships" xmlns:w14="http://schemas.microsoft.com/office/word/2010/wordml">
               <w:rPr>
@@ -15693,7 +15504,7 @@
                 <w:right w:val="none" w:sz="0" w:space="0" w:color="000000"/>
               </w:pBdr>
               <w:spacing w:after="100" w:before="100" w:line="240"/>
-              <w:ind w:firstLine="0" w:left="100" w:right="100"/>
+              <w:ind w:left="100" w:right="100" w:firstLine="0" w:firstLineChars="0"/>
             </w:pPr>
             <w:r xmlns:w="http://schemas.openxmlformats.org/wordprocessingml/2006/main" xmlns:wp="http://schemas.openxmlformats.org/drawingml/2006/wordprocessingDrawing" xmlns:r="http://schemas.openxmlformats.org/officeDocument/2006/relationships" xmlns:w14="http://schemas.microsoft.com/office/word/2010/wordml">
               <w:rPr>
@@ -15737,7 +15548,7 @@
                 <w:right w:val="none" w:sz="0" w:space="0" w:color="000000"/>
               </w:pBdr>
               <w:spacing w:after="100" w:before="100" w:line="240"/>
-              <w:ind w:firstLine="0" w:left="100" w:right="100"/>
+              <w:ind w:left="100" w:right="100" w:firstLine="0" w:firstLineChars="0"/>
             </w:pPr>
             <w:r xmlns:w="http://schemas.openxmlformats.org/wordprocessingml/2006/main" xmlns:wp="http://schemas.openxmlformats.org/drawingml/2006/wordprocessingDrawing" xmlns:r="http://schemas.openxmlformats.org/officeDocument/2006/relationships" xmlns:w14="http://schemas.microsoft.com/office/word/2010/wordml">
               <w:rPr>
@@ -15781,7 +15592,7 @@
                 <w:right w:val="none" w:sz="0" w:space="0" w:color="000000"/>
               </w:pBdr>
               <w:spacing w:after="100" w:before="100" w:line="240"/>
-              <w:ind w:firstLine="0" w:left="100" w:right="100"/>
+              <w:ind w:left="100" w:right="100" w:firstLine="0" w:firstLineChars="0"/>
             </w:pPr>
             <w:r xmlns:w="http://schemas.openxmlformats.org/wordprocessingml/2006/main" xmlns:wp="http://schemas.openxmlformats.org/drawingml/2006/wordprocessingDrawing" xmlns:r="http://schemas.openxmlformats.org/officeDocument/2006/relationships" xmlns:w14="http://schemas.microsoft.com/office/word/2010/wordml">
               <w:rPr>
@@ -15831,7 +15642,7 @@
                 <w:right w:val="none" w:sz="0" w:space="0" w:color="000000"/>
               </w:pBdr>
               <w:spacing w:after="100" w:before="100" w:line="240"/>
-              <w:ind w:firstLine="0" w:left="100" w:right="100"/>
+              <w:ind w:left="100" w:right="100" w:firstLine="0" w:firstLineChars="0"/>
             </w:pPr>
             <w:r xmlns:w="http://schemas.openxmlformats.org/wordprocessingml/2006/main" xmlns:wp="http://schemas.openxmlformats.org/drawingml/2006/wordprocessingDrawing" xmlns:r="http://schemas.openxmlformats.org/officeDocument/2006/relationships" xmlns:w14="http://schemas.microsoft.com/office/word/2010/wordml">
               <w:rPr>
@@ -15875,7 +15686,7 @@
                 <w:right w:val="none" w:sz="0" w:space="0" w:color="000000"/>
               </w:pBdr>
               <w:spacing w:after="100" w:before="100" w:line="240"/>
-              <w:ind w:firstLine="0" w:left="100" w:right="100"/>
+              <w:ind w:left="100" w:right="100" w:firstLine="0" w:firstLineChars="0"/>
             </w:pPr>
             <w:r xmlns:w="http://schemas.openxmlformats.org/wordprocessingml/2006/main" xmlns:wp="http://schemas.openxmlformats.org/drawingml/2006/wordprocessingDrawing" xmlns:r="http://schemas.openxmlformats.org/officeDocument/2006/relationships" xmlns:w14="http://schemas.microsoft.com/office/word/2010/wordml">
               <w:rPr>
@@ -15919,7 +15730,7 @@
                 <w:right w:val="none" w:sz="0" w:space="0" w:color="000000"/>
               </w:pBdr>
               <w:spacing w:after="100" w:before="100" w:line="240"/>
-              <w:ind w:firstLine="0" w:left="100" w:right="100"/>
+              <w:ind w:left="100" w:right="100" w:firstLine="0" w:firstLineChars="0"/>
             </w:pPr>
             <w:r xmlns:w="http://schemas.openxmlformats.org/wordprocessingml/2006/main" xmlns:wp="http://schemas.openxmlformats.org/drawingml/2006/wordprocessingDrawing" xmlns:r="http://schemas.openxmlformats.org/officeDocument/2006/relationships" xmlns:w14="http://schemas.microsoft.com/office/word/2010/wordml">
               <w:rPr>
@@ -15963,7 +15774,7 @@
                 <w:right w:val="none" w:sz="0" w:space="0" w:color="000000"/>
               </w:pBdr>
               <w:spacing w:after="100" w:before="100" w:line="240"/>
-              <w:ind w:firstLine="0" w:left="100" w:right="100"/>
+              <w:ind w:left="100" w:right="100" w:firstLine="0" w:firstLineChars="0"/>
             </w:pPr>
             <w:r xmlns:w="http://schemas.openxmlformats.org/wordprocessingml/2006/main" xmlns:wp="http://schemas.openxmlformats.org/drawingml/2006/wordprocessingDrawing" xmlns:r="http://schemas.openxmlformats.org/officeDocument/2006/relationships" xmlns:w14="http://schemas.microsoft.com/office/word/2010/wordml">
               <w:rPr>
@@ -16007,7 +15818,7 @@
                 <w:right w:val="none" w:sz="0" w:space="0" w:color="000000"/>
               </w:pBdr>
               <w:spacing w:after="100" w:before="100" w:line="240"/>
-              <w:ind w:firstLine="0" w:left="100" w:right="100"/>
+              <w:ind w:left="100" w:right="100" w:firstLine="0" w:firstLineChars="0"/>
             </w:pPr>
             <w:r xmlns:w="http://schemas.openxmlformats.org/wordprocessingml/2006/main" xmlns:wp="http://schemas.openxmlformats.org/drawingml/2006/wordprocessingDrawing" xmlns:r="http://schemas.openxmlformats.org/officeDocument/2006/relationships" xmlns:w14="http://schemas.microsoft.com/office/word/2010/wordml">
               <w:rPr>
@@ -16057,7 +15868,7 @@
                 <w:right w:val="none" w:sz="0" w:space="0" w:color="000000"/>
               </w:pBdr>
               <w:spacing w:after="100" w:before="100" w:line="240"/>
-              <w:ind w:firstLine="0" w:left="100" w:right="100"/>
+              <w:ind w:left="100" w:right="100" w:firstLine="0" w:firstLineChars="0"/>
             </w:pPr>
             <w:r xmlns:w="http://schemas.openxmlformats.org/wordprocessingml/2006/main" xmlns:wp="http://schemas.openxmlformats.org/drawingml/2006/wordprocessingDrawing" xmlns:r="http://schemas.openxmlformats.org/officeDocument/2006/relationships" xmlns:w14="http://schemas.microsoft.com/office/word/2010/wordml">
               <w:rPr>
@@ -16101,7 +15912,7 @@
                 <w:right w:val="none" w:sz="0" w:space="0" w:color="000000"/>
               </w:pBdr>
               <w:spacing w:after="100" w:before="100" w:line="240"/>
-              <w:ind w:firstLine="0" w:left="100" w:right="100"/>
+              <w:ind w:left="100" w:right="100" w:firstLine="0" w:firstLineChars="0"/>
             </w:pPr>
             <w:r xmlns:w="http://schemas.openxmlformats.org/wordprocessingml/2006/main" xmlns:wp="http://schemas.openxmlformats.org/drawingml/2006/wordprocessingDrawing" xmlns:r="http://schemas.openxmlformats.org/officeDocument/2006/relationships" xmlns:w14="http://schemas.microsoft.com/office/word/2010/wordml">
               <w:rPr>
@@ -16145,7 +15956,7 @@
                 <w:right w:val="none" w:sz="0" w:space="0" w:color="000000"/>
               </w:pBdr>
               <w:spacing w:after="100" w:before="100" w:line="240"/>
-              <w:ind w:firstLine="0" w:left="100" w:right="100"/>
+              <w:ind w:left="100" w:right="100" w:firstLine="0" w:firstLineChars="0"/>
             </w:pPr>
             <w:r xmlns:w="http://schemas.openxmlformats.org/wordprocessingml/2006/main" xmlns:wp="http://schemas.openxmlformats.org/drawingml/2006/wordprocessingDrawing" xmlns:r="http://schemas.openxmlformats.org/officeDocument/2006/relationships" xmlns:w14="http://schemas.microsoft.com/office/word/2010/wordml">
               <w:rPr>
@@ -16189,7 +16000,7 @@
                 <w:right w:val="none" w:sz="0" w:space="0" w:color="000000"/>
               </w:pBdr>
               <w:spacing w:after="100" w:before="100" w:line="240"/>
-              <w:ind w:firstLine="0" w:left="100" w:right="100"/>
+              <w:ind w:left="100" w:right="100" w:firstLine="0" w:firstLineChars="0"/>
             </w:pPr>
             <w:r xmlns:w="http://schemas.openxmlformats.org/wordprocessingml/2006/main" xmlns:wp="http://schemas.openxmlformats.org/drawingml/2006/wordprocessingDrawing" xmlns:r="http://schemas.openxmlformats.org/officeDocument/2006/relationships" xmlns:w14="http://schemas.microsoft.com/office/word/2010/wordml">
               <w:rPr>
@@ -16233,7 +16044,7 @@
                 <w:right w:val="none" w:sz="0" w:space="0" w:color="000000"/>
               </w:pBdr>
               <w:spacing w:after="100" w:before="100" w:line="240"/>
-              <w:ind w:firstLine="0" w:left="100" w:right="100"/>
+              <w:ind w:left="100" w:right="100" w:firstLine="0" w:firstLineChars="0"/>
             </w:pPr>
             <w:r xmlns:w="http://schemas.openxmlformats.org/wordprocessingml/2006/main" xmlns:wp="http://schemas.openxmlformats.org/drawingml/2006/wordprocessingDrawing" xmlns:r="http://schemas.openxmlformats.org/officeDocument/2006/relationships" xmlns:w14="http://schemas.microsoft.com/office/word/2010/wordml">
               <w:rPr>
@@ -16283,7 +16094,7 @@
                 <w:right w:val="none" w:sz="0" w:space="0" w:color="000000"/>
               </w:pBdr>
               <w:spacing w:after="100" w:before="100" w:line="240"/>
-              <w:ind w:firstLine="0" w:left="100" w:right="100"/>
+              <w:ind w:left="100" w:right="100" w:firstLine="0" w:firstLineChars="0"/>
             </w:pPr>
             <w:r xmlns:w="http://schemas.openxmlformats.org/wordprocessingml/2006/main" xmlns:wp="http://schemas.openxmlformats.org/drawingml/2006/wordprocessingDrawing" xmlns:r="http://schemas.openxmlformats.org/officeDocument/2006/relationships" xmlns:w14="http://schemas.microsoft.com/office/word/2010/wordml">
               <w:rPr>
@@ -16327,7 +16138,7 @@
                 <w:right w:val="none" w:sz="0" w:space="0" w:color="000000"/>
               </w:pBdr>
               <w:spacing w:after="100" w:before="100" w:line="240"/>
-              <w:ind w:firstLine="0" w:left="100" w:right="100"/>
+              <w:ind w:left="100" w:right="100" w:firstLine="0" w:firstLineChars="0"/>
             </w:pPr>
             <w:r xmlns:w="http://schemas.openxmlformats.org/wordprocessingml/2006/main" xmlns:wp="http://schemas.openxmlformats.org/drawingml/2006/wordprocessingDrawing" xmlns:r="http://schemas.openxmlformats.org/officeDocument/2006/relationships" xmlns:w14="http://schemas.microsoft.com/office/word/2010/wordml">
               <w:rPr>
@@ -16371,7 +16182,7 @@
                 <w:right w:val="none" w:sz="0" w:space="0" w:color="000000"/>
               </w:pBdr>
               <w:spacing w:after="100" w:before="100" w:line="240"/>
-              <w:ind w:firstLine="0" w:left="100" w:right="100"/>
+              <w:ind w:left="100" w:right="100" w:firstLine="0" w:firstLineChars="0"/>
             </w:pPr>
             <w:r xmlns:w="http://schemas.openxmlformats.org/wordprocessingml/2006/main" xmlns:wp="http://schemas.openxmlformats.org/drawingml/2006/wordprocessingDrawing" xmlns:r="http://schemas.openxmlformats.org/officeDocument/2006/relationships" xmlns:w14="http://schemas.microsoft.com/office/word/2010/wordml">
               <w:rPr>
@@ -16415,7 +16226,7 @@
                 <w:right w:val="none" w:sz="0" w:space="0" w:color="000000"/>
               </w:pBdr>
               <w:spacing w:after="100" w:before="100" w:line="240"/>
-              <w:ind w:firstLine="0" w:left="100" w:right="100"/>
+              <w:ind w:left="100" w:right="100" w:firstLine="0" w:firstLineChars="0"/>
             </w:pPr>
             <w:r xmlns:w="http://schemas.openxmlformats.org/wordprocessingml/2006/main" xmlns:wp="http://schemas.openxmlformats.org/drawingml/2006/wordprocessingDrawing" xmlns:r="http://schemas.openxmlformats.org/officeDocument/2006/relationships" xmlns:w14="http://schemas.microsoft.com/office/word/2010/wordml">
               <w:rPr>
@@ -16459,7 +16270,7 @@
                 <w:right w:val="none" w:sz="0" w:space="0" w:color="000000"/>
               </w:pBdr>
               <w:spacing w:after="100" w:before="100" w:line="240"/>
-              <w:ind w:firstLine="0" w:left="100" w:right="100"/>
+              <w:ind w:left="100" w:right="100" w:firstLine="0" w:firstLineChars="0"/>
             </w:pPr>
             <w:r xmlns:w="http://schemas.openxmlformats.org/wordprocessingml/2006/main" xmlns:wp="http://schemas.openxmlformats.org/drawingml/2006/wordprocessingDrawing" xmlns:r="http://schemas.openxmlformats.org/officeDocument/2006/relationships" xmlns:w14="http://schemas.microsoft.com/office/word/2010/wordml">
               <w:rPr>
@@ -16509,7 +16320,7 @@
                 <w:right w:val="none" w:sz="0" w:space="0" w:color="000000"/>
               </w:pBdr>
               <w:spacing w:after="100" w:before="100" w:line="240"/>
-              <w:ind w:firstLine="0" w:left="100" w:right="100"/>
+              <w:ind w:left="100" w:right="100" w:firstLine="0" w:firstLineChars="0"/>
             </w:pPr>
             <w:r xmlns:w="http://schemas.openxmlformats.org/wordprocessingml/2006/main" xmlns:wp="http://schemas.openxmlformats.org/drawingml/2006/wordprocessingDrawing" xmlns:r="http://schemas.openxmlformats.org/officeDocument/2006/relationships" xmlns:w14="http://schemas.microsoft.com/office/word/2010/wordml">
               <w:rPr>
@@ -16553,7 +16364,7 @@
                 <w:right w:val="none" w:sz="0" w:space="0" w:color="000000"/>
               </w:pBdr>
               <w:spacing w:after="100" w:before="100" w:line="240"/>
-              <w:ind w:firstLine="0" w:left="100" w:right="100"/>
+              <w:ind w:left="100" w:right="100" w:firstLine="0" w:firstLineChars="0"/>
             </w:pPr>
             <w:r xmlns:w="http://schemas.openxmlformats.org/wordprocessingml/2006/main" xmlns:wp="http://schemas.openxmlformats.org/drawingml/2006/wordprocessingDrawing" xmlns:r="http://schemas.openxmlformats.org/officeDocument/2006/relationships" xmlns:w14="http://schemas.microsoft.com/office/word/2010/wordml">
               <w:rPr>
@@ -16597,7 +16408,7 @@
                 <w:right w:val="none" w:sz="0" w:space="0" w:color="000000"/>
               </w:pBdr>
               <w:spacing w:after="100" w:before="100" w:line="240"/>
-              <w:ind w:firstLine="0" w:left="100" w:right="100"/>
+              <w:ind w:left="100" w:right="100" w:firstLine="0" w:firstLineChars="0"/>
             </w:pPr>
             <w:r xmlns:w="http://schemas.openxmlformats.org/wordprocessingml/2006/main" xmlns:wp="http://schemas.openxmlformats.org/drawingml/2006/wordprocessingDrawing" xmlns:r="http://schemas.openxmlformats.org/officeDocument/2006/relationships" xmlns:w14="http://schemas.microsoft.com/office/word/2010/wordml">
               <w:rPr>
@@ -16641,7 +16452,7 @@
                 <w:right w:val="none" w:sz="0" w:space="0" w:color="000000"/>
               </w:pBdr>
               <w:spacing w:after="100" w:before="100" w:line="240"/>
-              <w:ind w:firstLine="0" w:left="100" w:right="100"/>
+              <w:ind w:left="100" w:right="100" w:firstLine="0" w:firstLineChars="0"/>
             </w:pPr>
             <w:r xmlns:w="http://schemas.openxmlformats.org/wordprocessingml/2006/main" xmlns:wp="http://schemas.openxmlformats.org/drawingml/2006/wordprocessingDrawing" xmlns:r="http://schemas.openxmlformats.org/officeDocument/2006/relationships" xmlns:w14="http://schemas.microsoft.com/office/word/2010/wordml">
               <w:rPr>
@@ -16685,7 +16496,7 @@
                 <w:right w:val="none" w:sz="0" w:space="0" w:color="000000"/>
               </w:pBdr>
               <w:spacing w:after="100" w:before="100" w:line="240"/>
-              <w:ind w:firstLine="0" w:left="100" w:right="100"/>
+              <w:ind w:left="100" w:right="100" w:firstLine="0" w:firstLineChars="0"/>
             </w:pPr>
             <w:r xmlns:w="http://schemas.openxmlformats.org/wordprocessingml/2006/main" xmlns:wp="http://schemas.openxmlformats.org/drawingml/2006/wordprocessingDrawing" xmlns:r="http://schemas.openxmlformats.org/officeDocument/2006/relationships" xmlns:w14="http://schemas.microsoft.com/office/word/2010/wordml">
               <w:rPr>
@@ -16755,34 +16566,7 @@
         <w:pStyle w:val="ImageCaption"/>
       </w:pPr>
       <w:r>
-        <w:rPr>
-          <w:iCs/>
-          <w:i/>
-        </w:rPr>
-        <w:t xml:space="preserve">Figure</w:t>
-      </w:r>
-      <w:r>
-        <w:t xml:space="preserve"> </w:t>
-      </w:r>
-      <w:r>
-        <w:rPr>
-          <w:iCs/>
-          <w:i/>
-        </w:rPr>
-        <w:t xml:space="preserve">8.</w:t>
-      </w:r>
-      <w:r>
-        <w:rPr>
-          <w:iCs/>
-          <w:i/>
-        </w:rPr>
-        <w:t xml:space="preserve"> </w:t>
-      </w:r>
-      <w:r>
-        <w:t xml:space="preserve"> </w:t>
-      </w:r>
-      <w:r>
-        <w:t xml:space="preserve">Selection of ability versus luck in the combined data.</w:t>
+        <w:t xml:space="preserve">Figure 8: Selection of ability versus luck in the combined data.</w:t>
       </w:r>
     </w:p>
     <w:bookmarkEnd w:id="59"/>

</xml_diff>

<commit_message>
updating with names of authors
</commit_message>
<xml_diff>
--- a/manuscript/manuscript.docx
+++ b/manuscript/manuscript.docx
@@ -21,7 +21,7 @@
         <w:pStyle w:val="Author"/>
       </w:pPr>
       <w:r>
-        <w:t xml:space="preserve">First Author</w:t>
+        <w:t xml:space="preserve">Kaitlyn Larkin</w:t>
       </w:r>
       <w:r>
         <w:rPr>
@@ -30,13 +30,94 @@
         <w:t xml:space="preserve">1</w:t>
       </w:r>
       <w:r>
-        <w:t xml:space="preserve"> &amp; Ernst-August Doelle</w:t>
+        <w:t xml:space="preserve">, Michael R. Andreychik</w:t>
       </w:r>
       <w:r>
         <w:rPr>
           <w:vertAlign w:val="superscript"/>
         </w:rPr>
-        <w:t xml:space="preserve">1,2</w:t>
+        <w:t xml:space="preserve">1</w:t>
+      </w:r>
+      <w:r>
+        <w:t xml:space="preserve">, Sophia Weissgerber</w:t>
+      </w:r>
+      <w:r>
+        <w:rPr>
+          <w:vertAlign w:val="superscript"/>
+        </w:rPr>
+        <w:t xml:space="preserve">2</w:t>
+      </w:r>
+      <w:r>
+        <w:t xml:space="preserve">, Felix Kiunke</w:t>
+      </w:r>
+      <w:r>
+        <w:rPr>
+          <w:vertAlign w:val="superscript"/>
+        </w:rPr>
+        <w:t xml:space="preserve">2</w:t>
+      </w:r>
+      <w:r>
+        <w:t xml:space="preserve">, Hendrik Godbersen</w:t>
+      </w:r>
+      <w:r>
+        <w:rPr>
+          <w:vertAlign w:val="superscript"/>
+        </w:rPr>
+        <w:t xml:space="preserve">3</w:t>
+      </w:r>
+      <w:r>
+        <w:t xml:space="preserve">, Caroline Kolle</w:t>
+      </w:r>
+      <w:r>
+        <w:rPr>
+          <w:vertAlign w:val="superscript"/>
+        </w:rPr>
+        <w:t xml:space="preserve">2</w:t>
+      </w:r>
+      <w:r>
+        <w:t xml:space="preserve">, Anna Kulpe</w:t>
+      </w:r>
+      <w:r>
+        <w:rPr>
+          <w:vertAlign w:val="superscript"/>
+        </w:rPr>
+        <w:t xml:space="preserve">2</w:t>
+      </w:r>
+      <w:r>
+        <w:t xml:space="preserve">, Susana Ruiz-Fernandez</w:t>
+      </w:r>
+      <w:r>
+        <w:rPr>
+          <w:vertAlign w:val="superscript"/>
+        </w:rPr>
+        <w:t xml:space="preserve">4,8</w:t>
+      </w:r>
+      <w:r>
+        <w:t xml:space="preserve">, Kaitlyn M. Werner</w:t>
+      </w:r>
+      <w:r>
+        <w:rPr>
+          <w:vertAlign w:val="superscript"/>
+        </w:rPr>
+        <w:t xml:space="preserve">5</w:t>
+      </w:r>
+      <w:r>
+        <w:t xml:space="preserve">, Raymond Wu</w:t>
+      </w:r>
+      <w:r>
+        <w:rPr>
+          <w:vertAlign w:val="superscript"/>
+        </w:rPr>
+        <w:t xml:space="preserve">6</w:t>
+      </w:r>
+      <w:r>
+        <w:t xml:space="preserve">, &amp; Erin M. Buchanan</w:t>
+      </w:r>
+      <w:r>
+        <w:rPr>
+          <w:vertAlign w:val="superscript"/>
+        </w:rPr>
+        <w:t xml:space="preserve">7</w:t>
       </w:r>
     </w:p>
     <w:p>
@@ -53,7 +134,7 @@
         <w:t xml:space="preserve"> </w:t>
       </w:r>
       <w:r>
-        <w:t xml:space="preserve">Wilhelm-Wundt-University</w:t>
+        <w:t xml:space="preserve">Fairfield University</w:t>
       </w:r>
     </w:p>
     <w:p>
@@ -70,7 +151,109 @@
         <w:t xml:space="preserve"> </w:t>
       </w:r>
       <w:r>
-        <w:t xml:space="preserve">Konstanz Business School</w:t>
+        <w:t xml:space="preserve">University of Kassel</w:t>
+      </w:r>
+    </w:p>
+    <w:p>
+      <w:pPr>
+        <w:pStyle w:val="Author"/>
+      </w:pPr>
+      <w:r>
+        <w:rPr>
+          <w:vertAlign w:val="superscript"/>
+        </w:rPr>
+        <w:t xml:space="preserve">3</w:t>
+      </w:r>
+      <w:r>
+        <w:t xml:space="preserve"> </w:t>
+      </w:r>
+      <w:r>
+        <w:t xml:space="preserve">FOM University of Applied Sciences, Essen, Germany</w:t>
+      </w:r>
+    </w:p>
+    <w:p>
+      <w:pPr>
+        <w:pStyle w:val="Author"/>
+      </w:pPr>
+      <w:r>
+        <w:rPr>
+          <w:vertAlign w:val="superscript"/>
+        </w:rPr>
+        <w:t xml:space="preserve">4</w:t>
+      </w:r>
+      <w:r>
+        <w:t xml:space="preserve"> </w:t>
+      </w:r>
+      <w:r>
+        <w:t xml:space="preserve">Brandenburg University of Technology, Cottbus-Senftenberg, Germany</w:t>
+      </w:r>
+    </w:p>
+    <w:p>
+      <w:pPr>
+        <w:pStyle w:val="Author"/>
+      </w:pPr>
+      <w:r>
+        <w:rPr>
+          <w:vertAlign w:val="superscript"/>
+        </w:rPr>
+        <w:t xml:space="preserve">5</w:t>
+      </w:r>
+      <w:r>
+        <w:t xml:space="preserve"> </w:t>
+      </w:r>
+      <w:r>
+        <w:t xml:space="preserve">University of Toronto</w:t>
+      </w:r>
+    </w:p>
+    <w:p>
+      <w:pPr>
+        <w:pStyle w:val="Author"/>
+      </w:pPr>
+      <w:r>
+        <w:rPr>
+          <w:vertAlign w:val="superscript"/>
+        </w:rPr>
+        <w:t xml:space="preserve">6</w:t>
+      </w:r>
+      <w:r>
+        <w:t xml:space="preserve"> </w:t>
+      </w:r>
+      <w:r>
+        <w:t xml:space="preserve">University of British Columbia</w:t>
+      </w:r>
+    </w:p>
+    <w:p>
+      <w:pPr>
+        <w:pStyle w:val="Author"/>
+      </w:pPr>
+      <w:r>
+        <w:rPr>
+          <w:vertAlign w:val="superscript"/>
+        </w:rPr>
+        <w:t xml:space="preserve">7</w:t>
+      </w:r>
+      <w:r>
+        <w:t xml:space="preserve"> </w:t>
+      </w:r>
+      <w:r>
+        <w:t xml:space="preserve">Harrisburg University of Science and Technology</w:t>
+      </w:r>
+    </w:p>
+    <w:p>
+      <w:pPr>
+        <w:pStyle w:val="Author"/>
+      </w:pPr>
+      <w:r>
+        <w:rPr>
+          <w:vertAlign w:val="superscript"/>
+        </w:rPr>
+        <w:t xml:space="preserve">8</w:t>
+      </w:r>
+      <w:r>
+        <w:t xml:space="preserve"> </w:t>
+      </w:r>
+      <w:r>
+        <w:t xml:space="preserve">FOM University of Applied Sciences, Essen; Leibniz Institut für Wissensmedien, Tübingen, Germany</w:t>
       </w:r>
     </w:p>
     <w:p>
@@ -158,7 +341,7 @@
         <w:pStyle w:val="Textkrper"/>
       </w:pPr>
       <w:r>
-        <w:t xml:space="preserve">The authors made the following contributions. First Author: Conceptualization, Writing - Original Draft Preparation, Writing - Review &amp; Editing; Ernst-August Doelle: Writing - Review &amp; Editing, Supervision.</w:t>
+        <w:t xml:space="preserve">The authors made the following contributions. Kaitlyn Larkin: Conceptualization, Investigation, Methodology, Project administration, Writing - original draft, Writing - review &amp; editing; Michael R. Andreychik: Conceptualization, Investigation, Methodology, Project administration, Supervision, Writing - original draft, Writing - review &amp; editing; Sophia Weissgerber: Investigation, Software, Supervision, Writing - review &amp; editing; Felix Kiunke: Data curation, Investigation, Software, Writing - review &amp; editing; Hendrik Godbersen: Investigation, Writing - review &amp; editing; Caroline Kolle: Investigation, Writing - review &amp; editing; Anna Kulpe: Investigation, Writing - review &amp; editing; Susana Ruiz-Fernandez: Investigation, Supervision, Writing - review &amp; editing; Kaitlyn M. Werner: Investigation, Supervision, Writing - review &amp; editing; Raymond Wu: Investigation, Writing - review &amp; editing; Erin M. Buchanan: Data curation, Formal analysis, Software, Validation, Visualization, Writing - original draft, Writing - review &amp; editing.</w:t>
       </w:r>
     </w:p>
     <w:p>
@@ -166,7 +349,7 @@
         <w:pStyle w:val="Textkrper"/>
       </w:pPr>
       <w:r>
-        <w:t xml:space="preserve">Correspondence concerning this article should be addressed to First Author, Postal address. E-mail:</w:t>
+        <w:t xml:space="preserve">Correspondence concerning this article should be addressed to Michael R. Andreychik, Enter postal address here. E-mail:</w:t>
       </w:r>
       <w:r>
         <w:t xml:space="preserve"> </w:t>
@@ -176,7 +359,7 @@
           <w:rPr>
             <w:rStyle w:val="Hyperlink"/>
           </w:rPr>
-          <w:t xml:space="preserve">my@email.com</w:t>
+          <w:t xml:space="preserve">mandreychik@fairfield.edu</w:t>
         </w:r>
       </w:hyperlink>
     </w:p>

</xml_diff>